<commit_message>
Binder for 11/02/2023 18:24 .
</commit_message>
<xml_diff>
--- a/Binder.docx
+++ b/Binder.docx
@@ -9,7 +9,7 @@
           <w:b/>
         </w:rPr>
       </w:pPr>
-      <w:bookmarkStart w:id="0" w:name="_Toc127030102"/>
+      <w:bookmarkStart w:id="0" w:name="_Toc127031926"/>
       <w:r>
         <w:rPr>
           <w:b/>
@@ -296,7 +296,7 @@
                 <w:r>
                   <w:fldChar w:fldCharType="separate"/>
                 </w:r>
-                <w:hyperlink w:anchor="_Toc127030102" w:history="1">
+                <w:hyperlink w:anchor="_Toc127031926" w:history="1">
                   <w:r>
                     <w:rPr>
                       <w:rStyle w:val="Hyperlink"/>
@@ -324,7 +324,7 @@
                       <w:noProof/>
                       <w:webHidden/>
                     </w:rPr>
-                    <w:instrText xml:space="preserve"> PAGEREF _Toc127030102 \h </w:instrText>
+                    <w:instrText xml:space="preserve"> PAGEREF _Toc127031926 \h </w:instrText>
                   </w:r>
                   <w:r>
                     <w:rPr>
@@ -367,7 +367,7 @@
                     <w:lang w:val="en-GB" w:eastAsia="en-GB"/>
                   </w:rPr>
                 </w:pPr>
-                <w:hyperlink w:anchor="_Toc127030103" w:history="1">
+                <w:hyperlink w:anchor="_Toc127031927" w:history="1">
                   <w:r>
                     <w:rPr>
                       <w:rStyle w:val="Hyperlink"/>
@@ -412,7 +412,7 @@
                       <w:noProof/>
                       <w:webHidden/>
                     </w:rPr>
-                    <w:instrText xml:space="preserve"> PAGEREF _Toc127030103 \h </w:instrText>
+                    <w:instrText xml:space="preserve"> PAGEREF _Toc127031927 \h </w:instrText>
                   </w:r>
                   <w:r>
                     <w:rPr>
@@ -455,7 +455,7 @@
                     <w:lang w:val="en-GB" w:eastAsia="en-GB"/>
                   </w:rPr>
                 </w:pPr>
-                <w:hyperlink w:anchor="_Toc127030104" w:history="1">
+                <w:hyperlink w:anchor="_Toc127031928" w:history="1">
                   <w:r>
                     <w:rPr>
                       <w:rStyle w:val="Hyperlink"/>
@@ -500,7 +500,7 @@
                       <w:noProof/>
                       <w:webHidden/>
                     </w:rPr>
-                    <w:instrText xml:space="preserve"> PAGEREF _Toc127030104 \h </w:instrText>
+                    <w:instrText xml:space="preserve"> PAGEREF _Toc127031928 \h </w:instrText>
                   </w:r>
                   <w:r>
                     <w:rPr>
@@ -543,7 +543,7 @@
                     <w:lang w:val="en-GB" w:eastAsia="en-GB"/>
                   </w:rPr>
                 </w:pPr>
-                <w:hyperlink w:anchor="_Toc127030105" w:history="1">
+                <w:hyperlink w:anchor="_Toc127031929" w:history="1">
                   <w:r>
                     <w:rPr>
                       <w:rStyle w:val="Hyperlink"/>
@@ -588,7 +588,7 @@
                       <w:noProof/>
                       <w:webHidden/>
                     </w:rPr>
-                    <w:instrText xml:space="preserve"> PAGEREF _Toc127030105 \h </w:instrText>
+                    <w:instrText xml:space="preserve"> PAGEREF _Toc127031929 \h </w:instrText>
                   </w:r>
                   <w:r>
                     <w:rPr>
@@ -608,7 +608,7 @@
                       <w:noProof/>
                       <w:webHidden/>
                     </w:rPr>
-                    <w:t>6</w:t>
+                    <w:t>5</w:t>
                   </w:r>
                   <w:r>
                     <w:rPr>
@@ -631,7 +631,7 @@
                     <w:lang w:val="en-GB" w:eastAsia="en-GB"/>
                   </w:rPr>
                 </w:pPr>
-                <w:hyperlink w:anchor="_Toc127030106" w:history="1">
+                <w:hyperlink w:anchor="_Toc127031930" w:history="1">
                   <w:r>
                     <w:rPr>
                       <w:rStyle w:val="Hyperlink"/>
@@ -676,7 +676,7 @@
                       <w:noProof/>
                       <w:webHidden/>
                     </w:rPr>
-                    <w:instrText xml:space="preserve"> PAGEREF _Toc127030106 \h </w:instrText>
+                    <w:instrText xml:space="preserve"> PAGEREF _Toc127031930 \h </w:instrText>
                   </w:r>
                   <w:r>
                     <w:rPr>
@@ -696,7 +696,7 @@
                       <w:noProof/>
                       <w:webHidden/>
                     </w:rPr>
-                    <w:t>6</w:t>
+                    <w:t>5</w:t>
                   </w:r>
                   <w:r>
                     <w:rPr>
@@ -719,7 +719,7 @@
                     <w:lang w:val="en-GB" w:eastAsia="en-GB"/>
                   </w:rPr>
                 </w:pPr>
-                <w:hyperlink w:anchor="_Toc127030107" w:history="1">
+                <w:hyperlink w:anchor="_Toc127031931" w:history="1">
                   <w:r>
                     <w:rPr>
                       <w:rStyle w:val="Hyperlink"/>
@@ -764,7 +764,7 @@
                       <w:noProof/>
                       <w:webHidden/>
                     </w:rPr>
-                    <w:instrText xml:space="preserve"> PAGEREF _Toc127030107 \h </w:instrText>
+                    <w:instrText xml:space="preserve"> PAGEREF _Toc127031931 \h </w:instrText>
                   </w:r>
                   <w:r>
                     <w:rPr>
@@ -784,7 +784,7 @@
                       <w:noProof/>
                       <w:webHidden/>
                     </w:rPr>
-                    <w:t>6</w:t>
+                    <w:t>5</w:t>
                   </w:r>
                   <w:r>
                     <w:rPr>
@@ -807,7 +807,7 @@
                     <w:lang w:val="en-GB" w:eastAsia="en-GB"/>
                   </w:rPr>
                 </w:pPr>
-                <w:hyperlink w:anchor="_Toc127030108" w:history="1">
+                <w:hyperlink w:anchor="_Toc127031932" w:history="1">
                   <w:r>
                     <w:rPr>
                       <w:rStyle w:val="Hyperlink"/>
@@ -852,7 +852,7 @@
                       <w:noProof/>
                       <w:webHidden/>
                     </w:rPr>
-                    <w:instrText xml:space="preserve"> PAGEREF _Toc127030108 \h </w:instrText>
+                    <w:instrText xml:space="preserve"> PAGEREF _Toc127031932 \h </w:instrText>
                   </w:r>
                   <w:r>
                     <w:rPr>
@@ -872,7 +872,271 @@
                       <w:noProof/>
                       <w:webHidden/>
                     </w:rPr>
-                    <w:t>6</w:t>
+                    <w:t>5</w:t>
+                  </w:r>
+                  <w:r>
+                    <w:rPr>
+                      <w:noProof/>
+                      <w:webHidden/>
+                    </w:rPr>
+                    <w:fldChar w:fldCharType="end"/>
+                  </w:r>
+                </w:hyperlink>
+              </w:p>
+              <w:p>
+                <w:pPr>
+                  <w:pStyle w:val="TOC1"/>
+                  <w:tabs>
+                    <w:tab w:val="right" w:leader="dot" w:pos="9350"/>
+                  </w:tabs>
+                  <w:rPr>
+                    <w:rFonts w:cstheme="minorBidi"/>
+                    <w:noProof/>
+                    <w:lang w:val="en-GB" w:eastAsia="en-GB"/>
+                  </w:rPr>
+                </w:pPr>
+                <w:hyperlink w:anchor="_Toc127031933" w:history="1">
+                  <w:r>
+                    <w:rPr>
+                      <w:rStyle w:val="Hyperlink"/>
+                      <w:b/>
+                      <w:noProof/>
+                    </w:rPr>
+                    <w:t>Consultant Meeting – 8</w:t>
+                  </w:r>
+                  <w:r>
+                    <w:rPr>
+                      <w:rStyle w:val="Hyperlink"/>
+                      <w:b/>
+                      <w:noProof/>
+                      <w:vertAlign w:val="superscript"/>
+                    </w:rPr>
+                    <w:t>th</w:t>
+                  </w:r>
+                  <w:r>
+                    <w:rPr>
+                      <w:rStyle w:val="Hyperlink"/>
+                      <w:b/>
+                      <w:noProof/>
+                    </w:rPr>
+                    <w:t xml:space="preserve"> February 2023; 16:00 – 16:30</w:t>
+                  </w:r>
+                  <w:r>
+                    <w:rPr>
+                      <w:noProof/>
+                      <w:webHidden/>
+                    </w:rPr>
+                    <w:tab/>
+                  </w:r>
+                  <w:r>
+                    <w:rPr>
+                      <w:noProof/>
+                      <w:webHidden/>
+                    </w:rPr>
+                    <w:fldChar w:fldCharType="begin"/>
+                  </w:r>
+                  <w:r>
+                    <w:rPr>
+                      <w:noProof/>
+                      <w:webHidden/>
+                    </w:rPr>
+                    <w:instrText xml:space="preserve"> PAGEREF _Toc127031933 \h </w:instrText>
+                  </w:r>
+                  <w:r>
+                    <w:rPr>
+                      <w:noProof/>
+                      <w:webHidden/>
+                    </w:rPr>
+                  </w:r>
+                  <w:r>
+                    <w:rPr>
+                      <w:noProof/>
+                      <w:webHidden/>
+                    </w:rPr>
+                    <w:fldChar w:fldCharType="separate"/>
+                  </w:r>
+                  <w:r>
+                    <w:rPr>
+                      <w:noProof/>
+                      <w:webHidden/>
+                    </w:rPr>
+                    <w:t>7</w:t>
+                  </w:r>
+                  <w:r>
+                    <w:rPr>
+                      <w:noProof/>
+                      <w:webHidden/>
+                    </w:rPr>
+                    <w:fldChar w:fldCharType="end"/>
+                  </w:r>
+                </w:hyperlink>
+              </w:p>
+              <w:p>
+                <w:pPr>
+                  <w:pStyle w:val="TOC1"/>
+                  <w:tabs>
+                    <w:tab w:val="right" w:leader="dot" w:pos="9350"/>
+                  </w:tabs>
+                  <w:rPr>
+                    <w:rFonts w:cstheme="minorBidi"/>
+                    <w:noProof/>
+                    <w:lang w:val="en-GB" w:eastAsia="en-GB"/>
+                  </w:rPr>
+                </w:pPr>
+                <w:hyperlink w:anchor="_Toc127031934" w:history="1">
+                  <w:r>
+                    <w:rPr>
+                      <w:rStyle w:val="Hyperlink"/>
+                      <w:b/>
+                      <w:noProof/>
+                    </w:rPr>
+                    <w:t>Discord Server – 9</w:t>
+                  </w:r>
+                  <w:r>
+                    <w:rPr>
+                      <w:rStyle w:val="Hyperlink"/>
+                      <w:b/>
+                      <w:noProof/>
+                      <w:vertAlign w:val="superscript"/>
+                    </w:rPr>
+                    <w:t>th</w:t>
+                  </w:r>
+                  <w:r>
+                    <w:rPr>
+                      <w:rStyle w:val="Hyperlink"/>
+                      <w:b/>
+                      <w:noProof/>
+                    </w:rPr>
+                    <w:t xml:space="preserve"> February 2023; 19:43</w:t>
+                  </w:r>
+                  <w:r>
+                    <w:rPr>
+                      <w:noProof/>
+                      <w:webHidden/>
+                    </w:rPr>
+                    <w:tab/>
+                  </w:r>
+                  <w:r>
+                    <w:rPr>
+                      <w:noProof/>
+                      <w:webHidden/>
+                    </w:rPr>
+                    <w:fldChar w:fldCharType="begin"/>
+                  </w:r>
+                  <w:r>
+                    <w:rPr>
+                      <w:noProof/>
+                      <w:webHidden/>
+                    </w:rPr>
+                    <w:instrText xml:space="preserve"> PAGEREF _Toc127031934 \h </w:instrText>
+                  </w:r>
+                  <w:r>
+                    <w:rPr>
+                      <w:noProof/>
+                      <w:webHidden/>
+                    </w:rPr>
+                  </w:r>
+                  <w:r>
+                    <w:rPr>
+                      <w:noProof/>
+                      <w:webHidden/>
+                    </w:rPr>
+                    <w:fldChar w:fldCharType="separate"/>
+                  </w:r>
+                  <w:r>
+                    <w:rPr>
+                      <w:noProof/>
+                      <w:webHidden/>
+                    </w:rPr>
+                    <w:t>7</w:t>
+                  </w:r>
+                  <w:r>
+                    <w:rPr>
+                      <w:noProof/>
+                      <w:webHidden/>
+                    </w:rPr>
+                    <w:fldChar w:fldCharType="end"/>
+                  </w:r>
+                </w:hyperlink>
+              </w:p>
+              <w:p>
+                <w:pPr>
+                  <w:pStyle w:val="TOC1"/>
+                  <w:tabs>
+                    <w:tab w:val="right" w:leader="dot" w:pos="9350"/>
+                  </w:tabs>
+                  <w:rPr>
+                    <w:rFonts w:cstheme="minorBidi"/>
+                    <w:noProof/>
+                    <w:lang w:val="en-GB" w:eastAsia="en-GB"/>
+                  </w:rPr>
+                </w:pPr>
+                <w:hyperlink w:anchor="_Toc127031935" w:history="1">
+                  <w:r>
+                    <w:rPr>
+                      <w:rStyle w:val="Hyperlink"/>
+                      <w:b/>
+                      <w:noProof/>
+                    </w:rPr>
+                    <w:t>Initial Use Case analysis diagram – 10</w:t>
+                  </w:r>
+                  <w:r>
+                    <w:rPr>
+                      <w:rStyle w:val="Hyperlink"/>
+                      <w:b/>
+                      <w:noProof/>
+                      <w:vertAlign w:val="superscript"/>
+                    </w:rPr>
+                    <w:t>th</w:t>
+                  </w:r>
+                  <w:r>
+                    <w:rPr>
+                      <w:rStyle w:val="Hyperlink"/>
+                      <w:b/>
+                      <w:noProof/>
+                    </w:rPr>
+                    <w:t xml:space="preserve"> February 2023; 21:40</w:t>
+                  </w:r>
+                  <w:r>
+                    <w:rPr>
+                      <w:noProof/>
+                      <w:webHidden/>
+                    </w:rPr>
+                    <w:tab/>
+                  </w:r>
+                  <w:r>
+                    <w:rPr>
+                      <w:noProof/>
+                      <w:webHidden/>
+                    </w:rPr>
+                    <w:fldChar w:fldCharType="begin"/>
+                  </w:r>
+                  <w:r>
+                    <w:rPr>
+                      <w:noProof/>
+                      <w:webHidden/>
+                    </w:rPr>
+                    <w:instrText xml:space="preserve"> PAGEREF _Toc127031935 \h </w:instrText>
+                  </w:r>
+                  <w:r>
+                    <w:rPr>
+                      <w:noProof/>
+                      <w:webHidden/>
+                    </w:rPr>
+                  </w:r>
+                  <w:r>
+                    <w:rPr>
+                      <w:noProof/>
+                      <w:webHidden/>
+                    </w:rPr>
+                    <w:fldChar w:fldCharType="separate"/>
+                  </w:r>
+                  <w:r>
+                    <w:rPr>
+                      <w:noProof/>
+                      <w:webHidden/>
+                    </w:rPr>
+                    <w:t>8</w:t>
                   </w:r>
                   <w:r>
                     <w:rPr>
@@ -896,6 +1160,8 @@
             </w:sdtContent>
           </w:sdt>
         </w:tc>
+        <w:bookmarkStart w:id="1" w:name="_GoBack"/>
+        <w:bookmarkEnd w:id="1"/>
       </w:tr>
     </w:tbl>
     <w:p>
@@ -905,7 +1171,7 @@
           <w:b/>
         </w:rPr>
       </w:pPr>
-      <w:bookmarkStart w:id="1" w:name="_Toc127030103"/>
+      <w:bookmarkStart w:id="2" w:name="_Toc127031927"/>
       <w:r>
         <w:rPr>
           <w:b/>
@@ -925,7 +1191,7 @@
         </w:rPr>
         <w:t xml:space="preserve"> January 2023; 09:35</w:t>
       </w:r>
-      <w:bookmarkEnd w:id="1"/>
+      <w:bookmarkEnd w:id="2"/>
     </w:p>
     <w:p>
       <w:r>
@@ -947,7 +1213,7 @@
           <w:b/>
         </w:rPr>
       </w:pPr>
-      <w:bookmarkStart w:id="2" w:name="_Toc127030104"/>
+      <w:bookmarkStart w:id="3" w:name="_Toc127031928"/>
       <w:proofErr w:type="spellStart"/>
       <w:r>
         <w:rPr>
@@ -987,7 +1253,7 @@
         </w:rPr>
         <w:t xml:space="preserve"> 14:30 – 14:55</w:t>
       </w:r>
-      <w:bookmarkEnd w:id="2"/>
+      <w:bookmarkEnd w:id="3"/>
     </w:p>
     <w:p>
       <w:pPr>
@@ -1038,41 +1304,6 @@
       <w:pPr>
         <w:rPr>
           <w:b/>
-        </w:rPr>
-      </w:pPr>
-    </w:p>
-    <w:p>
-      <w:pPr>
-        <w:rPr>
-          <w:b/>
-        </w:rPr>
-      </w:pPr>
-    </w:p>
-    <w:p>
-      <w:pPr>
-        <w:rPr>
-          <w:b/>
-        </w:rPr>
-      </w:pPr>
-    </w:p>
-    <w:p>
-      <w:pPr>
-        <w:rPr>
-          <w:b/>
-        </w:rPr>
-      </w:pPr>
-    </w:p>
-    <w:p>
-      <w:pPr>
-        <w:rPr>
-          <w:b/>
-        </w:rPr>
-      </w:pPr>
-    </w:p>
-    <w:p>
-      <w:pPr>
-        <w:rPr>
-          <w:b/>
           <w:sz w:val="20"/>
         </w:rPr>
       </w:pPr>
@@ -1081,6 +1312,7 @@
           <w:b/>
           <w:sz w:val="20"/>
         </w:rPr>
+        <w:lastRenderedPageBreak/>
         <w:t xml:space="preserve">Questions and Statements for </w:t>
       </w:r>
       <w:proofErr w:type="spellStart"/>
@@ -2955,7 +3187,6 @@
           <w:b/>
           <w:noProof/>
         </w:rPr>
-        <w:lastRenderedPageBreak/>
         <mc:AlternateContent>
           <mc:Choice Requires="wps">
             <w:drawing>
@@ -9923,7 +10154,7 @@
           <w:b/>
         </w:rPr>
       </w:pPr>
-      <w:bookmarkStart w:id="3" w:name="_Toc127030105"/>
+      <w:bookmarkStart w:id="4" w:name="_Toc127031929"/>
       <w:r>
         <w:rPr>
           <w:b/>
@@ -9944,7 +10175,7 @@
         </w:rPr>
         <w:t xml:space="preserve"> February 2023; 15:15 – 15:45</w:t>
       </w:r>
-      <w:bookmarkEnd w:id="3"/>
+      <w:bookmarkEnd w:id="4"/>
     </w:p>
     <w:p>
       <w:pPr>
@@ -10149,7 +10380,7 @@
           <w:b/>
         </w:rPr>
       </w:pPr>
-      <w:bookmarkStart w:id="4" w:name="_Toc127030106"/>
+      <w:bookmarkStart w:id="5" w:name="_Toc127031930"/>
       <w:r>
         <w:rPr>
           <w:b/>
@@ -10181,7 +10412,7 @@
         </w:rPr>
         <w:t>11:45 – 12:15</w:t>
       </w:r>
-      <w:bookmarkEnd w:id="4"/>
+      <w:bookmarkEnd w:id="5"/>
     </w:p>
     <w:p>
       <w:pPr>
@@ -10387,7 +10618,7 @@
           <w:b/>
         </w:rPr>
       </w:pPr>
-      <w:bookmarkStart w:id="5" w:name="_Toc127030107"/>
+      <w:bookmarkStart w:id="6" w:name="_Toc127031931"/>
       <w:r>
         <w:rPr>
           <w:b/>
@@ -10407,7 +10638,7 @@
         </w:rPr>
         <w:t xml:space="preserve"> February 2023; 14:53</w:t>
       </w:r>
-      <w:bookmarkEnd w:id="5"/>
+      <w:bookmarkEnd w:id="6"/>
     </w:p>
     <w:p>
       <w:r>
@@ -10429,7 +10660,7 @@
           <w:b/>
         </w:rPr>
       </w:pPr>
-      <w:bookmarkStart w:id="6" w:name="_Toc127030108"/>
+      <w:bookmarkStart w:id="7" w:name="_Toc127031932"/>
       <w:r>
         <w:rPr>
           <w:b/>
@@ -10449,7 +10680,7 @@
         </w:rPr>
         <w:t xml:space="preserve"> February 2023; 15:00 – 16:00</w:t>
       </w:r>
-      <w:bookmarkEnd w:id="6"/>
+      <w:bookmarkEnd w:id="7"/>
     </w:p>
     <w:p>
       <w:pPr>
@@ -10744,6 +10975,7 @@
           <w:b/>
         </w:rPr>
       </w:pPr>
+      <w:bookmarkStart w:id="8" w:name="_Toc127031933"/>
       <w:r>
         <w:rPr>
           <w:b/>
@@ -10764,6 +10996,7 @@
         </w:rPr>
         <w:t xml:space="preserve"> February 2023; 16:00 – 16:30</w:t>
       </w:r>
+      <w:bookmarkEnd w:id="8"/>
     </w:p>
     <w:p>
       <w:pPr>
@@ -11296,6 +11529,7 @@
           <w:b/>
         </w:rPr>
       </w:pPr>
+      <w:bookmarkStart w:id="9" w:name="_Toc127031934"/>
       <w:r>
         <w:rPr>
           <w:b/>
@@ -11315,6 +11549,7 @@
         </w:rPr>
         <w:t xml:space="preserve"> February 2023; 19:43</w:t>
       </w:r>
+      <w:bookmarkEnd w:id="9"/>
     </w:p>
     <w:p>
       <w:r>
@@ -11329,14 +11564,28 @@
         <w:t xml:space="preserve"> creates the discord server.</w:t>
       </w:r>
     </w:p>
+    <w:p/>
+    <w:p/>
+    <w:p/>
+    <w:p/>
+    <w:p/>
+    <w:p/>
+    <w:p/>
+    <w:p/>
+    <w:p/>
+    <w:p/>
+    <w:p/>
+    <w:p/>
     <w:p>
       <w:pPr>
         <w:pStyle w:val="Heading1"/>
       </w:pPr>
+      <w:bookmarkStart w:id="10" w:name="_Toc127031935"/>
       <w:r>
         <w:rPr>
           <w:b/>
         </w:rPr>
+        <w:lastRenderedPageBreak/>
         <w:t>Initial Use Case analysis diagram – 10</w:t>
       </w:r>
       <w:r>
@@ -11352,6 +11601,7 @@
         </w:rPr>
         <w:t xml:space="preserve"> February 2023; 21:40</w:t>
       </w:r>
+      <w:bookmarkEnd w:id="10"/>
     </w:p>
     <w:p>
       <w:r>
@@ -11367,12 +11617,63 @@
       </w:r>
     </w:p>
     <w:p>
-      <w:bookmarkStart w:id="7" w:name="_GoBack"/>
-      <w:bookmarkEnd w:id="7"/>
+      <w:r>
+        <w:rPr>
+          <w:noProof/>
+        </w:rPr>
+        <w:drawing>
+          <wp:inline distT="0" distB="0" distL="0" distR="0" wp14:anchorId="6BC40AA8" wp14:editId="7625BDCA">
+            <wp:extent cx="5731510" cy="4882007"/>
+            <wp:effectExtent l="0" t="0" r="2540" b="0"/>
+            <wp:docPr id="7" name="Picture 7"/>
+            <wp:cNvGraphicFramePr>
+              <a:graphicFrameLocks xmlns:a="http://schemas.openxmlformats.org/drawingml/2006/main" noChangeAspect="1"/>
+            </wp:cNvGraphicFramePr>
+            <a:graphic xmlns:a="http://schemas.openxmlformats.org/drawingml/2006/main">
+              <a:graphicData uri="http://schemas.openxmlformats.org/drawingml/2006/picture">
+                <pic:pic xmlns:pic="http://schemas.openxmlformats.org/drawingml/2006/picture">
+                  <pic:nvPicPr>
+                    <pic:cNvPr id="0" name="Picture 1"/>
+                    <pic:cNvPicPr>
+                      <a:picLocks noChangeAspect="1" noChangeArrowheads="1"/>
+                    </pic:cNvPicPr>
+                  </pic:nvPicPr>
+                  <pic:blipFill>
+                    <a:blip r:embed="rId11" cstate="print">
+                      <a:extLst>
+                        <a:ext uri="{28A0092B-C50C-407E-A947-70E740481C1C}">
+                          <a14:useLocalDpi xmlns:a14="http://schemas.microsoft.com/office/drawing/2010/main" val="0"/>
+                        </a:ext>
+                      </a:extLst>
+                    </a:blip>
+                    <a:srcRect/>
+                    <a:stretch>
+                      <a:fillRect/>
+                    </a:stretch>
+                  </pic:blipFill>
+                  <pic:spPr bwMode="auto">
+                    <a:xfrm>
+                      <a:off x="0" y="0"/>
+                      <a:ext cx="5731510" cy="4882007"/>
+                    </a:xfrm>
+                    <a:prstGeom prst="rect">
+                      <a:avLst/>
+                    </a:prstGeom>
+                    <a:noFill/>
+                    <a:ln>
+                      <a:noFill/>
+                    </a:ln>
+                  </pic:spPr>
+                </pic:pic>
+              </a:graphicData>
+            </a:graphic>
+          </wp:inline>
+        </w:drawing>
+      </w:r>
     </w:p>
     <w:sectPr>
-      <w:headerReference w:type="default" r:id="rId11"/>
-      <w:footerReference w:type="default" r:id="rId12"/>
+      <w:headerReference w:type="default" r:id="rId12"/>
+      <w:footerReference w:type="default" r:id="rId13"/>
       <w:pgSz w:w="12240" w:h="15840"/>
       <w:pgMar w:top="1440" w:right="1440" w:bottom="1440" w:left="1440" w:header="720" w:footer="720" w:gutter="0"/>
       <w:cols w:space="720"/>
@@ -13570,6 +13871,7 @@
   <w:style w:type="character" w:default="1" w:styleId="DefaultParagraphFont">
     <w:name w:val="Default Paragraph Font"/>
     <w:uiPriority w:val="1"/>
+    <w:semiHidden/>
     <w:unhideWhenUsed/>
   </w:style>
   <w:style w:type="table" w:default="1" w:styleId="TableNormal">
@@ -14052,7 +14354,7 @@
 </file>
 
 <file path=customXml/itemProps1.xml><?xml version="1.0" encoding="utf-8"?>
-<ds:datastoreItem xmlns:ds="http://schemas.openxmlformats.org/officeDocument/2006/customXml" ds:itemID="{6B844A92-7B66-4A30-9BCA-F70723B42049}">
+<ds:datastoreItem xmlns:ds="http://schemas.openxmlformats.org/officeDocument/2006/customXml" ds:itemID="{E9B50021-EAC1-4F2A-952F-F9B8099320F7}">
   <ds:schemaRefs>
     <ds:schemaRef ds:uri="http://schemas.openxmlformats.org/officeDocument/2006/bibliography"/>
   </ds:schemaRefs>

</xml_diff>

<commit_message>
Binder Update 12/02/2023 20:37 .
</commit_message>
<xml_diff>
--- a/Binder.docx
+++ b/Binder.docx
@@ -9,7 +9,7 @@
           <w:b/>
         </w:rPr>
       </w:pPr>
-      <w:bookmarkStart w:id="0" w:name="_Toc127031926"/>
+      <w:bookmarkStart w:id="0" w:name="_Toc127126644"/>
       <w:r>
         <w:rPr>
           <w:b/>
@@ -275,6 +275,8 @@
                   <w:t>Contents</w:t>
                 </w:r>
               </w:p>
+              <w:bookmarkStart w:id="1" w:name="_GoBack"/>
+              <w:bookmarkEnd w:id="1"/>
               <w:p>
                 <w:pPr>
                   <w:pStyle w:val="TOC1"/>
@@ -296,7 +298,7 @@
                 <w:r>
                   <w:fldChar w:fldCharType="separate"/>
                 </w:r>
-                <w:hyperlink w:anchor="_Toc127031926" w:history="1">
+                <w:hyperlink w:anchor="_Toc127126644" w:history="1">
                   <w:r>
                     <w:rPr>
                       <w:rStyle w:val="Hyperlink"/>
@@ -324,7 +326,7 @@
                       <w:noProof/>
                       <w:webHidden/>
                     </w:rPr>
-                    <w:instrText xml:space="preserve"> PAGEREF _Toc127031926 \h </w:instrText>
+                    <w:instrText xml:space="preserve"> PAGEREF _Toc127126644 \h </w:instrText>
                   </w:r>
                   <w:r>
                     <w:rPr>
@@ -367,7 +369,7 @@
                     <w:lang w:val="en-GB" w:eastAsia="en-GB"/>
                   </w:rPr>
                 </w:pPr>
-                <w:hyperlink w:anchor="_Toc127031927" w:history="1">
+                <w:hyperlink w:anchor="_Toc127126645" w:history="1">
                   <w:r>
                     <w:rPr>
                       <w:rStyle w:val="Hyperlink"/>
@@ -412,7 +414,7 @@
                       <w:noProof/>
                       <w:webHidden/>
                     </w:rPr>
-                    <w:instrText xml:space="preserve"> PAGEREF _Toc127031927 \h </w:instrText>
+                    <w:instrText xml:space="preserve"> PAGEREF _Toc127126645 \h </w:instrText>
                   </w:r>
                   <w:r>
                     <w:rPr>
@@ -455,7 +457,7 @@
                     <w:lang w:val="en-GB" w:eastAsia="en-GB"/>
                   </w:rPr>
                 </w:pPr>
-                <w:hyperlink w:anchor="_Toc127031928" w:history="1">
+                <w:hyperlink w:anchor="_Toc127126646" w:history="1">
                   <w:r>
                     <w:rPr>
                       <w:rStyle w:val="Hyperlink"/>
@@ -500,7 +502,7 @@
                       <w:noProof/>
                       <w:webHidden/>
                     </w:rPr>
-                    <w:instrText xml:space="preserve"> PAGEREF _Toc127031928 \h </w:instrText>
+                    <w:instrText xml:space="preserve"> PAGEREF _Toc127126646 \h </w:instrText>
                   </w:r>
                   <w:r>
                     <w:rPr>
@@ -520,7 +522,7 @@
                       <w:noProof/>
                       <w:webHidden/>
                     </w:rPr>
-                    <w:t>1</w:t>
+                    <w:t>2</w:t>
                   </w:r>
                   <w:r>
                     <w:rPr>
@@ -543,7 +545,7 @@
                     <w:lang w:val="en-GB" w:eastAsia="en-GB"/>
                   </w:rPr>
                 </w:pPr>
-                <w:hyperlink w:anchor="_Toc127031929" w:history="1">
+                <w:hyperlink w:anchor="_Toc127126647" w:history="1">
                   <w:r>
                     <w:rPr>
                       <w:rStyle w:val="Hyperlink"/>
@@ -588,7 +590,7 @@
                       <w:noProof/>
                       <w:webHidden/>
                     </w:rPr>
-                    <w:instrText xml:space="preserve"> PAGEREF _Toc127031929 \h </w:instrText>
+                    <w:instrText xml:space="preserve"> PAGEREF _Toc127126647 \h </w:instrText>
                   </w:r>
                   <w:r>
                     <w:rPr>
@@ -608,7 +610,7 @@
                       <w:noProof/>
                       <w:webHidden/>
                     </w:rPr>
-                    <w:t>5</w:t>
+                    <w:t>6</w:t>
                   </w:r>
                   <w:r>
                     <w:rPr>
@@ -631,7 +633,7 @@
                     <w:lang w:val="en-GB" w:eastAsia="en-GB"/>
                   </w:rPr>
                 </w:pPr>
-                <w:hyperlink w:anchor="_Toc127031930" w:history="1">
+                <w:hyperlink w:anchor="_Toc127126648" w:history="1">
                   <w:r>
                     <w:rPr>
                       <w:rStyle w:val="Hyperlink"/>
@@ -676,7 +678,7 @@
                       <w:noProof/>
                       <w:webHidden/>
                     </w:rPr>
-                    <w:instrText xml:space="preserve"> PAGEREF _Toc127031930 \h </w:instrText>
+                    <w:instrText xml:space="preserve"> PAGEREF _Toc127126648 \h </w:instrText>
                   </w:r>
                   <w:r>
                     <w:rPr>
@@ -696,7 +698,7 @@
                       <w:noProof/>
                       <w:webHidden/>
                     </w:rPr>
-                    <w:t>5</w:t>
+                    <w:t>6</w:t>
                   </w:r>
                   <w:r>
                     <w:rPr>
@@ -719,7 +721,7 @@
                     <w:lang w:val="en-GB" w:eastAsia="en-GB"/>
                   </w:rPr>
                 </w:pPr>
-                <w:hyperlink w:anchor="_Toc127031931" w:history="1">
+                <w:hyperlink w:anchor="_Toc127126649" w:history="1">
                   <w:r>
                     <w:rPr>
                       <w:rStyle w:val="Hyperlink"/>
@@ -764,7 +766,7 @@
                       <w:noProof/>
                       <w:webHidden/>
                     </w:rPr>
-                    <w:instrText xml:space="preserve"> PAGEREF _Toc127031931 \h </w:instrText>
+                    <w:instrText xml:space="preserve"> PAGEREF _Toc127126649 \h </w:instrText>
                   </w:r>
                   <w:r>
                     <w:rPr>
@@ -784,7 +786,7 @@
                       <w:noProof/>
                       <w:webHidden/>
                     </w:rPr>
-                    <w:t>5</w:t>
+                    <w:t>6</w:t>
                   </w:r>
                   <w:r>
                     <w:rPr>
@@ -807,7 +809,7 @@
                     <w:lang w:val="en-GB" w:eastAsia="en-GB"/>
                   </w:rPr>
                 </w:pPr>
-                <w:hyperlink w:anchor="_Toc127031932" w:history="1">
+                <w:hyperlink w:anchor="_Toc127126650" w:history="1">
                   <w:r>
                     <w:rPr>
                       <w:rStyle w:val="Hyperlink"/>
@@ -852,7 +854,7 @@
                       <w:noProof/>
                       <w:webHidden/>
                     </w:rPr>
-                    <w:instrText xml:space="preserve"> PAGEREF _Toc127031932 \h </w:instrText>
+                    <w:instrText xml:space="preserve"> PAGEREF _Toc127126650 \h </w:instrText>
                   </w:r>
                   <w:r>
                     <w:rPr>
@@ -872,7 +874,7 @@
                       <w:noProof/>
                       <w:webHidden/>
                     </w:rPr>
-                    <w:t>5</w:t>
+                    <w:t>6</w:t>
                   </w:r>
                   <w:r>
                     <w:rPr>
@@ -895,7 +897,7 @@
                     <w:lang w:val="en-GB" w:eastAsia="en-GB"/>
                   </w:rPr>
                 </w:pPr>
-                <w:hyperlink w:anchor="_Toc127031933" w:history="1">
+                <w:hyperlink w:anchor="_Toc127126651" w:history="1">
                   <w:r>
                     <w:rPr>
                       <w:rStyle w:val="Hyperlink"/>
@@ -940,7 +942,7 @@
                       <w:noProof/>
                       <w:webHidden/>
                     </w:rPr>
-                    <w:instrText xml:space="preserve"> PAGEREF _Toc127031933 \h </w:instrText>
+                    <w:instrText xml:space="preserve"> PAGEREF _Toc127126651 \h </w:instrText>
                   </w:r>
                   <w:r>
                     <w:rPr>
@@ -960,7 +962,7 @@
                       <w:noProof/>
                       <w:webHidden/>
                     </w:rPr>
-                    <w:t>7</w:t>
+                    <w:t>8</w:t>
                   </w:r>
                   <w:r>
                     <w:rPr>
@@ -983,7 +985,7 @@
                     <w:lang w:val="en-GB" w:eastAsia="en-GB"/>
                   </w:rPr>
                 </w:pPr>
-                <w:hyperlink w:anchor="_Toc127031934" w:history="1">
+                <w:hyperlink w:anchor="_Toc127126652" w:history="1">
                   <w:r>
                     <w:rPr>
                       <w:rStyle w:val="Hyperlink"/>
@@ -1028,7 +1030,7 @@
                       <w:noProof/>
                       <w:webHidden/>
                     </w:rPr>
-                    <w:instrText xml:space="preserve"> PAGEREF _Toc127031934 \h </w:instrText>
+                    <w:instrText xml:space="preserve"> PAGEREF _Toc127126652 \h </w:instrText>
                   </w:r>
                   <w:r>
                     <w:rPr>
@@ -1048,7 +1050,7 @@
                       <w:noProof/>
                       <w:webHidden/>
                     </w:rPr>
-                    <w:t>7</w:t>
+                    <w:t>8</w:t>
                   </w:r>
                   <w:r>
                     <w:rPr>
@@ -1071,7 +1073,7 @@
                     <w:lang w:val="en-GB" w:eastAsia="en-GB"/>
                   </w:rPr>
                 </w:pPr>
-                <w:hyperlink w:anchor="_Toc127031935" w:history="1">
+                <w:hyperlink w:anchor="_Toc127126653" w:history="1">
                   <w:r>
                     <w:rPr>
                       <w:rStyle w:val="Hyperlink"/>
@@ -1116,7 +1118,7 @@
                       <w:noProof/>
                       <w:webHidden/>
                     </w:rPr>
-                    <w:instrText xml:space="preserve"> PAGEREF _Toc127031935 \h </w:instrText>
+                    <w:instrText xml:space="preserve"> PAGEREF _Toc127126653 \h </w:instrText>
                   </w:r>
                   <w:r>
                     <w:rPr>
@@ -1136,7 +1138,95 @@
                       <w:noProof/>
                       <w:webHidden/>
                     </w:rPr>
-                    <w:t>8</w:t>
+                    <w:t>9</w:t>
+                  </w:r>
+                  <w:r>
+                    <w:rPr>
+                      <w:noProof/>
+                      <w:webHidden/>
+                    </w:rPr>
+                    <w:fldChar w:fldCharType="end"/>
+                  </w:r>
+                </w:hyperlink>
+              </w:p>
+              <w:p>
+                <w:pPr>
+                  <w:pStyle w:val="TOC1"/>
+                  <w:tabs>
+                    <w:tab w:val="right" w:leader="dot" w:pos="9350"/>
+                  </w:tabs>
+                  <w:rPr>
+                    <w:rFonts w:cstheme="minorBidi"/>
+                    <w:noProof/>
+                    <w:lang w:val="en-GB" w:eastAsia="en-GB"/>
+                  </w:rPr>
+                </w:pPr>
+                <w:hyperlink w:anchor="_Toc127126654" w:history="1">
+                  <w:r>
+                    <w:rPr>
+                      <w:rStyle w:val="Hyperlink"/>
+                      <w:b/>
+                      <w:noProof/>
+                    </w:rPr>
+                    <w:t>Use Case analysis diagram, phase 2 – 12</w:t>
+                  </w:r>
+                  <w:r>
+                    <w:rPr>
+                      <w:rStyle w:val="Hyperlink"/>
+                      <w:b/>
+                      <w:noProof/>
+                      <w:vertAlign w:val="superscript"/>
+                    </w:rPr>
+                    <w:t>th</w:t>
+                  </w:r>
+                  <w:r>
+                    <w:rPr>
+                      <w:rStyle w:val="Hyperlink"/>
+                      <w:b/>
+                      <w:noProof/>
+                    </w:rPr>
+                    <w:t xml:space="preserve"> February 2023; 20:30</w:t>
+                  </w:r>
+                  <w:r>
+                    <w:rPr>
+                      <w:noProof/>
+                      <w:webHidden/>
+                    </w:rPr>
+                    <w:tab/>
+                  </w:r>
+                  <w:r>
+                    <w:rPr>
+                      <w:noProof/>
+                      <w:webHidden/>
+                    </w:rPr>
+                    <w:fldChar w:fldCharType="begin"/>
+                  </w:r>
+                  <w:r>
+                    <w:rPr>
+                      <w:noProof/>
+                      <w:webHidden/>
+                    </w:rPr>
+                    <w:instrText xml:space="preserve"> PAGEREF _Toc127126654 \h </w:instrText>
+                  </w:r>
+                  <w:r>
+                    <w:rPr>
+                      <w:noProof/>
+                      <w:webHidden/>
+                    </w:rPr>
+                  </w:r>
+                  <w:r>
+                    <w:rPr>
+                      <w:noProof/>
+                      <w:webHidden/>
+                    </w:rPr>
+                    <w:fldChar w:fldCharType="separate"/>
+                  </w:r>
+                  <w:r>
+                    <w:rPr>
+                      <w:noProof/>
+                      <w:webHidden/>
+                    </w:rPr>
+                    <w:t>10</w:t>
                   </w:r>
                   <w:r>
                     <w:rPr>
@@ -1160,8 +1250,6 @@
             </w:sdtContent>
           </w:sdt>
         </w:tc>
-        <w:bookmarkStart w:id="1" w:name="_GoBack"/>
-        <w:bookmarkEnd w:id="1"/>
       </w:tr>
     </w:tbl>
     <w:p>
@@ -1171,7 +1259,7 @@
           <w:b/>
         </w:rPr>
       </w:pPr>
-      <w:bookmarkStart w:id="2" w:name="_Toc127031927"/>
+      <w:bookmarkStart w:id="2" w:name="_Toc127126645"/>
       <w:r>
         <w:rPr>
           <w:b/>
@@ -1206,6 +1294,8 @@
         <w:t xml:space="preserve"> creates the WhatsApp group chat for communication.</w:t>
       </w:r>
     </w:p>
+    <w:p/>
+    <w:p/>
     <w:p>
       <w:pPr>
         <w:pStyle w:val="Heading1"/>
@@ -1213,12 +1303,13 @@
           <w:b/>
         </w:rPr>
       </w:pPr>
-      <w:bookmarkStart w:id="3" w:name="_Toc127031928"/>
+      <w:bookmarkStart w:id="3" w:name="_Toc127126646"/>
       <w:proofErr w:type="spellStart"/>
       <w:r>
         <w:rPr>
           <w:b/>
         </w:rPr>
+        <w:lastRenderedPageBreak/>
         <w:t>Mr</w:t>
       </w:r>
       <w:proofErr w:type="spellEnd"/>
@@ -1312,7 +1403,6 @@
           <w:b/>
           <w:sz w:val="20"/>
         </w:rPr>
-        <w:lastRenderedPageBreak/>
         <w:t xml:space="preserve">Questions and Statements for </w:t>
       </w:r>
       <w:proofErr w:type="spellStart"/>
@@ -1802,39 +1892,8 @@
                                 <w:sz w:val="16"/>
                                 <w:szCs w:val="16"/>
                               </w:rPr>
-                              <w:t xml:space="preserve">Why are the terms Travel Agent and Travel Advisor used interchangeably (And travel agent is also described as a client business of </w:t>
-                            </w:r>
-                            <w:proofErr w:type="spellStart"/>
-                            <w:r>
-                              <w:rPr>
-                                <w:rStyle w:val="normaltextrun"/>
-                                <w:rFonts w:ascii="Calibri" w:hAnsi="Calibri" w:cs="Calibri"/>
-                                <w:sz w:val="16"/>
-                                <w:szCs w:val="16"/>
-                              </w:rPr>
-                              <w:t>AirVia</w:t>
-                            </w:r>
-                            <w:proofErr w:type="spellEnd"/>
-                            <w:r>
-                              <w:rPr>
-                                <w:rStyle w:val="normaltextrun"/>
-                                <w:rFonts w:ascii="Calibri" w:hAnsi="Calibri" w:cs="Calibri"/>
-                                <w:sz w:val="16"/>
-                                <w:szCs w:val="16"/>
-                              </w:rPr>
-                              <w:t xml:space="preserve"> which adds to the </w:t>
-                            </w:r>
-                            <w:proofErr w:type="gramStart"/>
-                            <w:r>
-                              <w:rPr>
-                                <w:rStyle w:val="normaltextrun"/>
-                                <w:rFonts w:ascii="Calibri" w:hAnsi="Calibri" w:cs="Calibri"/>
-                                <w:sz w:val="16"/>
-                                <w:szCs w:val="16"/>
-                              </w:rPr>
-                              <w:t>confusion)</w:t>
-                            </w:r>
-                            <w:proofErr w:type="gramEnd"/>
+                              <w:t>Why are the terms Travel Agent and Travel Advisor used interchangeably (And travel agent is also described as a client business of AirVia which adds to the confusion)</w:t>
+                            </w:r>
                             <w:r>
                               <w:rPr>
                                 <w:rStyle w:val="eop"/>
@@ -1882,9 +1941,8 @@
                                 <w:sz w:val="16"/>
                                 <w:szCs w:val="16"/>
                               </w:rPr>
-                              <w:t xml:space="preserve">m slightly confused if were making the software system for </w:t>
-                            </w:r>
-                            <w:proofErr w:type="spellStart"/>
+                              <w:t>m slightly confused if were making the software system for A</w:t>
+                            </w:r>
                             <w:r>
                               <w:rPr>
                                 <w:rStyle w:val="normaltextrun"/>
@@ -1892,7 +1950,7 @@
                                 <w:sz w:val="16"/>
                                 <w:szCs w:val="16"/>
                               </w:rPr>
-                              <w:t>A</w:t>
+                              <w:t>i</w:t>
                             </w:r>
                             <w:r>
                               <w:rPr>
@@ -1901,7 +1959,7 @@
                                 <w:sz w:val="16"/>
                                 <w:szCs w:val="16"/>
                               </w:rPr>
-                              <w:t>i</w:t>
+                              <w:t xml:space="preserve">rVia or for their travel agents (the </w:t>
                             </w:r>
                             <w:r>
                               <w:rPr>
@@ -1910,9 +1968,8 @@
                                 <w:sz w:val="16"/>
                                 <w:szCs w:val="16"/>
                               </w:rPr>
-                              <w:t>rVia</w:t>
-                            </w:r>
-                            <w:proofErr w:type="spellEnd"/>
+                              <w:t>people</w:t>
+                            </w:r>
                             <w:r>
                               <w:rPr>
                                 <w:rStyle w:val="normaltextrun"/>
@@ -1920,7 +1977,7 @@
                                 <w:sz w:val="16"/>
                                 <w:szCs w:val="16"/>
                               </w:rPr>
-                              <w:t xml:space="preserve"> or for their travel agents (the </w:t>
+                              <w:t xml:space="preserve"> they sell the tickets through) - This does need clarification, but it looks like the system administrator, office managers and travel advisors use it (As separate users) </w:t>
                             </w:r>
                             <w:r>
                               <w:rPr>
@@ -1929,7 +1986,7 @@
                                 <w:sz w:val="16"/>
                                 <w:szCs w:val="16"/>
                               </w:rPr>
-                              <w:t>people</w:t>
+                              <w:t>It</w:t>
                             </w:r>
                             <w:r>
                               <w:rPr>
@@ -1938,45 +1995,7 @@
                                 <w:sz w:val="16"/>
                                 <w:szCs w:val="16"/>
                               </w:rPr>
-                              <w:t xml:space="preserve"> they sell the tickets through) - This does need clarification, but it looks like the system administrator, office managers and travel advisors use it (As separate users) </w:t>
-                            </w:r>
-                            <w:r>
-                              <w:rPr>
-                                <w:rStyle w:val="normaltextrun"/>
-                                <w:rFonts w:ascii="Calibri" w:hAnsi="Calibri" w:cs="Calibri"/>
-                                <w:sz w:val="16"/>
-                                <w:szCs w:val="16"/>
-                              </w:rPr>
-                              <w:t>It</w:t>
-                            </w:r>
-                            <w:r>
-                              <w:rPr>
-                                <w:rStyle w:val="normaltextrun"/>
-                                <w:rFonts w:ascii="Calibri" w:hAnsi="Calibri" w:cs="Calibri"/>
-                                <w:sz w:val="16"/>
-                                <w:szCs w:val="16"/>
-                              </w:rPr>
-                              <w:t xml:space="preserve"> provided for </w:t>
-                            </w:r>
-                            <w:proofErr w:type="spellStart"/>
-                            <w:r>
-                              <w:rPr>
-                                <w:rStyle w:val="normaltextrun"/>
-                                <w:rFonts w:ascii="Calibri" w:hAnsi="Calibri" w:cs="Calibri"/>
-                                <w:sz w:val="16"/>
-                                <w:szCs w:val="16"/>
-                              </w:rPr>
-                              <w:t>AirVia</w:t>
-                            </w:r>
-                            <w:proofErr w:type="spellEnd"/>
-                            <w:r>
-                              <w:rPr>
-                                <w:rStyle w:val="normaltextrun"/>
-                                <w:rFonts w:ascii="Calibri" w:hAnsi="Calibri" w:cs="Calibri"/>
-                                <w:sz w:val="16"/>
-                                <w:szCs w:val="16"/>
-                              </w:rPr>
-                              <w:t xml:space="preserve"> and their client travel agents.</w:t>
+                              <w:t xml:space="preserve"> provided for AirVia and their client travel agents.</w:t>
                             </w:r>
                             <w:r>
                               <w:rPr>
@@ -2679,39 +2698,8 @@
                           <w:sz w:val="16"/>
                           <w:szCs w:val="16"/>
                         </w:rPr>
-                        <w:t xml:space="preserve">Why are the terms Travel Agent and Travel Advisor used interchangeably (And travel agent is also described as a client business of </w:t>
-                      </w:r>
-                      <w:proofErr w:type="spellStart"/>
-                      <w:r>
-                        <w:rPr>
-                          <w:rStyle w:val="normaltextrun"/>
-                          <w:rFonts w:ascii="Calibri" w:hAnsi="Calibri" w:cs="Calibri"/>
-                          <w:sz w:val="16"/>
-                          <w:szCs w:val="16"/>
-                        </w:rPr>
-                        <w:t>AirVia</w:t>
-                      </w:r>
-                      <w:proofErr w:type="spellEnd"/>
-                      <w:r>
-                        <w:rPr>
-                          <w:rStyle w:val="normaltextrun"/>
-                          <w:rFonts w:ascii="Calibri" w:hAnsi="Calibri" w:cs="Calibri"/>
-                          <w:sz w:val="16"/>
-                          <w:szCs w:val="16"/>
-                        </w:rPr>
-                        <w:t xml:space="preserve"> which adds to the </w:t>
-                      </w:r>
-                      <w:proofErr w:type="gramStart"/>
-                      <w:r>
-                        <w:rPr>
-                          <w:rStyle w:val="normaltextrun"/>
-                          <w:rFonts w:ascii="Calibri" w:hAnsi="Calibri" w:cs="Calibri"/>
-                          <w:sz w:val="16"/>
-                          <w:szCs w:val="16"/>
-                        </w:rPr>
-                        <w:t>confusion)</w:t>
-                      </w:r>
-                      <w:proofErr w:type="gramEnd"/>
+                        <w:t>Why are the terms Travel Agent and Travel Advisor used interchangeably (And travel agent is also described as a client business of AirVia which adds to the confusion)</w:t>
+                      </w:r>
                       <w:r>
                         <w:rPr>
                           <w:rStyle w:val="eop"/>
@@ -2759,9 +2747,8 @@
                           <w:sz w:val="16"/>
                           <w:szCs w:val="16"/>
                         </w:rPr>
-                        <w:t xml:space="preserve">m slightly confused if were making the software system for </w:t>
-                      </w:r>
-                      <w:proofErr w:type="spellStart"/>
+                        <w:t>m slightly confused if were making the software system for A</w:t>
+                      </w:r>
                       <w:r>
                         <w:rPr>
                           <w:rStyle w:val="normaltextrun"/>
@@ -2769,7 +2756,7 @@
                           <w:sz w:val="16"/>
                           <w:szCs w:val="16"/>
                         </w:rPr>
-                        <w:t>A</w:t>
+                        <w:t>i</w:t>
                       </w:r>
                       <w:r>
                         <w:rPr>
@@ -2778,7 +2765,7 @@
                           <w:sz w:val="16"/>
                           <w:szCs w:val="16"/>
                         </w:rPr>
-                        <w:t>i</w:t>
+                        <w:t xml:space="preserve">rVia or for their travel agents (the </w:t>
                       </w:r>
                       <w:r>
                         <w:rPr>
@@ -2787,9 +2774,8 @@
                           <w:sz w:val="16"/>
                           <w:szCs w:val="16"/>
                         </w:rPr>
-                        <w:t>rVia</w:t>
-                      </w:r>
-                      <w:proofErr w:type="spellEnd"/>
+                        <w:t>people</w:t>
+                      </w:r>
                       <w:r>
                         <w:rPr>
                           <w:rStyle w:val="normaltextrun"/>
@@ -2797,7 +2783,7 @@
                           <w:sz w:val="16"/>
                           <w:szCs w:val="16"/>
                         </w:rPr>
-                        <w:t xml:space="preserve"> or for their travel agents (the </w:t>
+                        <w:t xml:space="preserve"> they sell the tickets through) - This does need clarification, but it looks like the system administrator, office managers and travel advisors use it (As separate users) </w:t>
                       </w:r>
                       <w:r>
                         <w:rPr>
@@ -2806,7 +2792,7 @@
                           <w:sz w:val="16"/>
                           <w:szCs w:val="16"/>
                         </w:rPr>
-                        <w:t>people</w:t>
+                        <w:t>It</w:t>
                       </w:r>
                       <w:r>
                         <w:rPr>
@@ -2815,45 +2801,7 @@
                           <w:sz w:val="16"/>
                           <w:szCs w:val="16"/>
                         </w:rPr>
-                        <w:t xml:space="preserve"> they sell the tickets through) - This does need clarification, but it looks like the system administrator, office managers and travel advisors use it (As separate users) </w:t>
-                      </w:r>
-                      <w:r>
-                        <w:rPr>
-                          <w:rStyle w:val="normaltextrun"/>
-                          <w:rFonts w:ascii="Calibri" w:hAnsi="Calibri" w:cs="Calibri"/>
-                          <w:sz w:val="16"/>
-                          <w:szCs w:val="16"/>
-                        </w:rPr>
-                        <w:t>It</w:t>
-                      </w:r>
-                      <w:r>
-                        <w:rPr>
-                          <w:rStyle w:val="normaltextrun"/>
-                          <w:rFonts w:ascii="Calibri" w:hAnsi="Calibri" w:cs="Calibri"/>
-                          <w:sz w:val="16"/>
-                          <w:szCs w:val="16"/>
-                        </w:rPr>
-                        <w:t xml:space="preserve"> provided for </w:t>
-                      </w:r>
-                      <w:proofErr w:type="spellStart"/>
-                      <w:r>
-                        <w:rPr>
-                          <w:rStyle w:val="normaltextrun"/>
-                          <w:rFonts w:ascii="Calibri" w:hAnsi="Calibri" w:cs="Calibri"/>
-                          <w:sz w:val="16"/>
-                          <w:szCs w:val="16"/>
-                        </w:rPr>
-                        <w:t>AirVia</w:t>
-                      </w:r>
-                      <w:proofErr w:type="spellEnd"/>
-                      <w:r>
-                        <w:rPr>
-                          <w:rStyle w:val="normaltextrun"/>
-                          <w:rFonts w:ascii="Calibri" w:hAnsi="Calibri" w:cs="Calibri"/>
-                          <w:sz w:val="16"/>
-                          <w:szCs w:val="16"/>
-                        </w:rPr>
-                        <w:t xml:space="preserve"> and their client travel agents.</w:t>
+                        <w:t xml:space="preserve"> provided for AirVia and their client travel agents.</w:t>
                       </w:r>
                       <w:r>
                         <w:rPr>
@@ -3161,11 +3109,68 @@
           <w:sz w:val="20"/>
         </w:rPr>
       </w:pPr>
-      <w:r>
+    </w:p>
+    <w:p>
+      <w:pPr>
         <w:rPr>
           <w:b/>
           <w:sz w:val="20"/>
         </w:rPr>
+      </w:pPr>
+    </w:p>
+    <w:p>
+      <w:pPr>
+        <w:rPr>
+          <w:b/>
+          <w:sz w:val="20"/>
+        </w:rPr>
+      </w:pPr>
+    </w:p>
+    <w:p>
+      <w:pPr>
+        <w:rPr>
+          <w:b/>
+          <w:sz w:val="20"/>
+        </w:rPr>
+      </w:pPr>
+    </w:p>
+    <w:p>
+      <w:pPr>
+        <w:rPr>
+          <w:b/>
+          <w:sz w:val="20"/>
+        </w:rPr>
+      </w:pPr>
+    </w:p>
+    <w:p>
+      <w:pPr>
+        <w:rPr>
+          <w:b/>
+          <w:sz w:val="20"/>
+        </w:rPr>
+      </w:pPr>
+    </w:p>
+    <w:p>
+      <w:pPr>
+        <w:rPr>
+          <w:b/>
+          <w:sz w:val="20"/>
+        </w:rPr>
+      </w:pPr>
+    </w:p>
+    <w:p>
+      <w:pPr>
+        <w:rPr>
+          <w:b/>
+          <w:sz w:val="20"/>
+        </w:rPr>
+      </w:pPr>
+      <w:r>
+        <w:rPr>
+          <w:b/>
+          <w:sz w:val="20"/>
+        </w:rPr>
+        <w:lastRenderedPageBreak/>
         <w:t>Meeting Transcript</w:t>
       </w:r>
       <w:r>
@@ -3244,27 +3249,7 @@
                                 <w:sz w:val="16"/>
                                 <w:szCs w:val="16"/>
                               </w:rPr>
-                              <w:t xml:space="preserve">Alfred: </w:t>
-                            </w:r>
-                            <w:proofErr w:type="gramStart"/>
-                            <w:r>
-                              <w:rPr>
-                                <w:rStyle w:val="normaltextrun"/>
-                                <w:rFonts w:ascii="Calibri" w:hAnsi="Calibri" w:cs="Calibri"/>
-                                <w:sz w:val="16"/>
-                                <w:szCs w:val="16"/>
-                              </w:rPr>
-                              <w:t>So</w:t>
-                            </w:r>
-                            <w:proofErr w:type="gramEnd"/>
-                            <w:r>
-                              <w:rPr>
-                                <w:rStyle w:val="normaltextrun"/>
-                                <w:rFonts w:ascii="Calibri" w:hAnsi="Calibri" w:cs="Calibri"/>
-                                <w:sz w:val="16"/>
-                                <w:szCs w:val="16"/>
-                              </w:rPr>
-                              <w:t xml:space="preserve"> we know the blanks which have flight coupons are these having special data attached to them</w:t>
+                              <w:t>Alfred: So we know the blanks which have flight coupons are these having special data attached to them</w:t>
                             </w:r>
                             <w:r>
                               <w:rPr>
@@ -3288,7 +3273,6 @@
                                 <w:szCs w:val="16"/>
                               </w:rPr>
                             </w:pPr>
-                            <w:proofErr w:type="spellStart"/>
                             <w:r>
                               <w:rPr>
                                 <w:rStyle w:val="normaltextrun"/>
@@ -3296,37 +3280,7 @@
                                 <w:sz w:val="16"/>
                                 <w:szCs w:val="16"/>
                               </w:rPr>
-                              <w:t>Mr</w:t>
-                            </w:r>
-                            <w:proofErr w:type="spellEnd"/>
-                            <w:r>
-                              <w:rPr>
-                                <w:rStyle w:val="normaltextrun"/>
-                                <w:rFonts w:ascii="Calibri" w:hAnsi="Calibri" w:cs="Calibri"/>
-                                <w:sz w:val="16"/>
-                                <w:szCs w:val="16"/>
-                              </w:rPr>
-                              <w:t xml:space="preserve"> Lancaster: </w:t>
-                            </w:r>
-                            <w:proofErr w:type="gramStart"/>
-                            <w:r>
-                              <w:rPr>
-                                <w:rStyle w:val="normaltextrun"/>
-                                <w:rFonts w:ascii="Calibri" w:hAnsi="Calibri" w:cs="Calibri"/>
-                                <w:sz w:val="16"/>
-                                <w:szCs w:val="16"/>
-                              </w:rPr>
-                              <w:t>So</w:t>
-                            </w:r>
-                            <w:proofErr w:type="gramEnd"/>
-                            <w:r>
-                              <w:rPr>
-                                <w:rStyle w:val="normaltextrun"/>
-                                <w:rFonts w:ascii="Calibri" w:hAnsi="Calibri" w:cs="Calibri"/>
-                                <w:sz w:val="16"/>
-                                <w:szCs w:val="16"/>
-                              </w:rPr>
-                              <w:t xml:space="preserve"> the main thing is that the system records what blanks, which means which ticket gets which particular ID numbers these tickets are stored as. There might be some additional data attached to these, but this is not of an essence for the business. Really the software you are meant to develop is about giving the demonstration of about the sales of these tickets.</w:t>
+                              <w:t>Mr Lancaster: So the main thing is that the system records what blanks, which means which ticket gets which particular ID numbers these tickets are stored as. There might be some additional data attached to these, but this is not of an essence for the business. Really the software you are meant to develop is about giving the demonstration of about the sales of these tickets.</w:t>
                             </w:r>
                           </w:p>
                           <w:p>
@@ -3348,27 +3302,7 @@
                                 <w:sz w:val="16"/>
                                 <w:szCs w:val="16"/>
                               </w:rPr>
-                              <w:t xml:space="preserve">Alfred: </w:t>
-                            </w:r>
-                            <w:proofErr w:type="gramStart"/>
-                            <w:r>
-                              <w:rPr>
-                                <w:rStyle w:val="normaltextrun"/>
-                                <w:rFonts w:ascii="Calibri" w:hAnsi="Calibri" w:cs="Calibri"/>
-                                <w:sz w:val="16"/>
-                                <w:szCs w:val="16"/>
-                              </w:rPr>
-                              <w:t>So</w:t>
-                            </w:r>
-                            <w:proofErr w:type="gramEnd"/>
-                            <w:r>
-                              <w:rPr>
-                                <w:rStyle w:val="normaltextrun"/>
-                                <w:rFonts w:ascii="Calibri" w:hAnsi="Calibri" w:cs="Calibri"/>
-                                <w:sz w:val="16"/>
-                                <w:szCs w:val="16"/>
-                              </w:rPr>
-                              <w:t xml:space="preserve"> there are miscellaneous blanks provided, to different like 451 and 452, do these like respond to specific service types?</w:t>
+                              <w:t>Alfred: So there are miscellaneous blanks provided, to different like 451 and 452, do these like respond to specific service types?</w:t>
                             </w:r>
                             <w:r>
                               <w:rPr>
@@ -3392,7 +3326,6 @@
                                 <w:szCs w:val="16"/>
                               </w:rPr>
                             </w:pPr>
-                            <w:proofErr w:type="spellStart"/>
                             <w:r>
                               <w:rPr>
                                 <w:rStyle w:val="normaltextrun"/>
@@ -3400,17 +3333,7 @@
                                 <w:sz w:val="16"/>
                                 <w:szCs w:val="16"/>
                               </w:rPr>
-                              <w:t>Mr</w:t>
-                            </w:r>
-                            <w:proofErr w:type="spellEnd"/>
-                            <w:r>
-                              <w:rPr>
-                                <w:rStyle w:val="normaltextrun"/>
-                                <w:rFonts w:ascii="Calibri" w:hAnsi="Calibri" w:cs="Calibri"/>
-                                <w:sz w:val="16"/>
-                                <w:szCs w:val="16"/>
-                              </w:rPr>
-                              <w:t xml:space="preserve"> Lancaster: You can maybe the other employees can tell you exactly what they correspond to, the main thing is that these types of coupons should be attachable to the tickets, for example 451 could be excess luggage. The point is that the software is such that it can record these miscellaneous tickets that make part of the ticket whatever they might mean, excess luggage is clearly something that may be needed and maybe be something else.</w:t>
+                              <w:t>Mr Lancaster: You can maybe the other employees can tell you exactly what they correspond to, the main thing is that these types of coupons should be attachable to the tickets, for example 451 could be excess luggage. The point is that the software is such that it can record these miscellaneous tickets that make part of the ticket whatever they might mean, excess luggage is clearly something that may be needed and maybe be something else.</w:t>
                             </w:r>
                             <w:r>
                               <w:rPr>
@@ -3441,27 +3364,7 @@
                                 <w:sz w:val="16"/>
                                 <w:szCs w:val="16"/>
                               </w:rPr>
-                              <w:t xml:space="preserve">Alfred: </w:t>
-                            </w:r>
-                            <w:proofErr w:type="gramStart"/>
-                            <w:r>
-                              <w:rPr>
-                                <w:rStyle w:val="normaltextrun"/>
-                                <w:rFonts w:ascii="Calibri" w:hAnsi="Calibri" w:cs="Calibri"/>
-                                <w:sz w:val="16"/>
-                                <w:szCs w:val="16"/>
-                              </w:rPr>
-                              <w:t>So</w:t>
-                            </w:r>
-                            <w:proofErr w:type="gramEnd"/>
-                            <w:r>
-                              <w:rPr>
-                                <w:rStyle w:val="normaltextrun"/>
-                                <w:rFonts w:ascii="Calibri" w:hAnsi="Calibri" w:cs="Calibri"/>
-                                <w:sz w:val="16"/>
-                                <w:szCs w:val="16"/>
-                              </w:rPr>
-                              <w:t xml:space="preserve"> I’m assuming with blanks, multiple blanks are a ticket or is it just a single blank?</w:t>
+                              <w:t>Alfred: So I’m assuming with blanks, multiple blanks are a ticket or is it just a single blank?</w:t>
                             </w:r>
                             <w:r>
                               <w:rPr>
@@ -3485,7 +3388,6 @@
                                 <w:szCs w:val="16"/>
                               </w:rPr>
                             </w:pPr>
-                            <w:proofErr w:type="spellStart"/>
                             <w:r>
                               <w:rPr>
                                 <w:rStyle w:val="normaltextrun"/>
@@ -3493,37 +3395,7 @@
                                 <w:sz w:val="16"/>
                                 <w:szCs w:val="16"/>
                               </w:rPr>
-                              <w:t>Mr</w:t>
-                            </w:r>
-                            <w:proofErr w:type="spellEnd"/>
-                            <w:r>
-                              <w:rPr>
-                                <w:rStyle w:val="normaltextrun"/>
-                                <w:rFonts w:ascii="Calibri" w:hAnsi="Calibri" w:cs="Calibri"/>
-                                <w:sz w:val="16"/>
-                                <w:szCs w:val="16"/>
-                              </w:rPr>
-                              <w:t xml:space="preserve"> Lancaster: </w:t>
-                            </w:r>
-                            <w:proofErr w:type="gramStart"/>
-                            <w:r>
-                              <w:rPr>
-                                <w:rStyle w:val="normaltextrun"/>
-                                <w:rFonts w:ascii="Calibri" w:hAnsi="Calibri" w:cs="Calibri"/>
-                                <w:sz w:val="16"/>
-                                <w:szCs w:val="16"/>
-                              </w:rPr>
-                              <w:t>So</w:t>
-                            </w:r>
-                            <w:proofErr w:type="gramEnd"/>
-                            <w:r>
-                              <w:rPr>
-                                <w:rStyle w:val="normaltextrun"/>
-                                <w:rFonts w:ascii="Calibri" w:hAnsi="Calibri" w:cs="Calibri"/>
-                                <w:sz w:val="16"/>
-                                <w:szCs w:val="16"/>
-                              </w:rPr>
-                              <w:t xml:space="preserve"> a ticket is made out of multiple of multiple coupons it is in the description of the ticket type EG: 444 is a specific number of coupons + Miscellaneous coupons. The software should take care of the fact the ticket is made up of multiple coupons. Each of these blanks can have the miscellaneous coupons attached to the tickets.</w:t>
+                              <w:t>Mr Lancaster: So a ticket is made out of multiple of multiple coupons it is in the description of the ticket type EG: 444 is a specific number of coupons + Miscellaneous coupons. The software should take care of the fact the ticket is made up of multiple coupons. Each of these blanks can have the miscellaneous coupons attached to the tickets.</w:t>
                             </w:r>
                             <w:r>
                               <w:rPr>
@@ -3554,47 +3426,7 @@
                                 <w:sz w:val="16"/>
                                 <w:szCs w:val="16"/>
                               </w:rPr>
-                              <w:t xml:space="preserve">Alfred: </w:t>
-                            </w:r>
-                            <w:proofErr w:type="gramStart"/>
-                            <w:r>
-                              <w:rPr>
-                                <w:rStyle w:val="normaltextrun"/>
-                                <w:rFonts w:ascii="Calibri" w:hAnsi="Calibri" w:cs="Calibri"/>
-                                <w:sz w:val="16"/>
-                                <w:szCs w:val="16"/>
-                              </w:rPr>
-                              <w:t>So</w:t>
-                            </w:r>
-                            <w:proofErr w:type="gramEnd"/>
-                            <w:r>
-                              <w:rPr>
-                                <w:rStyle w:val="normaltextrun"/>
-                                <w:rFonts w:ascii="Calibri" w:hAnsi="Calibri" w:cs="Calibri"/>
-                                <w:sz w:val="16"/>
-                                <w:szCs w:val="16"/>
-                              </w:rPr>
-                              <w:t xml:space="preserve"> there is also manual and automatic entry with different types of blanks. How does this differ? </w:t>
-                            </w:r>
-                            <w:proofErr w:type="gramStart"/>
-                            <w:r>
-                              <w:rPr>
-                                <w:rStyle w:val="normaltextrun"/>
-                                <w:rFonts w:ascii="Calibri" w:hAnsi="Calibri" w:cs="Calibri"/>
-                                <w:sz w:val="16"/>
-                                <w:szCs w:val="16"/>
-                              </w:rPr>
-                              <w:t>So</w:t>
-                            </w:r>
-                            <w:proofErr w:type="gramEnd"/>
-                            <w:r>
-                              <w:rPr>
-                                <w:rStyle w:val="normaltextrun"/>
-                                <w:rFonts w:ascii="Calibri" w:hAnsi="Calibri" w:cs="Calibri"/>
-                                <w:sz w:val="16"/>
-                                <w:szCs w:val="16"/>
-                              </w:rPr>
-                              <w:t xml:space="preserve"> the software needs to support manual input for these.</w:t>
+                              <w:t>Alfred: So there is also manual and automatic entry with different types of blanks. How does this differ? So the software needs to support manual input for these.</w:t>
                             </w:r>
                             <w:r>
                               <w:rPr>
@@ -3618,7 +3450,6 @@
                                 <w:szCs w:val="16"/>
                               </w:rPr>
                             </w:pPr>
-                            <w:proofErr w:type="spellStart"/>
                             <w:r>
                               <w:rPr>
                                 <w:rStyle w:val="normaltextrun"/>
@@ -3626,17 +3457,7 @@
                                 <w:sz w:val="16"/>
                                 <w:szCs w:val="16"/>
                               </w:rPr>
-                              <w:t>Mr</w:t>
-                            </w:r>
-                            <w:proofErr w:type="spellEnd"/>
-                            <w:r>
-                              <w:rPr>
-                                <w:rStyle w:val="normaltextrun"/>
-                                <w:rFonts w:ascii="Calibri" w:hAnsi="Calibri" w:cs="Calibri"/>
-                                <w:sz w:val="16"/>
-                                <w:szCs w:val="16"/>
-                              </w:rPr>
-                              <w:t xml:space="preserve"> Lancaster: Yes, yes it does.</w:t>
+                              <w:t>Mr Lancaster: Yes, yes it does.</w:t>
                             </w:r>
                             <w:r>
                               <w:rPr>
@@ -3691,7 +3512,6 @@
                                 <w:szCs w:val="16"/>
                               </w:rPr>
                             </w:pPr>
-                            <w:proofErr w:type="spellStart"/>
                             <w:r>
                               <w:rPr>
                                 <w:rStyle w:val="normaltextrun"/>
@@ -3699,17 +3519,7 @@
                                 <w:sz w:val="16"/>
                                 <w:szCs w:val="16"/>
                               </w:rPr>
-                              <w:t>Mr</w:t>
-                            </w:r>
-                            <w:proofErr w:type="spellEnd"/>
-                            <w:r>
-                              <w:rPr>
-                                <w:rStyle w:val="normaltextrun"/>
-                                <w:rFonts w:ascii="Calibri" w:hAnsi="Calibri" w:cs="Calibri"/>
-                                <w:sz w:val="16"/>
-                                <w:szCs w:val="16"/>
-                              </w:rPr>
-                              <w:t xml:space="preserve"> Lancaster: A flight can be made out of different leg where each of these coupons are each of the different. EG: London to Dubai then Dubai to Melbourne.</w:t>
+                              <w:t>Mr Lancaster: A flight can be made out of different leg where each of these coupons are each of the different. EG: London to Dubai then Dubai to Melbourne.</w:t>
                             </w:r>
                           </w:p>
                         </w:txbxContent>
@@ -3749,7 +3559,6 @@
                         </w:rPr>
                         <w:t xml:space="preserve">Alfred: </w:t>
                       </w:r>
-                      <w:proofErr w:type="gramStart"/>
                       <w:r>
                         <w:rPr>
                           <w:rStyle w:val="normaltextrun"/>
@@ -3757,17 +3566,7 @@
                           <w:sz w:val="16"/>
                           <w:szCs w:val="16"/>
                         </w:rPr>
-                        <w:t>So</w:t>
-                      </w:r>
-                      <w:proofErr w:type="gramEnd"/>
-                      <w:r>
-                        <w:rPr>
-                          <w:rStyle w:val="normaltextrun"/>
-                          <w:rFonts w:ascii="Calibri" w:hAnsi="Calibri" w:cs="Calibri"/>
-                          <w:sz w:val="16"/>
-                          <w:szCs w:val="16"/>
-                        </w:rPr>
-                        <w:t xml:space="preserve"> we know the blanks which have flight coupons are these having special data attached to them</w:t>
+                        <w:t>So we know the blanks which have flight coupons are these having special data attached to them</w:t>
                       </w:r>
                       <w:r>
                         <w:rPr>
@@ -3791,7 +3590,6 @@
                           <w:szCs w:val="16"/>
                         </w:rPr>
                       </w:pPr>
-                      <w:proofErr w:type="spellStart"/>
                       <w:r>
                         <w:rPr>
                           <w:rStyle w:val="normaltextrun"/>
@@ -3799,37 +3597,7 @@
                           <w:sz w:val="16"/>
                           <w:szCs w:val="16"/>
                         </w:rPr>
-                        <w:t>Mr</w:t>
-                      </w:r>
-                      <w:proofErr w:type="spellEnd"/>
-                      <w:r>
-                        <w:rPr>
-                          <w:rStyle w:val="normaltextrun"/>
-                          <w:rFonts w:ascii="Calibri" w:hAnsi="Calibri" w:cs="Calibri"/>
-                          <w:sz w:val="16"/>
-                          <w:szCs w:val="16"/>
-                        </w:rPr>
-                        <w:t xml:space="preserve"> Lancaster: </w:t>
-                      </w:r>
-                      <w:proofErr w:type="gramStart"/>
-                      <w:r>
-                        <w:rPr>
-                          <w:rStyle w:val="normaltextrun"/>
-                          <w:rFonts w:ascii="Calibri" w:hAnsi="Calibri" w:cs="Calibri"/>
-                          <w:sz w:val="16"/>
-                          <w:szCs w:val="16"/>
-                        </w:rPr>
-                        <w:t>So</w:t>
-                      </w:r>
-                      <w:proofErr w:type="gramEnd"/>
-                      <w:r>
-                        <w:rPr>
-                          <w:rStyle w:val="normaltextrun"/>
-                          <w:rFonts w:ascii="Calibri" w:hAnsi="Calibri" w:cs="Calibri"/>
-                          <w:sz w:val="16"/>
-                          <w:szCs w:val="16"/>
-                        </w:rPr>
-                        <w:t xml:space="preserve"> the main thing is that the system records what blanks, which means which ticket gets which particular ID numbers these tickets are stored as. There might be some additional data attached to these, but this is not of an essence for the business. Really the software you are meant to develop is about giving the demonstration of about the sales of these tickets.</w:t>
+                        <w:t>Mr Lancaster: So the main thing is that the system records what blanks, which means which ticket gets which particular ID numbers these tickets are stored as. There might be some additional data attached to these, but this is not of an essence for the business. Really the software you are meant to develop is about giving the demonstration of about the sales of these tickets.</w:t>
                       </w:r>
                     </w:p>
                     <w:p>
@@ -3851,27 +3619,7 @@
                           <w:sz w:val="16"/>
                           <w:szCs w:val="16"/>
                         </w:rPr>
-                        <w:t xml:space="preserve">Alfred: </w:t>
-                      </w:r>
-                      <w:proofErr w:type="gramStart"/>
-                      <w:r>
-                        <w:rPr>
-                          <w:rStyle w:val="normaltextrun"/>
-                          <w:rFonts w:ascii="Calibri" w:hAnsi="Calibri" w:cs="Calibri"/>
-                          <w:sz w:val="16"/>
-                          <w:szCs w:val="16"/>
-                        </w:rPr>
-                        <w:t>So</w:t>
-                      </w:r>
-                      <w:proofErr w:type="gramEnd"/>
-                      <w:r>
-                        <w:rPr>
-                          <w:rStyle w:val="normaltextrun"/>
-                          <w:rFonts w:ascii="Calibri" w:hAnsi="Calibri" w:cs="Calibri"/>
-                          <w:sz w:val="16"/>
-                          <w:szCs w:val="16"/>
-                        </w:rPr>
-                        <w:t xml:space="preserve"> there are miscellaneous blanks provided, to different like 451 and 452, do these like respond to specific service types?</w:t>
+                        <w:t>Alfred: So there are miscellaneous blanks provided, to different like 451 and 452, do these like respond to specific service types?</w:t>
                       </w:r>
                       <w:r>
                         <w:rPr>
@@ -3895,7 +3643,6 @@
                           <w:szCs w:val="16"/>
                         </w:rPr>
                       </w:pPr>
-                      <w:proofErr w:type="spellStart"/>
                       <w:r>
                         <w:rPr>
                           <w:rStyle w:val="normaltextrun"/>
@@ -3903,17 +3650,7 @@
                           <w:sz w:val="16"/>
                           <w:szCs w:val="16"/>
                         </w:rPr>
-                        <w:t>Mr</w:t>
-                      </w:r>
-                      <w:proofErr w:type="spellEnd"/>
-                      <w:r>
-                        <w:rPr>
-                          <w:rStyle w:val="normaltextrun"/>
-                          <w:rFonts w:ascii="Calibri" w:hAnsi="Calibri" w:cs="Calibri"/>
-                          <w:sz w:val="16"/>
-                          <w:szCs w:val="16"/>
-                        </w:rPr>
-                        <w:t xml:space="preserve"> Lancaster: You can maybe the other employees can tell you exactly what they correspond to, the main thing is that these types of coupons should be attachable to the tickets, for example 451 could be excess luggage. The point is that the software is such that it can record these miscellaneous tickets that make part of the ticket whatever they might mean, excess luggage is clearly something that may be needed and maybe be something else.</w:t>
+                        <w:t>Mr Lancaster: You can maybe the other employees can tell you exactly what they correspond to, the main thing is that these types of coupons should be attachable to the tickets, for example 451 could be excess luggage. The point is that the software is such that it can record these miscellaneous tickets that make part of the ticket whatever they might mean, excess luggage is clearly something that may be needed and maybe be something else.</w:t>
                       </w:r>
                       <w:r>
                         <w:rPr>
@@ -3944,27 +3681,7 @@
                           <w:sz w:val="16"/>
                           <w:szCs w:val="16"/>
                         </w:rPr>
-                        <w:t xml:space="preserve">Alfred: </w:t>
-                      </w:r>
-                      <w:proofErr w:type="gramStart"/>
-                      <w:r>
-                        <w:rPr>
-                          <w:rStyle w:val="normaltextrun"/>
-                          <w:rFonts w:ascii="Calibri" w:hAnsi="Calibri" w:cs="Calibri"/>
-                          <w:sz w:val="16"/>
-                          <w:szCs w:val="16"/>
-                        </w:rPr>
-                        <w:t>So</w:t>
-                      </w:r>
-                      <w:proofErr w:type="gramEnd"/>
-                      <w:r>
-                        <w:rPr>
-                          <w:rStyle w:val="normaltextrun"/>
-                          <w:rFonts w:ascii="Calibri" w:hAnsi="Calibri" w:cs="Calibri"/>
-                          <w:sz w:val="16"/>
-                          <w:szCs w:val="16"/>
-                        </w:rPr>
-                        <w:t xml:space="preserve"> I’m assuming with blanks, multiple blanks are a ticket or is it just a single blank?</w:t>
+                        <w:t>Alfred: So I’m assuming with blanks, multiple blanks are a ticket or is it just a single blank?</w:t>
                       </w:r>
                       <w:r>
                         <w:rPr>
@@ -3988,7 +3705,6 @@
                           <w:szCs w:val="16"/>
                         </w:rPr>
                       </w:pPr>
-                      <w:proofErr w:type="spellStart"/>
                       <w:r>
                         <w:rPr>
                           <w:rStyle w:val="normaltextrun"/>
@@ -3996,37 +3712,7 @@
                           <w:sz w:val="16"/>
                           <w:szCs w:val="16"/>
                         </w:rPr>
-                        <w:t>Mr</w:t>
-                      </w:r>
-                      <w:proofErr w:type="spellEnd"/>
-                      <w:r>
-                        <w:rPr>
-                          <w:rStyle w:val="normaltextrun"/>
-                          <w:rFonts w:ascii="Calibri" w:hAnsi="Calibri" w:cs="Calibri"/>
-                          <w:sz w:val="16"/>
-                          <w:szCs w:val="16"/>
-                        </w:rPr>
-                        <w:t xml:space="preserve"> Lancaster: </w:t>
-                      </w:r>
-                      <w:proofErr w:type="gramStart"/>
-                      <w:r>
-                        <w:rPr>
-                          <w:rStyle w:val="normaltextrun"/>
-                          <w:rFonts w:ascii="Calibri" w:hAnsi="Calibri" w:cs="Calibri"/>
-                          <w:sz w:val="16"/>
-                          <w:szCs w:val="16"/>
-                        </w:rPr>
-                        <w:t>So</w:t>
-                      </w:r>
-                      <w:proofErr w:type="gramEnd"/>
-                      <w:r>
-                        <w:rPr>
-                          <w:rStyle w:val="normaltextrun"/>
-                          <w:rFonts w:ascii="Calibri" w:hAnsi="Calibri" w:cs="Calibri"/>
-                          <w:sz w:val="16"/>
-                          <w:szCs w:val="16"/>
-                        </w:rPr>
-                        <w:t xml:space="preserve"> a ticket is made out of multiple of multiple coupons it is in the description of the ticket type EG: 444 is a specific number of coupons + Miscellaneous coupons. The software should take care of the fact the ticket is made up of multiple coupons. Each of these blanks can have the miscellaneous coupons attached to the tickets.</w:t>
+                        <w:t>Mr Lancaster: So a ticket is made out of multiple of multiple coupons it is in the description of the ticket type EG: 444 is a specific number of coupons + Miscellaneous coupons. The software should take care of the fact the ticket is made up of multiple coupons. Each of these blanks can have the miscellaneous coupons attached to the tickets.</w:t>
                       </w:r>
                       <w:r>
                         <w:rPr>
@@ -4057,47 +3743,7 @@
                           <w:sz w:val="16"/>
                           <w:szCs w:val="16"/>
                         </w:rPr>
-                        <w:t xml:space="preserve">Alfred: </w:t>
-                      </w:r>
-                      <w:proofErr w:type="gramStart"/>
-                      <w:r>
-                        <w:rPr>
-                          <w:rStyle w:val="normaltextrun"/>
-                          <w:rFonts w:ascii="Calibri" w:hAnsi="Calibri" w:cs="Calibri"/>
-                          <w:sz w:val="16"/>
-                          <w:szCs w:val="16"/>
-                        </w:rPr>
-                        <w:t>So</w:t>
-                      </w:r>
-                      <w:proofErr w:type="gramEnd"/>
-                      <w:r>
-                        <w:rPr>
-                          <w:rStyle w:val="normaltextrun"/>
-                          <w:rFonts w:ascii="Calibri" w:hAnsi="Calibri" w:cs="Calibri"/>
-                          <w:sz w:val="16"/>
-                          <w:szCs w:val="16"/>
-                        </w:rPr>
-                        <w:t xml:space="preserve"> there is also manual and automatic entry with different types of blanks. How does this differ? </w:t>
-                      </w:r>
-                      <w:proofErr w:type="gramStart"/>
-                      <w:r>
-                        <w:rPr>
-                          <w:rStyle w:val="normaltextrun"/>
-                          <w:rFonts w:ascii="Calibri" w:hAnsi="Calibri" w:cs="Calibri"/>
-                          <w:sz w:val="16"/>
-                          <w:szCs w:val="16"/>
-                        </w:rPr>
-                        <w:t>So</w:t>
-                      </w:r>
-                      <w:proofErr w:type="gramEnd"/>
-                      <w:r>
-                        <w:rPr>
-                          <w:rStyle w:val="normaltextrun"/>
-                          <w:rFonts w:ascii="Calibri" w:hAnsi="Calibri" w:cs="Calibri"/>
-                          <w:sz w:val="16"/>
-                          <w:szCs w:val="16"/>
-                        </w:rPr>
-                        <w:t xml:space="preserve"> the software needs to support manual input for these.</w:t>
+                        <w:t>Alfred: So there is also manual and automatic entry with different types of blanks. How does this differ? So the software needs to support manual input for these.</w:t>
                       </w:r>
                       <w:r>
                         <w:rPr>
@@ -4121,7 +3767,6 @@
                           <w:szCs w:val="16"/>
                         </w:rPr>
                       </w:pPr>
-                      <w:proofErr w:type="spellStart"/>
                       <w:r>
                         <w:rPr>
                           <w:rStyle w:val="normaltextrun"/>
@@ -4129,17 +3774,7 @@
                           <w:sz w:val="16"/>
                           <w:szCs w:val="16"/>
                         </w:rPr>
-                        <w:t>Mr</w:t>
-                      </w:r>
-                      <w:proofErr w:type="spellEnd"/>
-                      <w:r>
-                        <w:rPr>
-                          <w:rStyle w:val="normaltextrun"/>
-                          <w:rFonts w:ascii="Calibri" w:hAnsi="Calibri" w:cs="Calibri"/>
-                          <w:sz w:val="16"/>
-                          <w:szCs w:val="16"/>
-                        </w:rPr>
-                        <w:t xml:space="preserve"> Lancaster: Yes, yes it does.</w:t>
+                        <w:t>Mr Lancaster: Yes, yes it does.</w:t>
                       </w:r>
                       <w:r>
                         <w:rPr>
@@ -4194,7 +3829,6 @@
                           <w:szCs w:val="16"/>
                         </w:rPr>
                       </w:pPr>
-                      <w:proofErr w:type="spellStart"/>
                       <w:r>
                         <w:rPr>
                           <w:rStyle w:val="normaltextrun"/>
@@ -4202,17 +3836,7 @@
                           <w:sz w:val="16"/>
                           <w:szCs w:val="16"/>
                         </w:rPr>
-                        <w:t>Mr</w:t>
-                      </w:r>
-                      <w:proofErr w:type="spellEnd"/>
-                      <w:r>
-                        <w:rPr>
-                          <w:rStyle w:val="normaltextrun"/>
-                          <w:rFonts w:ascii="Calibri" w:hAnsi="Calibri" w:cs="Calibri"/>
-                          <w:sz w:val="16"/>
-                          <w:szCs w:val="16"/>
-                        </w:rPr>
-                        <w:t xml:space="preserve"> Lancaster: A flight can be made out of different leg where each of these coupons are each of the different. EG: London to Dubai then Dubai to Melbourne.</w:t>
+                        <w:t>Mr Lancaster: A flight can be made out of different leg where each of these coupons are each of the different. EG: London to Dubai then Dubai to Melbourne.</w:t>
                       </w:r>
                     </w:p>
                   </w:txbxContent>
@@ -4293,27 +3917,7 @@
                                 <w:sz w:val="16"/>
                                 <w:szCs w:val="16"/>
                               </w:rPr>
-                              <w:t xml:space="preserve">Alfred: </w:t>
-                            </w:r>
-                            <w:proofErr w:type="gramStart"/>
-                            <w:r>
-                              <w:rPr>
-                                <w:rStyle w:val="normaltextrun"/>
-                                <w:rFonts w:ascii="Calibri" w:hAnsi="Calibri" w:cs="Calibri"/>
-                                <w:sz w:val="16"/>
-                                <w:szCs w:val="16"/>
-                              </w:rPr>
-                              <w:t>So</w:t>
-                            </w:r>
-                            <w:proofErr w:type="gramEnd"/>
-                            <w:r>
-                              <w:rPr>
-                                <w:rStyle w:val="normaltextrun"/>
-                                <w:rFonts w:ascii="Calibri" w:hAnsi="Calibri" w:cs="Calibri"/>
-                                <w:sz w:val="16"/>
-                                <w:szCs w:val="16"/>
-                              </w:rPr>
-                              <w:t xml:space="preserve"> the administrators manage the blank allocation, office manager handles blank allocation, travel advisors handle the payment system? Do customers interact with the system?</w:t>
+                              <w:t>Alfred: So the administrators manage the blank allocation, office manager handles blank allocation, travel advisors handle the payment system? Do customers interact with the system?</w:t>
                             </w:r>
                             <w:r>
                               <w:rPr>
@@ -4337,7 +3941,6 @@
                                 <w:szCs w:val="16"/>
                               </w:rPr>
                             </w:pPr>
-                            <w:proofErr w:type="spellStart"/>
                             <w:r>
                               <w:rPr>
                                 <w:rStyle w:val="normaltextrun"/>
@@ -4345,17 +3948,7 @@
                                 <w:sz w:val="16"/>
                                 <w:szCs w:val="16"/>
                               </w:rPr>
-                              <w:t>Mr</w:t>
-                            </w:r>
-                            <w:proofErr w:type="spellEnd"/>
-                            <w:r>
-                              <w:rPr>
-                                <w:rStyle w:val="normaltextrun"/>
-                                <w:rFonts w:ascii="Calibri" w:hAnsi="Calibri" w:cs="Calibri"/>
-                                <w:sz w:val="16"/>
-                                <w:szCs w:val="16"/>
-                              </w:rPr>
-                              <w:t xml:space="preserve"> Lancaster: No Customers do not interact with the system.</w:t>
+                              <w:t>Mr Lancaster: No Customers do not interact with the system.</w:t>
                             </w:r>
                             <w:r>
                               <w:rPr>
@@ -4410,7 +4003,6 @@
                                 <w:szCs w:val="16"/>
                               </w:rPr>
                             </w:pPr>
-                            <w:proofErr w:type="spellStart"/>
                             <w:r>
                               <w:rPr>
                                 <w:rStyle w:val="normaltextrun"/>
@@ -4418,17 +4010,7 @@
                                 <w:sz w:val="16"/>
                                 <w:szCs w:val="16"/>
                               </w:rPr>
-                              <w:t>Mr</w:t>
-                            </w:r>
-                            <w:proofErr w:type="spellEnd"/>
-                            <w:r>
-                              <w:rPr>
-                                <w:rStyle w:val="normaltextrun"/>
-                                <w:rFonts w:ascii="Calibri" w:hAnsi="Calibri" w:cs="Calibri"/>
-                                <w:sz w:val="16"/>
-                                <w:szCs w:val="16"/>
-                              </w:rPr>
-                              <w:t xml:space="preserve"> Lancaster: I’m not a computer scientist, you will have to confirm this with other employees but the system and software you develop is a prototype, it does need to interact with anything externally. You just need to be able to enter the exchange rates into the software, you do not need to interact with a currency exchange software. Although it would be a reasonable next stop. But I will reiterate, for the purpose of the software you need to develop you will need to enter the exchange rates with a </w:t>
+                              <w:t xml:space="preserve">Mr Lancaster: I’m not a computer scientist, you will have to confirm this with other employees but the system and software you develop is a prototype, it does need to interact with anything externally. You just need to be able to enter the exchange rates into the software, you do not need to interact with a currency exchange software. Although it would be a reasonable next stop. But I will reiterate, for the purpose of the software you need to develop you will need to enter the exchange rates with a </w:t>
                             </w:r>
                             <w:r>
                               <w:rPr>
@@ -4501,7 +4083,6 @@
                                 <w:szCs w:val="16"/>
                               </w:rPr>
                             </w:pPr>
-                            <w:proofErr w:type="spellStart"/>
                             <w:r>
                               <w:rPr>
                                 <w:rStyle w:val="normaltextrun"/>
@@ -4509,37 +4090,7 @@
                                 <w:sz w:val="16"/>
                                 <w:szCs w:val="16"/>
                               </w:rPr>
-                              <w:t>Mr</w:t>
-                            </w:r>
-                            <w:proofErr w:type="spellEnd"/>
-                            <w:r>
-                              <w:rPr>
-                                <w:rStyle w:val="normaltextrun"/>
-                                <w:rFonts w:ascii="Calibri" w:hAnsi="Calibri" w:cs="Calibri"/>
-                                <w:sz w:val="16"/>
-                                <w:szCs w:val="16"/>
-                              </w:rPr>
-                              <w:t xml:space="preserve"> Lancaster: </w:t>
-                            </w:r>
-                            <w:proofErr w:type="gramStart"/>
-                            <w:r>
-                              <w:rPr>
-                                <w:rStyle w:val="normaltextrun"/>
-                                <w:rFonts w:ascii="Calibri" w:hAnsi="Calibri" w:cs="Calibri"/>
-                                <w:sz w:val="16"/>
-                                <w:szCs w:val="16"/>
-                              </w:rPr>
-                              <w:t>Yes</w:t>
-                            </w:r>
-                            <w:proofErr w:type="gramEnd"/>
-                            <w:r>
-                              <w:rPr>
-                                <w:rStyle w:val="normaltextrun"/>
-                                <w:rFonts w:ascii="Calibri" w:hAnsi="Calibri" w:cs="Calibri"/>
-                                <w:sz w:val="16"/>
-                                <w:szCs w:val="16"/>
-                              </w:rPr>
-                              <w:t xml:space="preserve"> be all means, I will reiterate that any customers does not access the system.</w:t>
+                              <w:t>Mr Lancaster: Yes be all means, I will reiterate that any customers does not access the system.</w:t>
                             </w:r>
                             <w:r>
                               <w:rPr>
@@ -4594,7 +4145,6 @@
                                 <w:szCs w:val="16"/>
                               </w:rPr>
                             </w:pPr>
-                            <w:proofErr w:type="spellStart"/>
                             <w:r>
                               <w:rPr>
                                 <w:rStyle w:val="normaltextrun"/>
@@ -4602,17 +4152,7 @@
                                 <w:sz w:val="16"/>
                                 <w:szCs w:val="16"/>
                               </w:rPr>
-                              <w:t>Mr</w:t>
-                            </w:r>
-                            <w:proofErr w:type="spellEnd"/>
-                            <w:r>
-                              <w:rPr>
-                                <w:rStyle w:val="normaltextrun"/>
-                                <w:rFonts w:ascii="Calibri" w:hAnsi="Calibri" w:cs="Calibri"/>
-                                <w:sz w:val="16"/>
-                                <w:szCs w:val="16"/>
-                              </w:rPr>
-                              <w:t xml:space="preserve"> Lancaster: Yes</w:t>
+                              <w:t>Mr Lancaster: Yes</w:t>
                             </w:r>
                             <w:r>
                               <w:rPr>
@@ -4667,7 +4207,6 @@
                                 <w:szCs w:val="16"/>
                               </w:rPr>
                             </w:pPr>
-                            <w:proofErr w:type="spellStart"/>
                             <w:r>
                               <w:rPr>
                                 <w:rStyle w:val="normaltextrun"/>
@@ -4675,17 +4214,7 @@
                                 <w:sz w:val="16"/>
                                 <w:szCs w:val="16"/>
                               </w:rPr>
-                              <w:t>Mr</w:t>
-                            </w:r>
-                            <w:proofErr w:type="spellEnd"/>
-                            <w:r>
-                              <w:rPr>
-                                <w:rStyle w:val="normaltextrun"/>
-                                <w:rFonts w:ascii="Calibri" w:hAnsi="Calibri" w:cs="Calibri"/>
-                                <w:sz w:val="16"/>
-                                <w:szCs w:val="16"/>
-                              </w:rPr>
-                              <w:t xml:space="preserve"> Lancaster: I think this has already been specified, these are all the people who work for the travel agents.</w:t>
+                              <w:t>Mr Lancaster: I think this has already been specified, these are all the people who work for the travel agents.</w:t>
                             </w:r>
                             <w:r>
                               <w:rPr>
@@ -4740,7 +4269,6 @@
                                 <w:szCs w:val="16"/>
                               </w:rPr>
                             </w:pPr>
-                            <w:proofErr w:type="spellStart"/>
                             <w:r>
                               <w:rPr>
                                 <w:rStyle w:val="normaltextrun"/>
@@ -4748,17 +4276,7 @@
                                 <w:sz w:val="16"/>
                                 <w:szCs w:val="16"/>
                               </w:rPr>
-                              <w:t>Mr</w:t>
-                            </w:r>
-                            <w:proofErr w:type="spellEnd"/>
-                            <w:r>
-                              <w:rPr>
-                                <w:rStyle w:val="normaltextrun"/>
-                                <w:rFonts w:ascii="Calibri" w:hAnsi="Calibri" w:cs="Calibri"/>
-                                <w:sz w:val="16"/>
-                                <w:szCs w:val="16"/>
-                              </w:rPr>
-                              <w:t xml:space="preserve"> Lancaster: As opposed to?</w:t>
+                              <w:t>Mr Lancaster: As opposed to?</w:t>
                             </w:r>
                             <w:r>
                               <w:rPr>
@@ -4813,7 +4331,6 @@
                                 <w:szCs w:val="16"/>
                               </w:rPr>
                             </w:pPr>
-                            <w:proofErr w:type="spellStart"/>
                             <w:r>
                               <w:rPr>
                                 <w:rStyle w:val="normaltextrun"/>
@@ -4821,9 +4338,8 @@
                                 <w:sz w:val="16"/>
                                 <w:szCs w:val="16"/>
                               </w:rPr>
-                              <w:t>Mr</w:t>
-                            </w:r>
-                            <w:proofErr w:type="spellEnd"/>
+                              <w:t xml:space="preserve">Mr Lancaster: There are different rates could be given to different travel advisors, so the software. One thing you must clarify with other employees is the following: does this commission rate pertain to a different travel agency (travel agent) or they pertain to different travel advisors in a travel agency. In any case the point is the following: Rates can be set up in your system, assuming the answer to the question is different travel agencies are given different commission rates that makes sense to me, that means that the software is that </w:t>
+                            </w:r>
                             <w:r>
                               <w:rPr>
                                 <w:rStyle w:val="normaltextrun"/>
@@ -4831,9 +4347,8 @@
                                 <w:sz w:val="16"/>
                                 <w:szCs w:val="16"/>
                               </w:rPr>
-                              <w:t xml:space="preserve"> Lancaster: There are different rates could be given to different travel advisors, so the software. One thing you must clarify with other employees is the following: does this commission rate pertain to a different travel agency (travel agent) or they pertain to different travel advisors in a travel agency. In any case the point is the following: Rates can be set up in your system, assuming the answer to the question is different travel agencies are given different commission rates that makes sense to me, that means that the software is that </w:t>
-                            </w:r>
-                            <w:proofErr w:type="spellStart"/>
+                              <w:t>A</w:t>
+                            </w:r>
                             <w:r>
                               <w:rPr>
                                 <w:rStyle w:val="normaltextrun"/>
@@ -4841,7 +4356,7 @@
                                 <w:sz w:val="16"/>
                                 <w:szCs w:val="16"/>
                               </w:rPr>
-                              <w:t>A</w:t>
+                              <w:t>ir</w:t>
                             </w:r>
                             <w:r>
                               <w:rPr>
@@ -4850,7 +4365,7 @@
                                 <w:sz w:val="16"/>
                                 <w:szCs w:val="16"/>
                               </w:rPr>
-                              <w:t>ir</w:t>
+                              <w:t>V</w:t>
                             </w:r>
                             <w:r>
                               <w:rPr>
@@ -4859,46 +4374,7 @@
                                 <w:sz w:val="16"/>
                                 <w:szCs w:val="16"/>
                               </w:rPr>
-                              <w:t>V</w:t>
-                            </w:r>
-                            <w:r>
-                              <w:rPr>
-                                <w:rStyle w:val="normaltextrun"/>
-                                <w:rFonts w:ascii="Calibri" w:hAnsi="Calibri" w:cs="Calibri"/>
-                                <w:sz w:val="16"/>
-                                <w:szCs w:val="16"/>
-                              </w:rPr>
-                              <w:t>ia</w:t>
-                            </w:r>
-                            <w:proofErr w:type="spellEnd"/>
-                            <w:r>
-                              <w:rPr>
-                                <w:rStyle w:val="normaltextrun"/>
-                                <w:rFonts w:ascii="Calibri" w:hAnsi="Calibri" w:cs="Calibri"/>
-                                <w:sz w:val="16"/>
-                                <w:szCs w:val="16"/>
-                              </w:rPr>
-                              <w:t xml:space="preserve"> is agreeing with a travel agency EG: UK is selling tickets. Are agreeing that 444 tickets are attracting 9% of the commission 201 3% of the commission. </w:t>
-                            </w:r>
-                            <w:proofErr w:type="gramStart"/>
-                            <w:r>
-                              <w:rPr>
-                                <w:rStyle w:val="normaltextrun"/>
-                                <w:rFonts w:ascii="Calibri" w:hAnsi="Calibri" w:cs="Calibri"/>
-                                <w:sz w:val="16"/>
-                                <w:szCs w:val="16"/>
-                              </w:rPr>
-                              <w:t>So</w:t>
-                            </w:r>
-                            <w:proofErr w:type="gramEnd"/>
-                            <w:r>
-                              <w:rPr>
-                                <w:rStyle w:val="normaltextrun"/>
-                                <w:rFonts w:ascii="Calibri" w:hAnsi="Calibri" w:cs="Calibri"/>
-                                <w:sz w:val="16"/>
-                                <w:szCs w:val="16"/>
-                              </w:rPr>
-                              <w:t xml:space="preserve"> there is a functionality of the system that collects programmatically the commission for each travel agency. So that is a functionality of the software that needs to be developed.</w:t>
+                              <w:t>ia is agreeing with a travel agency EG: UK is selling tickets. Are agreeing that 444 tickets are attracting 9% of the commission 201 3% of the commission. So there is a functionality of the system that collects programmatically the commission for each travel agency. So that is a functionality of the software that needs to be developed.</w:t>
                             </w:r>
                             <w:r>
                               <w:rPr>
@@ -4971,7 +4447,6 @@
                                 <w:szCs w:val="16"/>
                               </w:rPr>
                             </w:pPr>
-                            <w:proofErr w:type="spellStart"/>
                             <w:r>
                               <w:rPr>
                                 <w:rStyle w:val="normaltextrun"/>
@@ -4979,37 +4454,7 @@
                                 <w:sz w:val="16"/>
                                 <w:szCs w:val="16"/>
                               </w:rPr>
-                              <w:t>Mr</w:t>
-                            </w:r>
-                            <w:proofErr w:type="spellEnd"/>
-                            <w:r>
-                              <w:rPr>
-                                <w:rStyle w:val="normaltextrun"/>
-                                <w:rFonts w:ascii="Calibri" w:hAnsi="Calibri" w:cs="Calibri"/>
-                                <w:sz w:val="16"/>
-                                <w:szCs w:val="16"/>
-                              </w:rPr>
-                              <w:t xml:space="preserve"> Lancaster: </w:t>
-                            </w:r>
-                            <w:proofErr w:type="gramStart"/>
-                            <w:r>
-                              <w:rPr>
-                                <w:rStyle w:val="normaltextrun"/>
-                                <w:rFonts w:ascii="Calibri" w:hAnsi="Calibri" w:cs="Calibri"/>
-                                <w:sz w:val="16"/>
-                                <w:szCs w:val="16"/>
-                              </w:rPr>
-                              <w:t>So</w:t>
-                            </w:r>
-                            <w:proofErr w:type="gramEnd"/>
-                            <w:r>
-                              <w:rPr>
-                                <w:rStyle w:val="normaltextrun"/>
-                                <w:rFonts w:ascii="Calibri" w:hAnsi="Calibri" w:cs="Calibri"/>
-                                <w:sz w:val="16"/>
-                                <w:szCs w:val="16"/>
-                              </w:rPr>
-                              <w:t xml:space="preserve"> the gross amount of money would be taxed.</w:t>
+                              <w:t>Mr Lancaster: So the gross amount of money would be taxed.</w:t>
                             </w:r>
                             <w:r>
                               <w:rPr>
@@ -5064,7 +4509,6 @@
                                 <w:szCs w:val="16"/>
                               </w:rPr>
                             </w:pPr>
-                            <w:proofErr w:type="spellStart"/>
                             <w:r>
                               <w:rPr>
                                 <w:rStyle w:val="normaltextrun"/>
@@ -5072,17 +4516,7 @@
                                 <w:sz w:val="16"/>
                                 <w:szCs w:val="16"/>
                               </w:rPr>
-                              <w:t>Mr</w:t>
-                            </w:r>
-                            <w:proofErr w:type="spellEnd"/>
-                            <w:r>
-                              <w:rPr>
-                                <w:rStyle w:val="normaltextrun"/>
-                                <w:rFonts w:ascii="Calibri" w:hAnsi="Calibri" w:cs="Calibri"/>
-                                <w:sz w:val="16"/>
-                                <w:szCs w:val="16"/>
-                              </w:rPr>
-                              <w:t xml:space="preserve"> Lancaster: As you can see in the document examples of this have been given.</w:t>
+                              <w:t>Mr Lancaster: As you can see in the document examples of this have been given.</w:t>
                             </w:r>
                             <w:r>
                               <w:rPr>
@@ -5113,27 +4547,7 @@
                                 <w:sz w:val="16"/>
                                 <w:szCs w:val="16"/>
                               </w:rPr>
-                              <w:t xml:space="preserve">Alfred: </w:t>
-                            </w:r>
-                            <w:proofErr w:type="gramStart"/>
-                            <w:r>
-                              <w:rPr>
-                                <w:rStyle w:val="normaltextrun"/>
-                                <w:rFonts w:ascii="Calibri" w:hAnsi="Calibri" w:cs="Calibri"/>
-                                <w:sz w:val="16"/>
-                                <w:szCs w:val="16"/>
-                              </w:rPr>
-                              <w:t>So</w:t>
-                            </w:r>
-                            <w:proofErr w:type="gramEnd"/>
-                            <w:r>
-                              <w:rPr>
-                                <w:rStyle w:val="normaltextrun"/>
-                                <w:rFonts w:ascii="Calibri" w:hAnsi="Calibri" w:cs="Calibri"/>
-                                <w:sz w:val="16"/>
-                                <w:szCs w:val="16"/>
-                              </w:rPr>
-                              <w:t xml:space="preserve"> there was something in the document about extra access control security, so for example, logging in with a username and password?</w:t>
+                              <w:t>Alfred: So there was something in the document about extra access control security, so for example, logging in with a username and password?</w:t>
                             </w:r>
                             <w:r>
                               <w:rPr>
@@ -5157,7 +4571,6 @@
                                 <w:szCs w:val="16"/>
                               </w:rPr>
                             </w:pPr>
-                            <w:proofErr w:type="spellStart"/>
                             <w:r>
                               <w:rPr>
                                 <w:rStyle w:val="normaltextrun"/>
@@ -5165,37 +4578,7 @@
                                 <w:sz w:val="16"/>
                                 <w:szCs w:val="16"/>
                               </w:rPr>
-                              <w:t>Mr</w:t>
-                            </w:r>
-                            <w:proofErr w:type="spellEnd"/>
-                            <w:r>
-                              <w:rPr>
-                                <w:rStyle w:val="normaltextrun"/>
-                                <w:rFonts w:ascii="Calibri" w:hAnsi="Calibri" w:cs="Calibri"/>
-                                <w:sz w:val="16"/>
-                                <w:szCs w:val="16"/>
-                              </w:rPr>
-                              <w:t xml:space="preserve"> Lancaster: </w:t>
-                            </w:r>
-                            <w:proofErr w:type="gramStart"/>
-                            <w:r>
-                              <w:rPr>
-                                <w:rStyle w:val="normaltextrun"/>
-                                <w:rFonts w:ascii="Calibri" w:hAnsi="Calibri" w:cs="Calibri"/>
-                                <w:sz w:val="16"/>
-                                <w:szCs w:val="16"/>
-                              </w:rPr>
-                              <w:t>Yes</w:t>
-                            </w:r>
-                            <w:proofErr w:type="gramEnd"/>
-                            <w:r>
-                              <w:rPr>
-                                <w:rStyle w:val="normaltextrun"/>
-                                <w:rFonts w:ascii="Calibri" w:hAnsi="Calibri" w:cs="Calibri"/>
-                                <w:sz w:val="16"/>
-                                <w:szCs w:val="16"/>
-                              </w:rPr>
-                              <w:t xml:space="preserve"> that is what we have in mind.</w:t>
+                              <w:t>Mr Lancaster: Yes that is what we have in mind.</w:t>
                             </w:r>
                             <w:r>
                               <w:rPr>
@@ -5250,7 +4633,6 @@
                                 <w:szCs w:val="16"/>
                               </w:rPr>
                             </w:pPr>
-                            <w:proofErr w:type="spellStart"/>
                             <w:r>
                               <w:rPr>
                                 <w:rStyle w:val="normaltextrun"/>
@@ -5258,17 +4640,7 @@
                                 <w:sz w:val="16"/>
                                 <w:szCs w:val="16"/>
                               </w:rPr>
-                              <w:t>Mr</w:t>
-                            </w:r>
-                            <w:proofErr w:type="spellEnd"/>
-                            <w:r>
-                              <w:rPr>
-                                <w:rStyle w:val="normaltextrun"/>
-                                <w:rFonts w:ascii="Calibri" w:hAnsi="Calibri" w:cs="Calibri"/>
-                                <w:sz w:val="16"/>
-                                <w:szCs w:val="16"/>
-                              </w:rPr>
-                              <w:t xml:space="preserve"> Lancaster: But also, I repeat, check that these particular commission rates are per travel agency or per sales advisor. As long as you have a functionality for this per ticket type per travel agency, t</w:t>
+                              <w:t>Mr Lancaster: But also, I repeat, check that these particular commission rates are per travel agency or per sales advisor. As long as you have a functionality for this per ticket type per travel agency, t</w:t>
                             </w:r>
                             <w:r>
                               <w:rPr>
@@ -5317,27 +4689,7 @@
                                 <w:sz w:val="16"/>
                                 <w:szCs w:val="16"/>
                               </w:rPr>
-                              <w:t xml:space="preserve">Alfred: </w:t>
-                            </w:r>
-                            <w:proofErr w:type="gramStart"/>
-                            <w:r>
-                              <w:rPr>
-                                <w:rStyle w:val="normaltextrun"/>
-                                <w:rFonts w:ascii="Calibri" w:hAnsi="Calibri" w:cs="Calibri"/>
-                                <w:sz w:val="16"/>
-                                <w:szCs w:val="16"/>
-                              </w:rPr>
-                              <w:t>So</w:t>
-                            </w:r>
-                            <w:proofErr w:type="gramEnd"/>
-                            <w:r>
-                              <w:rPr>
-                                <w:rStyle w:val="normaltextrun"/>
-                                <w:rFonts w:ascii="Calibri" w:hAnsi="Calibri" w:cs="Calibri"/>
-                                <w:sz w:val="16"/>
-                                <w:szCs w:val="16"/>
-                              </w:rPr>
-                              <w:t xml:space="preserve"> is this true?</w:t>
+                              <w:t>Alfred: So is this true?</w:t>
                             </w:r>
                             <w:r>
                               <w:rPr>
@@ -5361,7 +4713,6 @@
                                 <w:szCs w:val="16"/>
                               </w:rPr>
                             </w:pPr>
-                            <w:proofErr w:type="spellStart"/>
                             <w:r>
                               <w:rPr>
                                 <w:rStyle w:val="normaltextrun"/>
@@ -5369,17 +4720,7 @@
                                 <w:sz w:val="16"/>
                                 <w:szCs w:val="16"/>
                               </w:rPr>
-                              <w:t>Mr</w:t>
-                            </w:r>
-                            <w:proofErr w:type="spellEnd"/>
-                            <w:r>
-                              <w:rPr>
-                                <w:rStyle w:val="normaltextrun"/>
-                                <w:rFonts w:ascii="Calibri" w:hAnsi="Calibri" w:cs="Calibri"/>
-                                <w:sz w:val="16"/>
-                                <w:szCs w:val="16"/>
-                              </w:rPr>
-                              <w:t xml:space="preserve"> Lancaster: This is something I would like you to check with other employees.</w:t>
+                              <w:t>Mr Lancaster: This is something I would like you to check with other employees.</w:t>
                             </w:r>
                             <w:r>
                               <w:rPr>
@@ -5410,27 +4751,7 @@
                                 <w:sz w:val="16"/>
                                 <w:szCs w:val="16"/>
                               </w:rPr>
-                              <w:t xml:space="preserve">Alfred: </w:t>
-                            </w:r>
-                            <w:proofErr w:type="gramStart"/>
-                            <w:r>
-                              <w:rPr>
-                                <w:rStyle w:val="normaltextrun"/>
-                                <w:rFonts w:ascii="Calibri" w:hAnsi="Calibri" w:cs="Calibri"/>
-                                <w:sz w:val="16"/>
-                                <w:szCs w:val="16"/>
-                              </w:rPr>
-                              <w:t>So</w:t>
-                            </w:r>
-                            <w:proofErr w:type="gramEnd"/>
-                            <w:r>
-                              <w:rPr>
-                                <w:rStyle w:val="normaltextrun"/>
-                                <w:rFonts w:ascii="Calibri" w:hAnsi="Calibri" w:cs="Calibri"/>
-                                <w:sz w:val="16"/>
-                                <w:szCs w:val="16"/>
-                              </w:rPr>
-                              <w:t xml:space="preserve"> you want an easy to use interface with this piece of software, is </w:t>
+                              <w:t xml:space="preserve">Alfred: So you want an easy to use interface with this piece of software, is </w:t>
                             </w:r>
                             <w:r>
                               <w:rPr>
@@ -5472,7 +4793,6 @@
                                 <w:szCs w:val="16"/>
                               </w:rPr>
                             </w:pPr>
-                            <w:proofErr w:type="spellStart"/>
                             <w:r>
                               <w:rPr>
                                 <w:rStyle w:val="normaltextrun"/>
@@ -5480,17 +4800,7 @@
                                 <w:sz w:val="16"/>
                                 <w:szCs w:val="16"/>
                               </w:rPr>
-                              <w:t>Mr</w:t>
-                            </w:r>
-                            <w:proofErr w:type="spellEnd"/>
-                            <w:r>
-                              <w:rPr>
-                                <w:rStyle w:val="normaltextrun"/>
-                                <w:rFonts w:ascii="Calibri" w:hAnsi="Calibri" w:cs="Calibri"/>
-                                <w:sz w:val="16"/>
-                                <w:szCs w:val="16"/>
-                              </w:rPr>
-                              <w:t xml:space="preserve"> Lancaster: We are not user interface experts, we leave it up to you to decide, the short answer to that is it has to be intuitive and allow the staff to carry out their tasks efficiently, there is no color scheme or anything like that. We leave it up to you.</w:t>
+                              <w:t>Mr Lancaster: We are not user interface experts, we leave it up to you to decide, the short answer to that is it has to be intuitive and allow the staff to carry out their tasks efficiently, there is no color scheme or anything like that. We leave it up to you.</w:t>
                             </w:r>
                             <w:r>
                               <w:rPr>
@@ -5545,7 +4855,6 @@
                                 <w:szCs w:val="16"/>
                               </w:rPr>
                             </w:pPr>
-                            <w:proofErr w:type="spellStart"/>
                             <w:r>
                               <w:rPr>
                                 <w:rStyle w:val="normaltextrun"/>
@@ -5553,17 +4862,7 @@
                                 <w:sz w:val="16"/>
                                 <w:szCs w:val="16"/>
                               </w:rPr>
-                              <w:t>Mr</w:t>
-                            </w:r>
-                            <w:proofErr w:type="spellEnd"/>
-                            <w:r>
-                              <w:rPr>
-                                <w:rStyle w:val="normaltextrun"/>
-                                <w:rFonts w:ascii="Calibri" w:hAnsi="Calibri" w:cs="Calibri"/>
-                                <w:sz w:val="16"/>
-                                <w:szCs w:val="16"/>
-                              </w:rPr>
-                              <w:t xml:space="preserve"> Lancaster: It could be but since you have a certain limited amount of time and resources. You should have one fixed GUI approach and show it to us.</w:t>
+                              <w:t>Mr Lancaster: It could be but since you have a certain limited amount of time and resources. You should have one fixed GUI approach and show it to us.</w:t>
                             </w:r>
                             <w:r>
                               <w:rPr>
@@ -5618,7 +4917,6 @@
                                 <w:szCs w:val="16"/>
                               </w:rPr>
                             </w:pPr>
-                            <w:proofErr w:type="spellStart"/>
                             <w:r>
                               <w:rPr>
                                 <w:rStyle w:val="normaltextrun"/>
@@ -5626,17 +4924,7 @@
                                 <w:sz w:val="16"/>
                                 <w:szCs w:val="16"/>
                               </w:rPr>
-                              <w:t>Mr</w:t>
-                            </w:r>
-                            <w:proofErr w:type="spellEnd"/>
-                            <w:r>
-                              <w:rPr>
-                                <w:rStyle w:val="normaltextrun"/>
-                                <w:rFonts w:ascii="Calibri" w:hAnsi="Calibri" w:cs="Calibri"/>
-                                <w:sz w:val="16"/>
-                                <w:szCs w:val="16"/>
-                              </w:rPr>
-                              <w:t xml:space="preserve"> Lancaster: The content of the reports is needed to be the same, the essence. But the format of the reports needs not be followed (The layout) but the content in the previous reports should be the same in your current reports.</w:t>
+                              <w:t>Mr Lancaster: The content of the reports is needed to be the same, the essence. But the format of the reports needs not be followed (The layout) but the content in the previous reports should be the same in your current reports.</w:t>
                             </w:r>
                             <w:r>
                               <w:rPr>
@@ -5691,7 +4979,6 @@
                                 <w:szCs w:val="16"/>
                               </w:rPr>
                             </w:pPr>
-                            <w:proofErr w:type="spellStart"/>
                             <w:r>
                               <w:rPr>
                                 <w:rStyle w:val="normaltextrun"/>
@@ -5699,17 +4986,7 @@
                                 <w:sz w:val="16"/>
                                 <w:szCs w:val="16"/>
                               </w:rPr>
-                              <w:t>Mr</w:t>
-                            </w:r>
-                            <w:proofErr w:type="spellEnd"/>
-                            <w:r>
-                              <w:rPr>
-                                <w:rStyle w:val="normaltextrun"/>
-                                <w:rFonts w:ascii="Calibri" w:hAnsi="Calibri" w:cs="Calibri"/>
-                                <w:sz w:val="16"/>
-                                <w:szCs w:val="16"/>
-                              </w:rPr>
-                              <w:t xml:space="preserve"> Lancaster: Nothing yet in what we’ve already told you in the stuff we have been given. We want you to base the software on what we give you, no more, no less.</w:t>
+                              <w:t>Mr Lancaster: Nothing yet in what we’ve already told you in the stuff we have been given. We want you to base the software on what we give you, no more, no less.</w:t>
                             </w:r>
                             <w:r>
                               <w:rPr>
@@ -5764,7 +5041,6 @@
                                 <w:szCs w:val="16"/>
                               </w:rPr>
                             </w:pPr>
-                            <w:proofErr w:type="spellStart"/>
                             <w:r>
                               <w:rPr>
                                 <w:rStyle w:val="normaltextrun"/>
@@ -5772,17 +5048,7 @@
                                 <w:sz w:val="16"/>
                                 <w:szCs w:val="16"/>
                               </w:rPr>
-                              <w:t>Mr</w:t>
-                            </w:r>
-                            <w:proofErr w:type="spellEnd"/>
-                            <w:r>
-                              <w:rPr>
-                                <w:rStyle w:val="normaltextrun"/>
-                                <w:rFonts w:ascii="Calibri" w:hAnsi="Calibri" w:cs="Calibri"/>
-                                <w:sz w:val="16"/>
-                                <w:szCs w:val="16"/>
-                              </w:rPr>
-                              <w:t xml:space="preserve"> Lancaster: Again, I’m not a computer scientist, not a software engineer, we leave it for you to decide, because the system is going to be used concurrently with multiple travel advisors, office manager, admin, however. So therefore, the bigger the travel agent, the bigger the concurrency it needs. There could be data inconsistency. We want you to think about how this could be precluded so that no data inconsistence can arise. From the top of my head if an assignment of tickets is happening by an office manager to different travel advisor, this has to be not assigned to multiple travel advisors nor sold by multiple. But you as the experts in what features of the technology you decide to use to deploy so no inconsistency in the data happens.</w:t>
+                              <w:t>Mr Lancaster: Again, I’m not a computer scientist, not a software engineer, we leave it for you to decide, because the system is going to be used concurrently with multiple travel advisors, office manager, admin, however. So therefore, the bigger the travel agent, the bigger the concurrency it needs. There could be data inconsistency. We want you to think about how this could be precluded so that no data inconsistence can arise. From the top of my head if an assignment of tickets is happening by an office manager to different travel advisor, this has to be not assigned to multiple travel advisors nor sold by multiple. But you as the experts in what features of the technology you decide to use to deploy so no inconsistency in the data happens.</w:t>
                             </w:r>
                             <w:r>
                               <w:rPr>
@@ -5831,7 +5097,6 @@
                         </w:rPr>
                         <w:t xml:space="preserve">Alfred: </w:t>
                       </w:r>
-                      <w:proofErr w:type="gramStart"/>
                       <w:r>
                         <w:rPr>
                           <w:rStyle w:val="normaltextrun"/>
@@ -5839,17 +5104,7 @@
                           <w:sz w:val="16"/>
                           <w:szCs w:val="16"/>
                         </w:rPr>
-                        <w:t>So</w:t>
-                      </w:r>
-                      <w:proofErr w:type="gramEnd"/>
-                      <w:r>
-                        <w:rPr>
-                          <w:rStyle w:val="normaltextrun"/>
-                          <w:rFonts w:ascii="Calibri" w:hAnsi="Calibri" w:cs="Calibri"/>
-                          <w:sz w:val="16"/>
-                          <w:szCs w:val="16"/>
-                        </w:rPr>
-                        <w:t xml:space="preserve"> the administrators manage the blank allocation, office manager handles blank allocation, travel advisors handle the payment system? Do customers interact with the system?</w:t>
+                        <w:t>So the administrators manage the blank allocation, office manager handles blank allocation, travel advisors handle the payment system? Do customers interact with the system?</w:t>
                       </w:r>
                       <w:r>
                         <w:rPr>
@@ -5873,7 +5128,6 @@
                           <w:szCs w:val="16"/>
                         </w:rPr>
                       </w:pPr>
-                      <w:proofErr w:type="spellStart"/>
                       <w:r>
                         <w:rPr>
                           <w:rStyle w:val="normaltextrun"/>
@@ -5881,17 +5135,7 @@
                           <w:sz w:val="16"/>
                           <w:szCs w:val="16"/>
                         </w:rPr>
-                        <w:t>Mr</w:t>
-                      </w:r>
-                      <w:proofErr w:type="spellEnd"/>
-                      <w:r>
-                        <w:rPr>
-                          <w:rStyle w:val="normaltextrun"/>
-                          <w:rFonts w:ascii="Calibri" w:hAnsi="Calibri" w:cs="Calibri"/>
-                          <w:sz w:val="16"/>
-                          <w:szCs w:val="16"/>
-                        </w:rPr>
-                        <w:t xml:space="preserve"> Lancaster: No Customers do not interact with the system.</w:t>
+                        <w:t>Mr Lancaster: No Customers do not interact with the system.</w:t>
                       </w:r>
                       <w:r>
                         <w:rPr>
@@ -5946,7 +5190,6 @@
                           <w:szCs w:val="16"/>
                         </w:rPr>
                       </w:pPr>
-                      <w:proofErr w:type="spellStart"/>
                       <w:r>
                         <w:rPr>
                           <w:rStyle w:val="normaltextrun"/>
@@ -5954,17 +5197,7 @@
                           <w:sz w:val="16"/>
                           <w:szCs w:val="16"/>
                         </w:rPr>
-                        <w:t>Mr</w:t>
-                      </w:r>
-                      <w:proofErr w:type="spellEnd"/>
-                      <w:r>
-                        <w:rPr>
-                          <w:rStyle w:val="normaltextrun"/>
-                          <w:rFonts w:ascii="Calibri" w:hAnsi="Calibri" w:cs="Calibri"/>
-                          <w:sz w:val="16"/>
-                          <w:szCs w:val="16"/>
-                        </w:rPr>
-                        <w:t xml:space="preserve"> Lancaster: I’m not a computer scientist, you will have to confirm this with other employees but the system and software you develop is a prototype, it does need to interact with anything externally. You just need to be able to enter the exchange rates into the software, you do not need to interact with a currency exchange software. Although it would be a reasonable next stop. But I will reiterate, for the purpose of the software you need to develop you will need to enter the exchange rates with a </w:t>
+                        <w:t xml:space="preserve">Mr Lancaster: I’m not a computer scientist, you will have to confirm this with other employees but the system and software you develop is a prototype, it does need to interact with anything externally. You just need to be able to enter the exchange rates into the software, you do not need to interact with a currency exchange software. Although it would be a reasonable next stop. But I will reiterate, for the purpose of the software you need to develop you will need to enter the exchange rates with a </w:t>
                       </w:r>
                       <w:r>
                         <w:rPr>
@@ -6037,7 +5270,6 @@
                           <w:szCs w:val="16"/>
                         </w:rPr>
                       </w:pPr>
-                      <w:proofErr w:type="spellStart"/>
                       <w:r>
                         <w:rPr>
                           <w:rStyle w:val="normaltextrun"/>
@@ -6045,37 +5277,7 @@
                           <w:sz w:val="16"/>
                           <w:szCs w:val="16"/>
                         </w:rPr>
-                        <w:t>Mr</w:t>
-                      </w:r>
-                      <w:proofErr w:type="spellEnd"/>
-                      <w:r>
-                        <w:rPr>
-                          <w:rStyle w:val="normaltextrun"/>
-                          <w:rFonts w:ascii="Calibri" w:hAnsi="Calibri" w:cs="Calibri"/>
-                          <w:sz w:val="16"/>
-                          <w:szCs w:val="16"/>
-                        </w:rPr>
-                        <w:t xml:space="preserve"> Lancaster: </w:t>
-                      </w:r>
-                      <w:proofErr w:type="gramStart"/>
-                      <w:r>
-                        <w:rPr>
-                          <w:rStyle w:val="normaltextrun"/>
-                          <w:rFonts w:ascii="Calibri" w:hAnsi="Calibri" w:cs="Calibri"/>
-                          <w:sz w:val="16"/>
-                          <w:szCs w:val="16"/>
-                        </w:rPr>
-                        <w:t>Yes</w:t>
-                      </w:r>
-                      <w:proofErr w:type="gramEnd"/>
-                      <w:r>
-                        <w:rPr>
-                          <w:rStyle w:val="normaltextrun"/>
-                          <w:rFonts w:ascii="Calibri" w:hAnsi="Calibri" w:cs="Calibri"/>
-                          <w:sz w:val="16"/>
-                          <w:szCs w:val="16"/>
-                        </w:rPr>
-                        <w:t xml:space="preserve"> be all means, I will reiterate that any customers does not access the system.</w:t>
+                        <w:t>Mr Lancaster: Yes be all means, I will reiterate that any customers does not access the system.</w:t>
                       </w:r>
                       <w:r>
                         <w:rPr>
@@ -6130,7 +5332,6 @@
                           <w:szCs w:val="16"/>
                         </w:rPr>
                       </w:pPr>
-                      <w:proofErr w:type="spellStart"/>
                       <w:r>
                         <w:rPr>
                           <w:rStyle w:val="normaltextrun"/>
@@ -6138,17 +5339,7 @@
                           <w:sz w:val="16"/>
                           <w:szCs w:val="16"/>
                         </w:rPr>
-                        <w:t>Mr</w:t>
-                      </w:r>
-                      <w:proofErr w:type="spellEnd"/>
-                      <w:r>
-                        <w:rPr>
-                          <w:rStyle w:val="normaltextrun"/>
-                          <w:rFonts w:ascii="Calibri" w:hAnsi="Calibri" w:cs="Calibri"/>
-                          <w:sz w:val="16"/>
-                          <w:szCs w:val="16"/>
-                        </w:rPr>
-                        <w:t xml:space="preserve"> Lancaster: Yes</w:t>
+                        <w:t>Mr Lancaster: Yes</w:t>
                       </w:r>
                       <w:r>
                         <w:rPr>
@@ -6203,7 +5394,6 @@
                           <w:szCs w:val="16"/>
                         </w:rPr>
                       </w:pPr>
-                      <w:proofErr w:type="spellStart"/>
                       <w:r>
                         <w:rPr>
                           <w:rStyle w:val="normaltextrun"/>
@@ -6211,17 +5401,7 @@
                           <w:sz w:val="16"/>
                           <w:szCs w:val="16"/>
                         </w:rPr>
-                        <w:t>Mr</w:t>
-                      </w:r>
-                      <w:proofErr w:type="spellEnd"/>
-                      <w:r>
-                        <w:rPr>
-                          <w:rStyle w:val="normaltextrun"/>
-                          <w:rFonts w:ascii="Calibri" w:hAnsi="Calibri" w:cs="Calibri"/>
-                          <w:sz w:val="16"/>
-                          <w:szCs w:val="16"/>
-                        </w:rPr>
-                        <w:t xml:space="preserve"> Lancaster: I think this has already been specified, these are all the people who work for the travel agents.</w:t>
+                        <w:t>Mr Lancaster: I think this has already been specified, these are all the people who work for the travel agents.</w:t>
                       </w:r>
                       <w:r>
                         <w:rPr>
@@ -6276,7 +5456,6 @@
                           <w:szCs w:val="16"/>
                         </w:rPr>
                       </w:pPr>
-                      <w:proofErr w:type="spellStart"/>
                       <w:r>
                         <w:rPr>
                           <w:rStyle w:val="normaltextrun"/>
@@ -6284,17 +5463,7 @@
                           <w:sz w:val="16"/>
                           <w:szCs w:val="16"/>
                         </w:rPr>
-                        <w:t>Mr</w:t>
-                      </w:r>
-                      <w:proofErr w:type="spellEnd"/>
-                      <w:r>
-                        <w:rPr>
-                          <w:rStyle w:val="normaltextrun"/>
-                          <w:rFonts w:ascii="Calibri" w:hAnsi="Calibri" w:cs="Calibri"/>
-                          <w:sz w:val="16"/>
-                          <w:szCs w:val="16"/>
-                        </w:rPr>
-                        <w:t xml:space="preserve"> Lancaster: As opposed to?</w:t>
+                        <w:t>Mr Lancaster: As opposed to?</w:t>
                       </w:r>
                       <w:r>
                         <w:rPr>
@@ -6349,7 +5518,6 @@
                           <w:szCs w:val="16"/>
                         </w:rPr>
                       </w:pPr>
-                      <w:proofErr w:type="spellStart"/>
                       <w:r>
                         <w:rPr>
                           <w:rStyle w:val="normaltextrun"/>
@@ -6357,9 +5525,8 @@
                           <w:sz w:val="16"/>
                           <w:szCs w:val="16"/>
                         </w:rPr>
-                        <w:t>Mr</w:t>
-                      </w:r>
-                      <w:proofErr w:type="spellEnd"/>
+                        <w:t xml:space="preserve">Mr Lancaster: There are different rates could be given to different travel advisors, so the software. One thing you must clarify with other employees is the following: does this commission rate pertain to a different travel agency (travel agent) or they pertain to different travel advisors in a travel agency. In any case the point is the following: Rates can be set up in your system, assuming the answer to the question is different travel agencies are given different commission rates that makes sense to me, that means that the software is that </w:t>
+                      </w:r>
                       <w:r>
                         <w:rPr>
                           <w:rStyle w:val="normaltextrun"/>
@@ -6367,9 +5534,8 @@
                           <w:sz w:val="16"/>
                           <w:szCs w:val="16"/>
                         </w:rPr>
-                        <w:t xml:space="preserve"> Lancaster: There are different rates could be given to different travel advisors, so the software. One thing you must clarify with other employees is the following: does this commission rate pertain to a different travel agency (travel agent) or they pertain to different travel advisors in a travel agency. In any case the point is the following: Rates can be set up in your system, assuming the answer to the question is different travel agencies are given different commission rates that makes sense to me, that means that the software is that </w:t>
-                      </w:r>
-                      <w:proofErr w:type="spellStart"/>
+                        <w:t>A</w:t>
+                      </w:r>
                       <w:r>
                         <w:rPr>
                           <w:rStyle w:val="normaltextrun"/>
@@ -6377,7 +5543,7 @@
                           <w:sz w:val="16"/>
                           <w:szCs w:val="16"/>
                         </w:rPr>
-                        <w:t>A</w:t>
+                        <w:t>ir</w:t>
                       </w:r>
                       <w:r>
                         <w:rPr>
@@ -6386,7 +5552,7 @@
                           <w:sz w:val="16"/>
                           <w:szCs w:val="16"/>
                         </w:rPr>
-                        <w:t>ir</w:t>
+                        <w:t>V</w:t>
                       </w:r>
                       <w:r>
                         <w:rPr>
@@ -6395,46 +5561,7 @@
                           <w:sz w:val="16"/>
                           <w:szCs w:val="16"/>
                         </w:rPr>
-                        <w:t>V</w:t>
-                      </w:r>
-                      <w:r>
-                        <w:rPr>
-                          <w:rStyle w:val="normaltextrun"/>
-                          <w:rFonts w:ascii="Calibri" w:hAnsi="Calibri" w:cs="Calibri"/>
-                          <w:sz w:val="16"/>
-                          <w:szCs w:val="16"/>
-                        </w:rPr>
-                        <w:t>ia</w:t>
-                      </w:r>
-                      <w:proofErr w:type="spellEnd"/>
-                      <w:r>
-                        <w:rPr>
-                          <w:rStyle w:val="normaltextrun"/>
-                          <w:rFonts w:ascii="Calibri" w:hAnsi="Calibri" w:cs="Calibri"/>
-                          <w:sz w:val="16"/>
-                          <w:szCs w:val="16"/>
-                        </w:rPr>
-                        <w:t xml:space="preserve"> is agreeing with a travel agency EG: UK is selling tickets. Are agreeing that 444 tickets are attracting 9% of the commission 201 3% of the commission. </w:t>
-                      </w:r>
-                      <w:proofErr w:type="gramStart"/>
-                      <w:r>
-                        <w:rPr>
-                          <w:rStyle w:val="normaltextrun"/>
-                          <w:rFonts w:ascii="Calibri" w:hAnsi="Calibri" w:cs="Calibri"/>
-                          <w:sz w:val="16"/>
-                          <w:szCs w:val="16"/>
-                        </w:rPr>
-                        <w:t>So</w:t>
-                      </w:r>
-                      <w:proofErr w:type="gramEnd"/>
-                      <w:r>
-                        <w:rPr>
-                          <w:rStyle w:val="normaltextrun"/>
-                          <w:rFonts w:ascii="Calibri" w:hAnsi="Calibri" w:cs="Calibri"/>
-                          <w:sz w:val="16"/>
-                          <w:szCs w:val="16"/>
-                        </w:rPr>
-                        <w:t xml:space="preserve"> there is a functionality of the system that collects programmatically the commission for each travel agency. So that is a functionality of the software that needs to be developed.</w:t>
+                        <w:t>ia is agreeing with a travel agency EG: UK is selling tickets. Are agreeing that 444 tickets are attracting 9% of the commission 201 3% of the commission. So there is a functionality of the system that collects programmatically the commission for each travel agency. So that is a functionality of the software that needs to be developed.</w:t>
                       </w:r>
                       <w:r>
                         <w:rPr>
@@ -6507,7 +5634,6 @@
                           <w:szCs w:val="16"/>
                         </w:rPr>
                       </w:pPr>
-                      <w:proofErr w:type="spellStart"/>
                       <w:r>
                         <w:rPr>
                           <w:rStyle w:val="normaltextrun"/>
@@ -6515,37 +5641,7 @@
                           <w:sz w:val="16"/>
                           <w:szCs w:val="16"/>
                         </w:rPr>
-                        <w:t>Mr</w:t>
-                      </w:r>
-                      <w:proofErr w:type="spellEnd"/>
-                      <w:r>
-                        <w:rPr>
-                          <w:rStyle w:val="normaltextrun"/>
-                          <w:rFonts w:ascii="Calibri" w:hAnsi="Calibri" w:cs="Calibri"/>
-                          <w:sz w:val="16"/>
-                          <w:szCs w:val="16"/>
-                        </w:rPr>
-                        <w:t xml:space="preserve"> Lancaster: </w:t>
-                      </w:r>
-                      <w:proofErr w:type="gramStart"/>
-                      <w:r>
-                        <w:rPr>
-                          <w:rStyle w:val="normaltextrun"/>
-                          <w:rFonts w:ascii="Calibri" w:hAnsi="Calibri" w:cs="Calibri"/>
-                          <w:sz w:val="16"/>
-                          <w:szCs w:val="16"/>
-                        </w:rPr>
-                        <w:t>So</w:t>
-                      </w:r>
-                      <w:proofErr w:type="gramEnd"/>
-                      <w:r>
-                        <w:rPr>
-                          <w:rStyle w:val="normaltextrun"/>
-                          <w:rFonts w:ascii="Calibri" w:hAnsi="Calibri" w:cs="Calibri"/>
-                          <w:sz w:val="16"/>
-                          <w:szCs w:val="16"/>
-                        </w:rPr>
-                        <w:t xml:space="preserve"> the gross amount of money would be taxed.</w:t>
+                        <w:t>Mr Lancaster: So the gross amount of money would be taxed.</w:t>
                       </w:r>
                       <w:r>
                         <w:rPr>
@@ -6600,7 +5696,6 @@
                           <w:szCs w:val="16"/>
                         </w:rPr>
                       </w:pPr>
-                      <w:proofErr w:type="spellStart"/>
                       <w:r>
                         <w:rPr>
                           <w:rStyle w:val="normaltextrun"/>
@@ -6608,17 +5703,7 @@
                           <w:sz w:val="16"/>
                           <w:szCs w:val="16"/>
                         </w:rPr>
-                        <w:t>Mr</w:t>
-                      </w:r>
-                      <w:proofErr w:type="spellEnd"/>
-                      <w:r>
-                        <w:rPr>
-                          <w:rStyle w:val="normaltextrun"/>
-                          <w:rFonts w:ascii="Calibri" w:hAnsi="Calibri" w:cs="Calibri"/>
-                          <w:sz w:val="16"/>
-                          <w:szCs w:val="16"/>
-                        </w:rPr>
-                        <w:t xml:space="preserve"> Lancaster: As you can see in the document examples of this have been given.</w:t>
+                        <w:t>Mr Lancaster: As you can see in the document examples of this have been given.</w:t>
                       </w:r>
                       <w:r>
                         <w:rPr>
@@ -6649,27 +5734,7 @@
                           <w:sz w:val="16"/>
                           <w:szCs w:val="16"/>
                         </w:rPr>
-                        <w:t xml:space="preserve">Alfred: </w:t>
-                      </w:r>
-                      <w:proofErr w:type="gramStart"/>
-                      <w:r>
-                        <w:rPr>
-                          <w:rStyle w:val="normaltextrun"/>
-                          <w:rFonts w:ascii="Calibri" w:hAnsi="Calibri" w:cs="Calibri"/>
-                          <w:sz w:val="16"/>
-                          <w:szCs w:val="16"/>
-                        </w:rPr>
-                        <w:t>So</w:t>
-                      </w:r>
-                      <w:proofErr w:type="gramEnd"/>
-                      <w:r>
-                        <w:rPr>
-                          <w:rStyle w:val="normaltextrun"/>
-                          <w:rFonts w:ascii="Calibri" w:hAnsi="Calibri" w:cs="Calibri"/>
-                          <w:sz w:val="16"/>
-                          <w:szCs w:val="16"/>
-                        </w:rPr>
-                        <w:t xml:space="preserve"> there was something in the document about extra access control security, so for example, logging in with a username and password?</w:t>
+                        <w:t>Alfred: So there was something in the document about extra access control security, so for example, logging in with a username and password?</w:t>
                       </w:r>
                       <w:r>
                         <w:rPr>
@@ -6693,7 +5758,6 @@
                           <w:szCs w:val="16"/>
                         </w:rPr>
                       </w:pPr>
-                      <w:proofErr w:type="spellStart"/>
                       <w:r>
                         <w:rPr>
                           <w:rStyle w:val="normaltextrun"/>
@@ -6701,37 +5765,7 @@
                           <w:sz w:val="16"/>
                           <w:szCs w:val="16"/>
                         </w:rPr>
-                        <w:t>Mr</w:t>
-                      </w:r>
-                      <w:proofErr w:type="spellEnd"/>
-                      <w:r>
-                        <w:rPr>
-                          <w:rStyle w:val="normaltextrun"/>
-                          <w:rFonts w:ascii="Calibri" w:hAnsi="Calibri" w:cs="Calibri"/>
-                          <w:sz w:val="16"/>
-                          <w:szCs w:val="16"/>
-                        </w:rPr>
-                        <w:t xml:space="preserve"> Lancaster: </w:t>
-                      </w:r>
-                      <w:proofErr w:type="gramStart"/>
-                      <w:r>
-                        <w:rPr>
-                          <w:rStyle w:val="normaltextrun"/>
-                          <w:rFonts w:ascii="Calibri" w:hAnsi="Calibri" w:cs="Calibri"/>
-                          <w:sz w:val="16"/>
-                          <w:szCs w:val="16"/>
-                        </w:rPr>
-                        <w:t>Yes</w:t>
-                      </w:r>
-                      <w:proofErr w:type="gramEnd"/>
-                      <w:r>
-                        <w:rPr>
-                          <w:rStyle w:val="normaltextrun"/>
-                          <w:rFonts w:ascii="Calibri" w:hAnsi="Calibri" w:cs="Calibri"/>
-                          <w:sz w:val="16"/>
-                          <w:szCs w:val="16"/>
-                        </w:rPr>
-                        <w:t xml:space="preserve"> that is what we have in mind.</w:t>
+                        <w:t>Mr Lancaster: Yes that is what we have in mind.</w:t>
                       </w:r>
                       <w:r>
                         <w:rPr>
@@ -6786,7 +5820,6 @@
                           <w:szCs w:val="16"/>
                         </w:rPr>
                       </w:pPr>
-                      <w:proofErr w:type="spellStart"/>
                       <w:r>
                         <w:rPr>
                           <w:rStyle w:val="normaltextrun"/>
@@ -6794,17 +5827,7 @@
                           <w:sz w:val="16"/>
                           <w:szCs w:val="16"/>
                         </w:rPr>
-                        <w:t>Mr</w:t>
-                      </w:r>
-                      <w:proofErr w:type="spellEnd"/>
-                      <w:r>
-                        <w:rPr>
-                          <w:rStyle w:val="normaltextrun"/>
-                          <w:rFonts w:ascii="Calibri" w:hAnsi="Calibri" w:cs="Calibri"/>
-                          <w:sz w:val="16"/>
-                          <w:szCs w:val="16"/>
-                        </w:rPr>
-                        <w:t xml:space="preserve"> Lancaster: But also, I repeat, check that these particular commission rates are per travel agency or per sales advisor. As long as you have a functionality for this per ticket type per travel agency, t</w:t>
+                        <w:t>Mr Lancaster: But also, I repeat, check that these particular commission rates are per travel agency or per sales advisor. As long as you have a functionality for this per ticket type per travel agency, t</w:t>
                       </w:r>
                       <w:r>
                         <w:rPr>
@@ -6853,27 +5876,7 @@
                           <w:sz w:val="16"/>
                           <w:szCs w:val="16"/>
                         </w:rPr>
-                        <w:t xml:space="preserve">Alfred: </w:t>
-                      </w:r>
-                      <w:proofErr w:type="gramStart"/>
-                      <w:r>
-                        <w:rPr>
-                          <w:rStyle w:val="normaltextrun"/>
-                          <w:rFonts w:ascii="Calibri" w:hAnsi="Calibri" w:cs="Calibri"/>
-                          <w:sz w:val="16"/>
-                          <w:szCs w:val="16"/>
-                        </w:rPr>
-                        <w:t>So</w:t>
-                      </w:r>
-                      <w:proofErr w:type="gramEnd"/>
-                      <w:r>
-                        <w:rPr>
-                          <w:rStyle w:val="normaltextrun"/>
-                          <w:rFonts w:ascii="Calibri" w:hAnsi="Calibri" w:cs="Calibri"/>
-                          <w:sz w:val="16"/>
-                          <w:szCs w:val="16"/>
-                        </w:rPr>
-                        <w:t xml:space="preserve"> is this true?</w:t>
+                        <w:t>Alfred: So is this true?</w:t>
                       </w:r>
                       <w:r>
                         <w:rPr>
@@ -6897,7 +5900,6 @@
                           <w:szCs w:val="16"/>
                         </w:rPr>
                       </w:pPr>
-                      <w:proofErr w:type="spellStart"/>
                       <w:r>
                         <w:rPr>
                           <w:rStyle w:val="normaltextrun"/>
@@ -6905,17 +5907,7 @@
                           <w:sz w:val="16"/>
                           <w:szCs w:val="16"/>
                         </w:rPr>
-                        <w:t>Mr</w:t>
-                      </w:r>
-                      <w:proofErr w:type="spellEnd"/>
-                      <w:r>
-                        <w:rPr>
-                          <w:rStyle w:val="normaltextrun"/>
-                          <w:rFonts w:ascii="Calibri" w:hAnsi="Calibri" w:cs="Calibri"/>
-                          <w:sz w:val="16"/>
-                          <w:szCs w:val="16"/>
-                        </w:rPr>
-                        <w:t xml:space="preserve"> Lancaster: This is something I would like you to check with other employees.</w:t>
+                        <w:t>Mr Lancaster: This is something I would like you to check with other employees.</w:t>
                       </w:r>
                       <w:r>
                         <w:rPr>
@@ -6946,27 +5938,7 @@
                           <w:sz w:val="16"/>
                           <w:szCs w:val="16"/>
                         </w:rPr>
-                        <w:t xml:space="preserve">Alfred: </w:t>
-                      </w:r>
-                      <w:proofErr w:type="gramStart"/>
-                      <w:r>
-                        <w:rPr>
-                          <w:rStyle w:val="normaltextrun"/>
-                          <w:rFonts w:ascii="Calibri" w:hAnsi="Calibri" w:cs="Calibri"/>
-                          <w:sz w:val="16"/>
-                          <w:szCs w:val="16"/>
-                        </w:rPr>
-                        <w:t>So</w:t>
-                      </w:r>
-                      <w:proofErr w:type="gramEnd"/>
-                      <w:r>
-                        <w:rPr>
-                          <w:rStyle w:val="normaltextrun"/>
-                          <w:rFonts w:ascii="Calibri" w:hAnsi="Calibri" w:cs="Calibri"/>
-                          <w:sz w:val="16"/>
-                          <w:szCs w:val="16"/>
-                        </w:rPr>
-                        <w:t xml:space="preserve"> you want an easy to use interface with this piece of software, is </w:t>
+                        <w:t xml:space="preserve">Alfred: So you want an easy to use interface with this piece of software, is </w:t>
                       </w:r>
                       <w:r>
                         <w:rPr>
@@ -7008,7 +5980,6 @@
                           <w:szCs w:val="16"/>
                         </w:rPr>
                       </w:pPr>
-                      <w:proofErr w:type="spellStart"/>
                       <w:r>
                         <w:rPr>
                           <w:rStyle w:val="normaltextrun"/>
@@ -7016,17 +5987,7 @@
                           <w:sz w:val="16"/>
                           <w:szCs w:val="16"/>
                         </w:rPr>
-                        <w:t>Mr</w:t>
-                      </w:r>
-                      <w:proofErr w:type="spellEnd"/>
-                      <w:r>
-                        <w:rPr>
-                          <w:rStyle w:val="normaltextrun"/>
-                          <w:rFonts w:ascii="Calibri" w:hAnsi="Calibri" w:cs="Calibri"/>
-                          <w:sz w:val="16"/>
-                          <w:szCs w:val="16"/>
-                        </w:rPr>
-                        <w:t xml:space="preserve"> Lancaster: We are not user interface experts, we leave it up to you to decide, the short answer to that is it has to be intuitive and allow the staff to carry out their tasks efficiently, there is no color scheme or anything like that. We leave it up to you.</w:t>
+                        <w:t>Mr Lancaster: We are not user interface experts, we leave it up to you to decide, the short answer to that is it has to be intuitive and allow the staff to carry out their tasks efficiently, there is no color scheme or anything like that. We leave it up to you.</w:t>
                       </w:r>
                       <w:r>
                         <w:rPr>
@@ -7081,7 +6042,6 @@
                           <w:szCs w:val="16"/>
                         </w:rPr>
                       </w:pPr>
-                      <w:proofErr w:type="spellStart"/>
                       <w:r>
                         <w:rPr>
                           <w:rStyle w:val="normaltextrun"/>
@@ -7089,17 +6049,7 @@
                           <w:sz w:val="16"/>
                           <w:szCs w:val="16"/>
                         </w:rPr>
-                        <w:t>Mr</w:t>
-                      </w:r>
-                      <w:proofErr w:type="spellEnd"/>
-                      <w:r>
-                        <w:rPr>
-                          <w:rStyle w:val="normaltextrun"/>
-                          <w:rFonts w:ascii="Calibri" w:hAnsi="Calibri" w:cs="Calibri"/>
-                          <w:sz w:val="16"/>
-                          <w:szCs w:val="16"/>
-                        </w:rPr>
-                        <w:t xml:space="preserve"> Lancaster: It could be but since you have a certain limited amount of time and resources. You should have one fixed GUI approach and show it to us.</w:t>
+                        <w:t>Mr Lancaster: It could be but since you have a certain limited amount of time and resources. You should have one fixed GUI approach and show it to us.</w:t>
                       </w:r>
                       <w:r>
                         <w:rPr>
@@ -7154,7 +6104,6 @@
                           <w:szCs w:val="16"/>
                         </w:rPr>
                       </w:pPr>
-                      <w:proofErr w:type="spellStart"/>
                       <w:r>
                         <w:rPr>
                           <w:rStyle w:val="normaltextrun"/>
@@ -7162,17 +6111,7 @@
                           <w:sz w:val="16"/>
                           <w:szCs w:val="16"/>
                         </w:rPr>
-                        <w:t>Mr</w:t>
-                      </w:r>
-                      <w:proofErr w:type="spellEnd"/>
-                      <w:r>
-                        <w:rPr>
-                          <w:rStyle w:val="normaltextrun"/>
-                          <w:rFonts w:ascii="Calibri" w:hAnsi="Calibri" w:cs="Calibri"/>
-                          <w:sz w:val="16"/>
-                          <w:szCs w:val="16"/>
-                        </w:rPr>
-                        <w:t xml:space="preserve"> Lancaster: The content of the reports is needed to be the same, the essence. But the format of the reports needs not be followed (The layout) but the content in the previous reports should be the same in your current reports.</w:t>
+                        <w:t>Mr Lancaster: The content of the reports is needed to be the same, the essence. But the format of the reports needs not be followed (The layout) but the content in the previous reports should be the same in your current reports.</w:t>
                       </w:r>
                       <w:r>
                         <w:rPr>
@@ -7227,7 +6166,6 @@
                           <w:szCs w:val="16"/>
                         </w:rPr>
                       </w:pPr>
-                      <w:proofErr w:type="spellStart"/>
                       <w:r>
                         <w:rPr>
                           <w:rStyle w:val="normaltextrun"/>
@@ -7235,17 +6173,7 @@
                           <w:sz w:val="16"/>
                           <w:szCs w:val="16"/>
                         </w:rPr>
-                        <w:t>Mr</w:t>
-                      </w:r>
-                      <w:proofErr w:type="spellEnd"/>
-                      <w:r>
-                        <w:rPr>
-                          <w:rStyle w:val="normaltextrun"/>
-                          <w:rFonts w:ascii="Calibri" w:hAnsi="Calibri" w:cs="Calibri"/>
-                          <w:sz w:val="16"/>
-                          <w:szCs w:val="16"/>
-                        </w:rPr>
-                        <w:t xml:space="preserve"> Lancaster: Nothing yet in what we’ve already told you in the stuff we have been given. We want you to base the software on what we give you, no more, no less.</w:t>
+                        <w:t>Mr Lancaster: Nothing yet in what we’ve already told you in the stuff we have been given. We want you to base the software on what we give you, no more, no less.</w:t>
                       </w:r>
                       <w:r>
                         <w:rPr>
@@ -7300,7 +6228,6 @@
                           <w:szCs w:val="16"/>
                         </w:rPr>
                       </w:pPr>
-                      <w:proofErr w:type="spellStart"/>
                       <w:r>
                         <w:rPr>
                           <w:rStyle w:val="normaltextrun"/>
@@ -7308,17 +6235,7 @@
                           <w:sz w:val="16"/>
                           <w:szCs w:val="16"/>
                         </w:rPr>
-                        <w:t>Mr</w:t>
-                      </w:r>
-                      <w:proofErr w:type="spellEnd"/>
-                      <w:r>
-                        <w:rPr>
-                          <w:rStyle w:val="normaltextrun"/>
-                          <w:rFonts w:ascii="Calibri" w:hAnsi="Calibri" w:cs="Calibri"/>
-                          <w:sz w:val="16"/>
-                          <w:szCs w:val="16"/>
-                        </w:rPr>
-                        <w:t xml:space="preserve"> Lancaster: Again, I’m not a computer scientist, not a software engineer, we leave it for you to decide, because the system is going to be used concurrently with multiple travel advisors, office manager, admin, however. So therefore, the bigger the travel agent, the bigger the concurrency it needs. There could be data inconsistency. We want you to think about how this could be precluded so that no data inconsistence can arise. From the top of my head if an assignment of tickets is happening by an office manager to different travel advisor, this has to be not assigned to multiple travel advisors nor sold by multiple. But you as the experts in what features of the technology you decide to use to deploy so no inconsistency in the data happens.</w:t>
+                        <w:t>Mr Lancaster: Again, I’m not a computer scientist, not a software engineer, we leave it for you to decide, because the system is going to be used concurrently with multiple travel advisors, office manager, admin, however. So therefore, the bigger the travel agent, the bigger the concurrency it needs. There could be data inconsistency. We want you to think about how this could be precluded so that no data inconsistence can arise. From the top of my head if an assignment of tickets is happening by an office manager to different travel advisor, this has to be not assigned to multiple travel advisors nor sold by multiple. But you as the experts in what features of the technology you decide to use to deploy so no inconsistency in the data happens.</w:t>
                       </w:r>
                       <w:r>
                         <w:rPr>
@@ -7432,7 +6349,6 @@
                                 <w:szCs w:val="16"/>
                               </w:rPr>
                             </w:pPr>
-                            <w:proofErr w:type="spellStart"/>
                             <w:r>
                               <w:rPr>
                                 <w:rStyle w:val="normaltextrun"/>
@@ -7440,17 +6356,7 @@
                                 <w:sz w:val="16"/>
                                 <w:szCs w:val="16"/>
                               </w:rPr>
-                              <w:t>Mr</w:t>
-                            </w:r>
-                            <w:proofErr w:type="spellEnd"/>
-                            <w:r>
-                              <w:rPr>
-                                <w:rStyle w:val="normaltextrun"/>
-                                <w:rFonts w:ascii="Calibri" w:hAnsi="Calibri" w:cs="Calibri"/>
-                                <w:sz w:val="16"/>
-                                <w:szCs w:val="16"/>
-                              </w:rPr>
-                              <w:t xml:space="preserve"> Lancaster: This is only a simple recording of what has been blacklisted. It doesn’t sound particularly complex on your side to implement it.</w:t>
+                              <w:t>Mr Lancaster: This is only a simple recording of what has been blacklisted. It doesn’t sound particularly complex on your side to implement it.</w:t>
                             </w:r>
                             <w:r>
                               <w:rPr>
@@ -7505,7 +6411,6 @@
                                 <w:szCs w:val="16"/>
                               </w:rPr>
                             </w:pPr>
-                            <w:proofErr w:type="spellStart"/>
                             <w:r>
                               <w:rPr>
                                 <w:rStyle w:val="normaltextrun"/>
@@ -7513,17 +6418,7 @@
                                 <w:sz w:val="16"/>
                                 <w:szCs w:val="16"/>
                               </w:rPr>
-                              <w:t>Mr</w:t>
-                            </w:r>
-                            <w:proofErr w:type="spellEnd"/>
-                            <w:r>
-                              <w:rPr>
-                                <w:rStyle w:val="normaltextrun"/>
-                                <w:rFonts w:ascii="Calibri" w:hAnsi="Calibri" w:cs="Calibri"/>
-                                <w:sz w:val="16"/>
-                                <w:szCs w:val="16"/>
-                              </w:rPr>
-                              <w:t xml:space="preserve"> Lancaster: No, as the report shows, you have ranges of values, they are sequential as the stock turnover report shows, there are particular ranges of tickets being allocated to the travel agency and then to a travel advisor.</w:t>
+                              <w:t>Mr Lancaster: No, as the report shows, you have ranges of values, they are sequential as the stock turnover report shows, there are particular ranges of tickets being allocated to the travel agency and then to a travel advisor.</w:t>
                             </w:r>
                             <w:r>
                               <w:rPr>
@@ -7578,7 +6473,6 @@
                                 <w:szCs w:val="16"/>
                               </w:rPr>
                             </w:pPr>
-                            <w:proofErr w:type="spellStart"/>
                             <w:r>
                               <w:rPr>
                                 <w:rStyle w:val="normaltextrun"/>
@@ -7586,17 +6480,7 @@
                                 <w:sz w:val="16"/>
                                 <w:szCs w:val="16"/>
                               </w:rPr>
-                              <w:t>Mr</w:t>
-                            </w:r>
-                            <w:proofErr w:type="spellEnd"/>
-                            <w:r>
-                              <w:rPr>
-                                <w:rStyle w:val="normaltextrun"/>
-                                <w:rFonts w:ascii="Calibri" w:hAnsi="Calibri" w:cs="Calibri"/>
-                                <w:sz w:val="16"/>
-                                <w:szCs w:val="16"/>
-                              </w:rPr>
-                              <w:t xml:space="preserve"> Lancaster: Apart from what we discussed now, which is being the username and password, there are no other particular security functionality, we want you to focus on the functionality of the system given the time and resources you have.</w:t>
+                              <w:t>Mr Lancaster: Apart from what we discussed now, which is being the username and password, there are no other particular security functionality, we want you to focus on the functionality of the system given the time and resources you have.</w:t>
                             </w:r>
                             <w:r>
                               <w:rPr>
@@ -7651,7 +6535,6 @@
                                 <w:szCs w:val="16"/>
                               </w:rPr>
                             </w:pPr>
-                            <w:proofErr w:type="spellStart"/>
                             <w:r>
                               <w:rPr>
                                 <w:rStyle w:val="normaltextrun"/>
@@ -7659,17 +6542,7 @@
                                 <w:sz w:val="16"/>
                                 <w:szCs w:val="16"/>
                               </w:rPr>
-                              <w:t>Mr</w:t>
-                            </w:r>
-                            <w:proofErr w:type="spellEnd"/>
-                            <w:r>
-                              <w:rPr>
-                                <w:rStyle w:val="normaltextrun"/>
-                                <w:rFonts w:ascii="Calibri" w:hAnsi="Calibri" w:cs="Calibri"/>
-                                <w:sz w:val="16"/>
-                                <w:szCs w:val="16"/>
-                              </w:rPr>
-                              <w:t xml:space="preserve"> Lancaster: Yes, suitable functionality in the system should allow for late payment is recorded by the system in a sense as it will be a late payment, and updates the system and therefore the database.</w:t>
+                              <w:t>Mr Lancaster: Yes, suitable functionality in the system should allow for late payment is recorded by the system in a sense as it will be a late payment, and updates the system and therefore the database.</w:t>
                             </w:r>
                             <w:r>
                               <w:rPr>
@@ -7724,7 +6597,6 @@
                                 <w:szCs w:val="16"/>
                               </w:rPr>
                             </w:pPr>
-                            <w:proofErr w:type="spellStart"/>
                             <w:r>
                               <w:rPr>
                                 <w:rStyle w:val="normaltextrun"/>
@@ -7732,17 +6604,7 @@
                                 <w:sz w:val="16"/>
                                 <w:szCs w:val="16"/>
                               </w:rPr>
-                              <w:t>Mr</w:t>
-                            </w:r>
-                            <w:proofErr w:type="spellEnd"/>
-                            <w:r>
-                              <w:rPr>
-                                <w:rStyle w:val="normaltextrun"/>
-                                <w:rFonts w:ascii="Calibri" w:hAnsi="Calibri" w:cs="Calibri"/>
-                                <w:sz w:val="16"/>
-                                <w:szCs w:val="16"/>
-                              </w:rPr>
-                              <w:t xml:space="preserve"> Lancaster: There is nothing more than what we send there, the refund was said in the document and I have nothing else to add.</w:t>
+                              <w:t>Mr Lancaster: There is nothing more than what we send there, the refund was said in the document and I have nothing else to add.</w:t>
                             </w:r>
                             <w:r>
                               <w:rPr>
@@ -7890,7 +6752,6 @@
                                 <w:szCs w:val="16"/>
                               </w:rPr>
                             </w:pPr>
-                            <w:proofErr w:type="spellStart"/>
                             <w:r>
                               <w:rPr>
                                 <w:rStyle w:val="normaltextrun"/>
@@ -7898,17 +6759,7 @@
                                 <w:sz w:val="16"/>
                                 <w:szCs w:val="16"/>
                               </w:rPr>
-                              <w:t>Mr</w:t>
-                            </w:r>
-                            <w:proofErr w:type="spellEnd"/>
-                            <w:r>
-                              <w:rPr>
-                                <w:rStyle w:val="normaltextrun"/>
-                                <w:rFonts w:ascii="Calibri" w:hAnsi="Calibri" w:cs="Calibri"/>
-                                <w:sz w:val="16"/>
-                                <w:szCs w:val="16"/>
-                              </w:rPr>
-                              <w:t xml:space="preserve"> Lancaster: Ah, </w:t>
+                              <w:t xml:space="preserve">Mr Lancaster: Ah, </w:t>
                             </w:r>
                             <w:r>
                               <w:rPr>
@@ -8012,7 +6863,6 @@
                                 <w:szCs w:val="16"/>
                               </w:rPr>
                             </w:pPr>
-                            <w:proofErr w:type="spellStart"/>
                             <w:r>
                               <w:rPr>
                                 <w:rStyle w:val="normaltextrun"/>
@@ -8020,17 +6870,7 @@
                                 <w:sz w:val="16"/>
                                 <w:szCs w:val="16"/>
                               </w:rPr>
-                              <w:t>Mr</w:t>
-                            </w:r>
-                            <w:proofErr w:type="spellEnd"/>
-                            <w:r>
-                              <w:rPr>
-                                <w:rStyle w:val="normaltextrun"/>
-                                <w:rFonts w:ascii="Calibri" w:hAnsi="Calibri" w:cs="Calibri"/>
-                                <w:sz w:val="16"/>
-                                <w:szCs w:val="16"/>
-                              </w:rPr>
-                              <w:t xml:space="preserve"> Lancaster: Well it should be configurable, once its set, it will be automatically once you start selling tickets. But the system should be such that it should be configurable as flights are sold all around the world and is required from a business perspective.</w:t>
+                              <w:t>Mr Lancaster: Well it should be configurable, once its set, it will be automatically once you start selling tickets. But the system should be such that it should be configurable as flights are sold all around the world and is required from a business perspective.</w:t>
                             </w:r>
                             <w:r>
                               <w:rPr>
@@ -8085,7 +6925,6 @@
                                 <w:szCs w:val="16"/>
                               </w:rPr>
                             </w:pPr>
-                            <w:proofErr w:type="spellStart"/>
                             <w:r>
                               <w:rPr>
                                 <w:rStyle w:val="normaltextrun"/>
@@ -8093,17 +6932,7 @@
                                 <w:sz w:val="16"/>
                                 <w:szCs w:val="16"/>
                               </w:rPr>
-                              <w:t>Mr</w:t>
-                            </w:r>
-                            <w:proofErr w:type="spellEnd"/>
-                            <w:r>
-                              <w:rPr>
-                                <w:rStyle w:val="normaltextrun"/>
-                                <w:rFonts w:ascii="Calibri" w:hAnsi="Calibri" w:cs="Calibri"/>
-                                <w:sz w:val="16"/>
-                                <w:szCs w:val="16"/>
-                              </w:rPr>
-                              <w:t xml:space="preserve"> Lancaster: Yes, yes.</w:t>
+                              <w:t>Mr Lancaster: Yes, yes.</w:t>
                             </w:r>
                             <w:r>
                               <w:rPr>
@@ -8158,7 +6987,6 @@
                                 <w:szCs w:val="16"/>
                               </w:rPr>
                             </w:pPr>
-                            <w:proofErr w:type="spellStart"/>
                             <w:r>
                               <w:rPr>
                                 <w:rStyle w:val="normaltextrun"/>
@@ -8166,17 +6994,7 @@
                                 <w:sz w:val="16"/>
                                 <w:szCs w:val="16"/>
                               </w:rPr>
-                              <w:t>Mr</w:t>
-                            </w:r>
-                            <w:proofErr w:type="spellEnd"/>
-                            <w:r>
-                              <w:rPr>
-                                <w:rStyle w:val="normaltextrun"/>
-                                <w:rFonts w:ascii="Calibri" w:hAnsi="Calibri" w:cs="Calibri"/>
-                                <w:sz w:val="16"/>
-                                <w:szCs w:val="16"/>
-                              </w:rPr>
-                              <w:t xml:space="preserve"> Lancaster: Correct.</w:t>
+                              <w:t>Mr Lancaster: Correct.</w:t>
                             </w:r>
                             <w:r>
                               <w:rPr>
@@ -8231,7 +7049,6 @@
                                 <w:szCs w:val="16"/>
                               </w:rPr>
                             </w:pPr>
-                            <w:proofErr w:type="spellStart"/>
                             <w:r>
                               <w:rPr>
                                 <w:rStyle w:val="normaltextrun"/>
@@ -8239,17 +7056,7 @@
                                 <w:sz w:val="16"/>
                                 <w:szCs w:val="16"/>
                               </w:rPr>
-                              <w:t>Mr</w:t>
-                            </w:r>
-                            <w:proofErr w:type="spellEnd"/>
-                            <w:r>
-                              <w:rPr>
-                                <w:rStyle w:val="normaltextrun"/>
-                                <w:rFonts w:ascii="Calibri" w:hAnsi="Calibri" w:cs="Calibri"/>
-                                <w:sz w:val="16"/>
-                                <w:szCs w:val="16"/>
-                              </w:rPr>
-                              <w:t xml:space="preserve"> Lancaster: If this is not mentioned in the brief, there is nothing extra, no more, no less.</w:t>
+                              <w:t>Mr Lancaster: If this is not mentioned in the brief, there is nothing extra, no more, no less.</w:t>
                             </w:r>
                             <w:r>
                               <w:rPr>
@@ -8304,7 +7111,6 @@
                                 <w:szCs w:val="16"/>
                               </w:rPr>
                             </w:pPr>
-                            <w:proofErr w:type="spellStart"/>
                             <w:r>
                               <w:rPr>
                                 <w:rStyle w:val="normaltextrun"/>
@@ -8312,17 +7118,7 @@
                                 <w:sz w:val="16"/>
                                 <w:szCs w:val="16"/>
                               </w:rPr>
-                              <w:t>Mr</w:t>
-                            </w:r>
-                            <w:proofErr w:type="spellEnd"/>
-                            <w:r>
-                              <w:rPr>
-                                <w:rStyle w:val="normaltextrun"/>
-                                <w:rFonts w:ascii="Calibri" w:hAnsi="Calibri" w:cs="Calibri"/>
-                                <w:sz w:val="16"/>
-                                <w:szCs w:val="16"/>
-                              </w:rPr>
-                              <w:t xml:space="preserve"> Lancaster: I have just answered that. We have finished, thanks very much, thank you for coming.</w:t>
+                              <w:t>Mr Lancaster: I have just answered that. We have finished, thanks very much, thank you for coming.</w:t>
                             </w:r>
                             <w:r>
                               <w:rPr>
@@ -8393,7 +7189,6 @@
                           <w:szCs w:val="16"/>
                         </w:rPr>
                       </w:pPr>
-                      <w:proofErr w:type="spellStart"/>
                       <w:r>
                         <w:rPr>
                           <w:rStyle w:val="normaltextrun"/>
@@ -8401,17 +7196,7 @@
                           <w:sz w:val="16"/>
                           <w:szCs w:val="16"/>
                         </w:rPr>
-                        <w:t>Mr</w:t>
-                      </w:r>
-                      <w:proofErr w:type="spellEnd"/>
-                      <w:r>
-                        <w:rPr>
-                          <w:rStyle w:val="normaltextrun"/>
-                          <w:rFonts w:ascii="Calibri" w:hAnsi="Calibri" w:cs="Calibri"/>
-                          <w:sz w:val="16"/>
-                          <w:szCs w:val="16"/>
-                        </w:rPr>
-                        <w:t xml:space="preserve"> Lancaster: This is only a simple recording of what has been blacklisted. It doesn’t sound particularly complex on your side to implement it.</w:t>
+                        <w:t>Mr Lancaster: This is only a simple recording of what has been blacklisted. It doesn’t sound particularly complex on your side to implement it.</w:t>
                       </w:r>
                       <w:r>
                         <w:rPr>
@@ -8466,7 +7251,6 @@
                           <w:szCs w:val="16"/>
                         </w:rPr>
                       </w:pPr>
-                      <w:proofErr w:type="spellStart"/>
                       <w:r>
                         <w:rPr>
                           <w:rStyle w:val="normaltextrun"/>
@@ -8474,17 +7258,7 @@
                           <w:sz w:val="16"/>
                           <w:szCs w:val="16"/>
                         </w:rPr>
-                        <w:t>Mr</w:t>
-                      </w:r>
-                      <w:proofErr w:type="spellEnd"/>
-                      <w:r>
-                        <w:rPr>
-                          <w:rStyle w:val="normaltextrun"/>
-                          <w:rFonts w:ascii="Calibri" w:hAnsi="Calibri" w:cs="Calibri"/>
-                          <w:sz w:val="16"/>
-                          <w:szCs w:val="16"/>
-                        </w:rPr>
-                        <w:t xml:space="preserve"> Lancaster: No, as the report shows, you have ranges of values, they are sequential as the stock turnover report shows, there are particular ranges of tickets being allocated to the travel agency and then to a travel advisor.</w:t>
+                        <w:t>Mr Lancaster: No, as the report shows, you have ranges of values, they are sequential as the stock turnover report shows, there are particular ranges of tickets being allocated to the travel agency and then to a travel advisor.</w:t>
                       </w:r>
                       <w:r>
                         <w:rPr>
@@ -8539,7 +7313,6 @@
                           <w:szCs w:val="16"/>
                         </w:rPr>
                       </w:pPr>
-                      <w:proofErr w:type="spellStart"/>
                       <w:r>
                         <w:rPr>
                           <w:rStyle w:val="normaltextrun"/>
@@ -8547,17 +7320,7 @@
                           <w:sz w:val="16"/>
                           <w:szCs w:val="16"/>
                         </w:rPr>
-                        <w:t>Mr</w:t>
-                      </w:r>
-                      <w:proofErr w:type="spellEnd"/>
-                      <w:r>
-                        <w:rPr>
-                          <w:rStyle w:val="normaltextrun"/>
-                          <w:rFonts w:ascii="Calibri" w:hAnsi="Calibri" w:cs="Calibri"/>
-                          <w:sz w:val="16"/>
-                          <w:szCs w:val="16"/>
-                        </w:rPr>
-                        <w:t xml:space="preserve"> Lancaster: Apart from what we discussed now, which is being the username and password, there are no other particular security functionality, we want you to focus on the functionality of the system given the time and resources you have.</w:t>
+                        <w:t>Mr Lancaster: Apart from what we discussed now, which is being the username and password, there are no other particular security functionality, we want you to focus on the functionality of the system given the time and resources you have.</w:t>
                       </w:r>
                       <w:r>
                         <w:rPr>
@@ -8612,7 +7375,6 @@
                           <w:szCs w:val="16"/>
                         </w:rPr>
                       </w:pPr>
-                      <w:proofErr w:type="spellStart"/>
                       <w:r>
                         <w:rPr>
                           <w:rStyle w:val="normaltextrun"/>
@@ -8620,17 +7382,7 @@
                           <w:sz w:val="16"/>
                           <w:szCs w:val="16"/>
                         </w:rPr>
-                        <w:t>Mr</w:t>
-                      </w:r>
-                      <w:proofErr w:type="spellEnd"/>
-                      <w:r>
-                        <w:rPr>
-                          <w:rStyle w:val="normaltextrun"/>
-                          <w:rFonts w:ascii="Calibri" w:hAnsi="Calibri" w:cs="Calibri"/>
-                          <w:sz w:val="16"/>
-                          <w:szCs w:val="16"/>
-                        </w:rPr>
-                        <w:t xml:space="preserve"> Lancaster: Yes, suitable functionality in the system should allow for late payment is recorded by the system in a sense as it will be a late payment, and updates the system and therefore the database.</w:t>
+                        <w:t>Mr Lancaster: Yes, suitable functionality in the system should allow for late payment is recorded by the system in a sense as it will be a late payment, and updates the system and therefore the database.</w:t>
                       </w:r>
                       <w:r>
                         <w:rPr>
@@ -8685,7 +7437,6 @@
                           <w:szCs w:val="16"/>
                         </w:rPr>
                       </w:pPr>
-                      <w:proofErr w:type="spellStart"/>
                       <w:r>
                         <w:rPr>
                           <w:rStyle w:val="normaltextrun"/>
@@ -8693,17 +7444,7 @@
                           <w:sz w:val="16"/>
                           <w:szCs w:val="16"/>
                         </w:rPr>
-                        <w:t>Mr</w:t>
-                      </w:r>
-                      <w:proofErr w:type="spellEnd"/>
-                      <w:r>
-                        <w:rPr>
-                          <w:rStyle w:val="normaltextrun"/>
-                          <w:rFonts w:ascii="Calibri" w:hAnsi="Calibri" w:cs="Calibri"/>
-                          <w:sz w:val="16"/>
-                          <w:szCs w:val="16"/>
-                        </w:rPr>
-                        <w:t xml:space="preserve"> Lancaster: There is nothing more than what we send there, the refund was said in the document and I have nothing else to add.</w:t>
+                        <w:t>Mr Lancaster: There is nothing more than what we send there, the refund was said in the document and I have nothing else to add.</w:t>
                       </w:r>
                       <w:r>
                         <w:rPr>
@@ -8851,7 +7592,6 @@
                           <w:szCs w:val="16"/>
                         </w:rPr>
                       </w:pPr>
-                      <w:proofErr w:type="spellStart"/>
                       <w:r>
                         <w:rPr>
                           <w:rStyle w:val="normaltextrun"/>
@@ -8859,17 +7599,7 @@
                           <w:sz w:val="16"/>
                           <w:szCs w:val="16"/>
                         </w:rPr>
-                        <w:t>Mr</w:t>
-                      </w:r>
-                      <w:proofErr w:type="spellEnd"/>
-                      <w:r>
-                        <w:rPr>
-                          <w:rStyle w:val="normaltextrun"/>
-                          <w:rFonts w:ascii="Calibri" w:hAnsi="Calibri" w:cs="Calibri"/>
-                          <w:sz w:val="16"/>
-                          <w:szCs w:val="16"/>
-                        </w:rPr>
-                        <w:t xml:space="preserve"> Lancaster: Ah, </w:t>
+                        <w:t xml:space="preserve">Mr Lancaster: Ah, </w:t>
                       </w:r>
                       <w:r>
                         <w:rPr>
@@ -8973,7 +7703,6 @@
                           <w:szCs w:val="16"/>
                         </w:rPr>
                       </w:pPr>
-                      <w:proofErr w:type="spellStart"/>
                       <w:r>
                         <w:rPr>
                           <w:rStyle w:val="normaltextrun"/>
@@ -8981,17 +7710,7 @@
                           <w:sz w:val="16"/>
                           <w:szCs w:val="16"/>
                         </w:rPr>
-                        <w:t>Mr</w:t>
-                      </w:r>
-                      <w:proofErr w:type="spellEnd"/>
-                      <w:r>
-                        <w:rPr>
-                          <w:rStyle w:val="normaltextrun"/>
-                          <w:rFonts w:ascii="Calibri" w:hAnsi="Calibri" w:cs="Calibri"/>
-                          <w:sz w:val="16"/>
-                          <w:szCs w:val="16"/>
-                        </w:rPr>
-                        <w:t xml:space="preserve"> Lancaster: Well it should be configurable, once its set, it will be automatically once you start selling tickets. But the system should be such that it should be configurable as flights are sold all around the world and is required from a business perspective.</w:t>
+                        <w:t>Mr Lancaster: Well it should be configurable, once its set, it will be automatically once you start selling tickets. But the system should be such that it should be configurable as flights are sold all around the world and is required from a business perspective.</w:t>
                       </w:r>
                       <w:r>
                         <w:rPr>
@@ -9046,7 +7765,6 @@
                           <w:szCs w:val="16"/>
                         </w:rPr>
                       </w:pPr>
-                      <w:proofErr w:type="spellStart"/>
                       <w:r>
                         <w:rPr>
                           <w:rStyle w:val="normaltextrun"/>
@@ -9054,17 +7772,7 @@
                           <w:sz w:val="16"/>
                           <w:szCs w:val="16"/>
                         </w:rPr>
-                        <w:t>Mr</w:t>
-                      </w:r>
-                      <w:proofErr w:type="spellEnd"/>
-                      <w:r>
-                        <w:rPr>
-                          <w:rStyle w:val="normaltextrun"/>
-                          <w:rFonts w:ascii="Calibri" w:hAnsi="Calibri" w:cs="Calibri"/>
-                          <w:sz w:val="16"/>
-                          <w:szCs w:val="16"/>
-                        </w:rPr>
-                        <w:t xml:space="preserve"> Lancaster: Yes, yes.</w:t>
+                        <w:t>Mr Lancaster: Yes, yes.</w:t>
                       </w:r>
                       <w:r>
                         <w:rPr>
@@ -9119,7 +7827,6 @@
                           <w:szCs w:val="16"/>
                         </w:rPr>
                       </w:pPr>
-                      <w:proofErr w:type="spellStart"/>
                       <w:r>
                         <w:rPr>
                           <w:rStyle w:val="normaltextrun"/>
@@ -9127,17 +7834,7 @@
                           <w:sz w:val="16"/>
                           <w:szCs w:val="16"/>
                         </w:rPr>
-                        <w:t>Mr</w:t>
-                      </w:r>
-                      <w:proofErr w:type="spellEnd"/>
-                      <w:r>
-                        <w:rPr>
-                          <w:rStyle w:val="normaltextrun"/>
-                          <w:rFonts w:ascii="Calibri" w:hAnsi="Calibri" w:cs="Calibri"/>
-                          <w:sz w:val="16"/>
-                          <w:szCs w:val="16"/>
-                        </w:rPr>
-                        <w:t xml:space="preserve"> Lancaster: Correct.</w:t>
+                        <w:t>Mr Lancaster: Correct.</w:t>
                       </w:r>
                       <w:r>
                         <w:rPr>
@@ -9192,7 +7889,6 @@
                           <w:szCs w:val="16"/>
                         </w:rPr>
                       </w:pPr>
-                      <w:proofErr w:type="spellStart"/>
                       <w:r>
                         <w:rPr>
                           <w:rStyle w:val="normaltextrun"/>
@@ -9200,17 +7896,7 @@
                           <w:sz w:val="16"/>
                           <w:szCs w:val="16"/>
                         </w:rPr>
-                        <w:t>Mr</w:t>
-                      </w:r>
-                      <w:proofErr w:type="spellEnd"/>
-                      <w:r>
-                        <w:rPr>
-                          <w:rStyle w:val="normaltextrun"/>
-                          <w:rFonts w:ascii="Calibri" w:hAnsi="Calibri" w:cs="Calibri"/>
-                          <w:sz w:val="16"/>
-                          <w:szCs w:val="16"/>
-                        </w:rPr>
-                        <w:t xml:space="preserve"> Lancaster: If this is not mentioned in the brief, there is nothing extra, no more, no less.</w:t>
+                        <w:t>Mr Lancaster: If this is not mentioned in the brief, there is nothing extra, no more, no less.</w:t>
                       </w:r>
                       <w:r>
                         <w:rPr>
@@ -9265,7 +7951,6 @@
                           <w:szCs w:val="16"/>
                         </w:rPr>
                       </w:pPr>
-                      <w:proofErr w:type="spellStart"/>
                       <w:r>
                         <w:rPr>
                           <w:rStyle w:val="normaltextrun"/>
@@ -9273,17 +7958,7 @@
                           <w:sz w:val="16"/>
                           <w:szCs w:val="16"/>
                         </w:rPr>
-                        <w:t>Mr</w:t>
-                      </w:r>
-                      <w:proofErr w:type="spellEnd"/>
-                      <w:r>
-                        <w:rPr>
-                          <w:rStyle w:val="normaltextrun"/>
-                          <w:rFonts w:ascii="Calibri" w:hAnsi="Calibri" w:cs="Calibri"/>
-                          <w:sz w:val="16"/>
-                          <w:szCs w:val="16"/>
-                        </w:rPr>
-                        <w:t xml:space="preserve"> Lancaster: I have just answered that. We have finished, thanks very much, thank you for coming.</w:t>
+                        <w:t>Mr Lancaster: I have just answered that. We have finished, thanks very much, thank you for coming.</w:t>
                       </w:r>
                       <w:r>
                         <w:rPr>
@@ -10154,7 +8829,7 @@
           <w:b/>
         </w:rPr>
       </w:pPr>
-      <w:bookmarkStart w:id="4" w:name="_Toc127031929"/>
+      <w:bookmarkStart w:id="4" w:name="_Toc127126647"/>
       <w:r>
         <w:rPr>
           <w:b/>
@@ -10380,7 +9055,7 @@
           <w:b/>
         </w:rPr>
       </w:pPr>
-      <w:bookmarkStart w:id="5" w:name="_Toc127031930"/>
+      <w:bookmarkStart w:id="5" w:name="_Toc127126648"/>
       <w:r>
         <w:rPr>
           <w:b/>
@@ -10618,7 +9293,7 @@
           <w:b/>
         </w:rPr>
       </w:pPr>
-      <w:bookmarkStart w:id="6" w:name="_Toc127031931"/>
+      <w:bookmarkStart w:id="6" w:name="_Toc127126649"/>
       <w:r>
         <w:rPr>
           <w:b/>
@@ -10660,7 +9335,7 @@
           <w:b/>
         </w:rPr>
       </w:pPr>
-      <w:bookmarkStart w:id="7" w:name="_Toc127031932"/>
+      <w:bookmarkStart w:id="7" w:name="_Toc127126650"/>
       <w:r>
         <w:rPr>
           <w:b/>
@@ -10975,7 +9650,7 @@
           <w:b/>
         </w:rPr>
       </w:pPr>
-      <w:bookmarkStart w:id="8" w:name="_Toc127031933"/>
+      <w:bookmarkStart w:id="8" w:name="_Toc127126651"/>
       <w:r>
         <w:rPr>
           <w:b/>
@@ -11366,6 +10041,26 @@
               </w:rPr>
               <w:t xml:space="preserve"> Ahmed</w:t>
             </w:r>
+            <w:r>
+              <w:rPr>
+                <w:sz w:val="16"/>
+              </w:rPr>
+              <w:t xml:space="preserve">, </w:t>
+            </w:r>
+            <w:proofErr w:type="spellStart"/>
+            <w:r>
+              <w:rPr>
+                <w:sz w:val="16"/>
+              </w:rPr>
+              <w:t>Huzaifa</w:t>
+            </w:r>
+            <w:proofErr w:type="spellEnd"/>
+            <w:r>
+              <w:rPr>
+                <w:sz w:val="16"/>
+              </w:rPr>
+              <w:t xml:space="preserve"> Pathan</w:t>
+            </w:r>
           </w:p>
         </w:tc>
         <w:tc>
@@ -11428,6 +10123,26 @@
               </w:rPr>
               <w:t>Alfred Manville</w:t>
             </w:r>
+            <w:r>
+              <w:rPr>
+                <w:sz w:val="16"/>
+              </w:rPr>
+              <w:t xml:space="preserve">, </w:t>
+            </w:r>
+            <w:proofErr w:type="spellStart"/>
+            <w:r>
+              <w:rPr>
+                <w:sz w:val="16"/>
+              </w:rPr>
+              <w:t>Maudud</w:t>
+            </w:r>
+            <w:proofErr w:type="spellEnd"/>
+            <w:r>
+              <w:rPr>
+                <w:sz w:val="16"/>
+              </w:rPr>
+              <w:t xml:space="preserve"> Ahmed</w:t>
+            </w:r>
           </w:p>
         </w:tc>
         <w:tc>
@@ -11444,7 +10159,19 @@
               <w:rPr>
                 <w:sz w:val="16"/>
               </w:rPr>
-              <w:t>12/02/2023</w:t>
+              <w:t>1</w:t>
+            </w:r>
+            <w:r>
+              <w:rPr>
+                <w:sz w:val="16"/>
+              </w:rPr>
+              <w:t>3</w:t>
+            </w:r>
+            <w:r>
+              <w:rPr>
+                <w:sz w:val="16"/>
+              </w:rPr>
+              <w:t>/02/2023</w:t>
             </w:r>
           </w:p>
         </w:tc>
@@ -11529,7 +10256,7 @@
           <w:b/>
         </w:rPr>
       </w:pPr>
-      <w:bookmarkStart w:id="9" w:name="_Toc127031934"/>
+      <w:bookmarkStart w:id="9" w:name="_Toc127126652"/>
       <w:r>
         <w:rPr>
           <w:b/>
@@ -11580,7 +10307,7 @@
       <w:pPr>
         <w:pStyle w:val="Heading1"/>
       </w:pPr>
-      <w:bookmarkStart w:id="10" w:name="_Toc127031935"/>
+      <w:bookmarkStart w:id="10" w:name="_Toc127126653"/>
       <w:r>
         <w:rPr>
           <w:b/>
@@ -11671,9 +10398,111 @@
         </w:drawing>
       </w:r>
     </w:p>
+    <w:p/>
+    <w:p/>
+    <w:p/>
+    <w:p/>
+    <w:p/>
+    <w:p/>
+    <w:p/>
+    <w:p/>
+    <w:p>
+      <w:pPr>
+        <w:pStyle w:val="Heading1"/>
+        <w:rPr>
+          <w:b/>
+        </w:rPr>
+      </w:pPr>
+      <w:bookmarkStart w:id="11" w:name="_Toc127126654"/>
+      <w:r>
+        <w:rPr>
+          <w:b/>
+        </w:rPr>
+        <w:lastRenderedPageBreak/>
+        <w:t>Use Case analysis diagram, phase 2 – 12</w:t>
+      </w:r>
+      <w:r>
+        <w:rPr>
+          <w:b/>
+          <w:vertAlign w:val="superscript"/>
+        </w:rPr>
+        <w:t>th</w:t>
+      </w:r>
+      <w:r>
+        <w:rPr>
+          <w:b/>
+        </w:rPr>
+        <w:t xml:space="preserve"> February 2023; 20:30</w:t>
+      </w:r>
+      <w:bookmarkEnd w:id="11"/>
+    </w:p>
+    <w:p>
+      <w:r>
+        <w:t xml:space="preserve">Authors: Alfred Manville, Samina </w:t>
+      </w:r>
+      <w:proofErr w:type="spellStart"/>
+      <w:r>
+        <w:t>Matin</w:t>
+      </w:r>
+      <w:proofErr w:type="spellEnd"/>
+      <w:r>
+        <w:t>, Syed Hussain</w:t>
+      </w:r>
+    </w:p>
+    <w:p>
+      <w:r>
+        <w:rPr>
+          <w:noProof/>
+        </w:rPr>
+        <w:drawing>
+          <wp:inline distT="0" distB="0" distL="0" distR="0" wp14:anchorId="240EF781" wp14:editId="222B2029">
+            <wp:extent cx="5943600" cy="3738880"/>
+            <wp:effectExtent l="0" t="0" r="0" b="0"/>
+            <wp:docPr id="9" name="Picture 9"/>
+            <wp:cNvGraphicFramePr>
+              <a:graphicFrameLocks xmlns:a="http://schemas.openxmlformats.org/drawingml/2006/main" noChangeAspect="1"/>
+            </wp:cNvGraphicFramePr>
+            <a:graphic xmlns:a="http://schemas.openxmlformats.org/drawingml/2006/main">
+              <a:graphicData uri="http://schemas.openxmlformats.org/drawingml/2006/picture">
+                <pic:pic xmlns:pic="http://schemas.openxmlformats.org/drawingml/2006/picture">
+                  <pic:nvPicPr>
+                    <pic:cNvPr id="9" name="Use Case Diagra.jpg"/>
+                    <pic:cNvPicPr/>
+                  </pic:nvPicPr>
+                  <pic:blipFill>
+                    <a:blip r:embed="rId12">
+                      <a:extLst>
+                        <a:ext uri="{28A0092B-C50C-407E-A947-70E740481C1C}">
+                          <a14:useLocalDpi xmlns:a14="http://schemas.microsoft.com/office/drawing/2010/main" val="0"/>
+                        </a:ext>
+                      </a:extLst>
+                    </a:blip>
+                    <a:stretch>
+                      <a:fillRect/>
+                    </a:stretch>
+                  </pic:blipFill>
+                  <pic:spPr>
+                    <a:xfrm>
+                      <a:off x="0" y="0"/>
+                      <a:ext cx="5943600" cy="3738880"/>
+                    </a:xfrm>
+                    <a:prstGeom prst="rect">
+                      <a:avLst/>
+                    </a:prstGeom>
+                  </pic:spPr>
+                </pic:pic>
+              </a:graphicData>
+            </a:graphic>
+          </wp:inline>
+        </w:drawing>
+      </w:r>
+      <w:r>
+        <w:t xml:space="preserve"> </w:t>
+      </w:r>
+    </w:p>
     <w:sectPr>
-      <w:headerReference w:type="default" r:id="rId12"/>
-      <w:footerReference w:type="default" r:id="rId13"/>
+      <w:headerReference w:type="default" r:id="rId13"/>
+      <w:footerReference w:type="default" r:id="rId14"/>
       <w:pgSz w:w="12240" w:h="15840"/>
       <w:pgMar w:top="1440" w:right="1440" w:bottom="1440" w:left="1440" w:header="720" w:footer="720" w:gutter="0"/>
       <w:cols w:space="720"/>
@@ -14354,7 +13183,7 @@
 </file>
 
 <file path=customXml/itemProps1.xml><?xml version="1.0" encoding="utf-8"?>
-<ds:datastoreItem xmlns:ds="http://schemas.openxmlformats.org/officeDocument/2006/customXml" ds:itemID="{E9B50021-EAC1-4F2A-952F-F9B8099320F7}">
+<ds:datastoreItem xmlns:ds="http://schemas.openxmlformats.org/officeDocument/2006/customXml" ds:itemID="{DE6F2161-9A16-4252-BB20-45F4783135BB}">
   <ds:schemaRefs>
     <ds:schemaRef ds:uri="http://schemas.openxmlformats.org/officeDocument/2006/bibliography"/>
   </ds:schemaRefs>

</xml_diff>

<commit_message>
Binder Update 13/02/2023 00:00 .
</commit_message>
<xml_diff>
--- a/Binder.docx
+++ b/Binder.docx
@@ -9,7 +9,7 @@
           <w:b/>
         </w:rPr>
       </w:pPr>
-      <w:bookmarkStart w:id="0" w:name="_Toc127126644"/>
+      <w:bookmarkStart w:id="0" w:name="_Toc127138734"/>
       <w:r>
         <w:rPr>
           <w:b/>
@@ -275,8 +275,6 @@
                   <w:t>Contents</w:t>
                 </w:r>
               </w:p>
-              <w:bookmarkStart w:id="1" w:name="_GoBack"/>
-              <w:bookmarkEnd w:id="1"/>
               <w:p>
                 <w:pPr>
                   <w:pStyle w:val="TOC1"/>
@@ -298,7 +296,7 @@
                 <w:r>
                   <w:fldChar w:fldCharType="separate"/>
                 </w:r>
-                <w:hyperlink w:anchor="_Toc127126644" w:history="1">
+                <w:hyperlink w:anchor="_Toc127138734" w:history="1">
                   <w:r>
                     <w:rPr>
                       <w:rStyle w:val="Hyperlink"/>
@@ -326,7 +324,7 @@
                       <w:noProof/>
                       <w:webHidden/>
                     </w:rPr>
-                    <w:instrText xml:space="preserve"> PAGEREF _Toc127126644 \h </w:instrText>
+                    <w:instrText xml:space="preserve"> PAGEREF _Toc127138734 \h </w:instrText>
                   </w:r>
                   <w:r>
                     <w:rPr>
@@ -369,7 +367,7 @@
                     <w:lang w:val="en-GB" w:eastAsia="en-GB"/>
                   </w:rPr>
                 </w:pPr>
-                <w:hyperlink w:anchor="_Toc127126645" w:history="1">
+                <w:hyperlink w:anchor="_Toc127138735" w:history="1">
                   <w:r>
                     <w:rPr>
                       <w:rStyle w:val="Hyperlink"/>
@@ -414,7 +412,7 @@
                       <w:noProof/>
                       <w:webHidden/>
                     </w:rPr>
-                    <w:instrText xml:space="preserve"> PAGEREF _Toc127126645 \h </w:instrText>
+                    <w:instrText xml:space="preserve"> PAGEREF _Toc127138735 \h </w:instrText>
                   </w:r>
                   <w:r>
                     <w:rPr>
@@ -457,7 +455,7 @@
                     <w:lang w:val="en-GB" w:eastAsia="en-GB"/>
                   </w:rPr>
                 </w:pPr>
-                <w:hyperlink w:anchor="_Toc127126646" w:history="1">
+                <w:hyperlink w:anchor="_Toc127138736" w:history="1">
                   <w:r>
                     <w:rPr>
                       <w:rStyle w:val="Hyperlink"/>
@@ -502,7 +500,7 @@
                       <w:noProof/>
                       <w:webHidden/>
                     </w:rPr>
-                    <w:instrText xml:space="preserve"> PAGEREF _Toc127126646 \h </w:instrText>
+                    <w:instrText xml:space="preserve"> PAGEREF _Toc127138736 \h </w:instrText>
                   </w:r>
                   <w:r>
                     <w:rPr>
@@ -545,7 +543,7 @@
                     <w:lang w:val="en-GB" w:eastAsia="en-GB"/>
                   </w:rPr>
                 </w:pPr>
-                <w:hyperlink w:anchor="_Toc127126647" w:history="1">
+                <w:hyperlink w:anchor="_Toc127138737" w:history="1">
                   <w:r>
                     <w:rPr>
                       <w:rStyle w:val="Hyperlink"/>
@@ -590,7 +588,7 @@
                       <w:noProof/>
                       <w:webHidden/>
                     </w:rPr>
-                    <w:instrText xml:space="preserve"> PAGEREF _Toc127126647 \h </w:instrText>
+                    <w:instrText xml:space="preserve"> PAGEREF _Toc127138737 \h </w:instrText>
                   </w:r>
                   <w:r>
                     <w:rPr>
@@ -633,7 +631,7 @@
                     <w:lang w:val="en-GB" w:eastAsia="en-GB"/>
                   </w:rPr>
                 </w:pPr>
-                <w:hyperlink w:anchor="_Toc127126648" w:history="1">
+                <w:hyperlink w:anchor="_Toc127138738" w:history="1">
                   <w:r>
                     <w:rPr>
                       <w:rStyle w:val="Hyperlink"/>
@@ -678,7 +676,7 @@
                       <w:noProof/>
                       <w:webHidden/>
                     </w:rPr>
-                    <w:instrText xml:space="preserve"> PAGEREF _Toc127126648 \h </w:instrText>
+                    <w:instrText xml:space="preserve"> PAGEREF _Toc127138738 \h </w:instrText>
                   </w:r>
                   <w:r>
                     <w:rPr>
@@ -721,7 +719,95 @@
                     <w:lang w:val="en-GB" w:eastAsia="en-GB"/>
                   </w:rPr>
                 </w:pPr>
-                <w:hyperlink w:anchor="_Toc127126649" w:history="1">
+                <w:hyperlink w:anchor="_Toc127138739" w:history="1">
+                  <w:r>
+                    <w:rPr>
+                      <w:rStyle w:val="Hyperlink"/>
+                      <w:b/>
+                      <w:noProof/>
+                    </w:rPr>
+                    <w:t>Initial Current System Description – 7</w:t>
+                  </w:r>
+                  <w:r>
+                    <w:rPr>
+                      <w:rStyle w:val="Hyperlink"/>
+                      <w:b/>
+                      <w:noProof/>
+                      <w:vertAlign w:val="superscript"/>
+                    </w:rPr>
+                    <w:t>th</w:t>
+                  </w:r>
+                  <w:r>
+                    <w:rPr>
+                      <w:rStyle w:val="Hyperlink"/>
+                      <w:b/>
+                      <w:noProof/>
+                    </w:rPr>
+                    <w:t xml:space="preserve"> February 2023; 18:54</w:t>
+                  </w:r>
+                  <w:r>
+                    <w:rPr>
+                      <w:noProof/>
+                      <w:webHidden/>
+                    </w:rPr>
+                    <w:tab/>
+                  </w:r>
+                  <w:r>
+                    <w:rPr>
+                      <w:noProof/>
+                      <w:webHidden/>
+                    </w:rPr>
+                    <w:fldChar w:fldCharType="begin"/>
+                  </w:r>
+                  <w:r>
+                    <w:rPr>
+                      <w:noProof/>
+                      <w:webHidden/>
+                    </w:rPr>
+                    <w:instrText xml:space="preserve"> PAGEREF _Toc127138739 \h </w:instrText>
+                  </w:r>
+                  <w:r>
+                    <w:rPr>
+                      <w:noProof/>
+                      <w:webHidden/>
+                    </w:rPr>
+                  </w:r>
+                  <w:r>
+                    <w:rPr>
+                      <w:noProof/>
+                      <w:webHidden/>
+                    </w:rPr>
+                    <w:fldChar w:fldCharType="separate"/>
+                  </w:r>
+                  <w:r>
+                    <w:rPr>
+                      <w:noProof/>
+                      <w:webHidden/>
+                    </w:rPr>
+                    <w:t>7</w:t>
+                  </w:r>
+                  <w:r>
+                    <w:rPr>
+                      <w:noProof/>
+                      <w:webHidden/>
+                    </w:rPr>
+                    <w:fldChar w:fldCharType="end"/>
+                  </w:r>
+                </w:hyperlink>
+              </w:p>
+              <w:p>
+                <w:pPr>
+                  <w:pStyle w:val="TOC1"/>
+                  <w:tabs>
+                    <w:tab w:val="right" w:leader="dot" w:pos="9350"/>
+                  </w:tabs>
+                  <w:rPr>
+                    <w:rFonts w:cstheme="minorBidi"/>
+                    <w:noProof/>
+                    <w:lang w:val="en-GB" w:eastAsia="en-GB"/>
+                  </w:rPr>
+                </w:pPr>
+                <w:hyperlink w:anchor="_Toc127138740" w:history="1">
                   <w:r>
                     <w:rPr>
                       <w:rStyle w:val="Hyperlink"/>
@@ -766,7 +852,7 @@
                       <w:noProof/>
                       <w:webHidden/>
                     </w:rPr>
-                    <w:instrText xml:space="preserve"> PAGEREF _Toc127126649 \h </w:instrText>
+                    <w:instrText xml:space="preserve"> PAGEREF _Toc127138740 \h </w:instrText>
                   </w:r>
                   <w:r>
                     <w:rPr>
@@ -786,7 +872,7 @@
                       <w:noProof/>
                       <w:webHidden/>
                     </w:rPr>
-                    <w:t>6</w:t>
+                    <w:t>7</w:t>
                   </w:r>
                   <w:r>
                     <w:rPr>
@@ -809,7 +895,7 @@
                     <w:lang w:val="en-GB" w:eastAsia="en-GB"/>
                   </w:rPr>
                 </w:pPr>
-                <w:hyperlink w:anchor="_Toc127126650" w:history="1">
+                <w:hyperlink w:anchor="_Toc127138741" w:history="1">
                   <w:r>
                     <w:rPr>
                       <w:rStyle w:val="Hyperlink"/>
@@ -854,7 +940,7 @@
                       <w:noProof/>
                       <w:webHidden/>
                     </w:rPr>
-                    <w:instrText xml:space="preserve"> PAGEREF _Toc127126650 \h </w:instrText>
+                    <w:instrText xml:space="preserve"> PAGEREF _Toc127138741 \h </w:instrText>
                   </w:r>
                   <w:r>
                     <w:rPr>
@@ -874,7 +960,7 @@
                       <w:noProof/>
                       <w:webHidden/>
                     </w:rPr>
-                    <w:t>6</w:t>
+                    <w:t>7</w:t>
                   </w:r>
                   <w:r>
                     <w:rPr>
@@ -897,7 +983,7 @@
                     <w:lang w:val="en-GB" w:eastAsia="en-GB"/>
                   </w:rPr>
                 </w:pPr>
-                <w:hyperlink w:anchor="_Toc127126651" w:history="1">
+                <w:hyperlink w:anchor="_Toc127138742" w:history="1">
                   <w:r>
                     <w:rPr>
                       <w:rStyle w:val="Hyperlink"/>
@@ -942,7 +1028,7 @@
                       <w:noProof/>
                       <w:webHidden/>
                     </w:rPr>
-                    <w:instrText xml:space="preserve"> PAGEREF _Toc127126651 \h </w:instrText>
+                    <w:instrText xml:space="preserve"> PAGEREF _Toc127138742 \h </w:instrText>
                   </w:r>
                   <w:r>
                     <w:rPr>
@@ -985,7 +1071,7 @@
                     <w:lang w:val="en-GB" w:eastAsia="en-GB"/>
                   </w:rPr>
                 </w:pPr>
-                <w:hyperlink w:anchor="_Toc127126652" w:history="1">
+                <w:hyperlink w:anchor="_Toc127138743" w:history="1">
                   <w:r>
                     <w:rPr>
                       <w:rStyle w:val="Hyperlink"/>
@@ -1030,7 +1116,7 @@
                       <w:noProof/>
                       <w:webHidden/>
                     </w:rPr>
-                    <w:instrText xml:space="preserve"> PAGEREF _Toc127126652 \h </w:instrText>
+                    <w:instrText xml:space="preserve"> PAGEREF _Toc127138743 \h </w:instrText>
                   </w:r>
                   <w:r>
                     <w:rPr>
@@ -1050,7 +1136,7 @@
                       <w:noProof/>
                       <w:webHidden/>
                     </w:rPr>
-                    <w:t>8</w:t>
+                    <w:t>9</w:t>
                   </w:r>
                   <w:r>
                     <w:rPr>
@@ -1073,7 +1159,7 @@
                     <w:lang w:val="en-GB" w:eastAsia="en-GB"/>
                   </w:rPr>
                 </w:pPr>
-                <w:hyperlink w:anchor="_Toc127126653" w:history="1">
+                <w:hyperlink w:anchor="_Toc127138744" w:history="1">
                   <w:r>
                     <w:rPr>
                       <w:rStyle w:val="Hyperlink"/>
@@ -1118,7 +1204,7 @@
                       <w:noProof/>
                       <w:webHidden/>
                     </w:rPr>
-                    <w:instrText xml:space="preserve"> PAGEREF _Toc127126653 \h </w:instrText>
+                    <w:instrText xml:space="preserve"> PAGEREF _Toc127138744 \h </w:instrText>
                   </w:r>
                   <w:r>
                     <w:rPr>
@@ -1161,7 +1247,95 @@
                     <w:lang w:val="en-GB" w:eastAsia="en-GB"/>
                   </w:rPr>
                 </w:pPr>
-                <w:hyperlink w:anchor="_Toc127126654" w:history="1">
+                <w:hyperlink w:anchor="_Toc127138745" w:history="1">
+                  <w:r>
+                    <w:rPr>
+                      <w:rStyle w:val="Hyperlink"/>
+                      <w:b/>
+                      <w:noProof/>
+                    </w:rPr>
+                    <w:t>Use Case analysis decode – 12</w:t>
+                  </w:r>
+                  <w:r>
+                    <w:rPr>
+                      <w:rStyle w:val="Hyperlink"/>
+                      <w:b/>
+                      <w:noProof/>
+                      <w:vertAlign w:val="superscript"/>
+                    </w:rPr>
+                    <w:t>th</w:t>
+                  </w:r>
+                  <w:r>
+                    <w:rPr>
+                      <w:rStyle w:val="Hyperlink"/>
+                      <w:b/>
+                      <w:noProof/>
+                    </w:rPr>
+                    <w:t xml:space="preserve"> February 2023; 19:10</w:t>
+                  </w:r>
+                  <w:r>
+                    <w:rPr>
+                      <w:noProof/>
+                      <w:webHidden/>
+                    </w:rPr>
+                    <w:tab/>
+                  </w:r>
+                  <w:r>
+                    <w:rPr>
+                      <w:noProof/>
+                      <w:webHidden/>
+                    </w:rPr>
+                    <w:fldChar w:fldCharType="begin"/>
+                  </w:r>
+                  <w:r>
+                    <w:rPr>
+                      <w:noProof/>
+                      <w:webHidden/>
+                    </w:rPr>
+                    <w:instrText xml:space="preserve"> PAGEREF _Toc127138745 \h </w:instrText>
+                  </w:r>
+                  <w:r>
+                    <w:rPr>
+                      <w:noProof/>
+                      <w:webHidden/>
+                    </w:rPr>
+                  </w:r>
+                  <w:r>
+                    <w:rPr>
+                      <w:noProof/>
+                      <w:webHidden/>
+                    </w:rPr>
+                    <w:fldChar w:fldCharType="separate"/>
+                  </w:r>
+                  <w:r>
+                    <w:rPr>
+                      <w:noProof/>
+                      <w:webHidden/>
+                    </w:rPr>
+                    <w:t>10</w:t>
+                  </w:r>
+                  <w:r>
+                    <w:rPr>
+                      <w:noProof/>
+                      <w:webHidden/>
+                    </w:rPr>
+                    <w:fldChar w:fldCharType="end"/>
+                  </w:r>
+                </w:hyperlink>
+              </w:p>
+              <w:p>
+                <w:pPr>
+                  <w:pStyle w:val="TOC1"/>
+                  <w:tabs>
+                    <w:tab w:val="right" w:leader="dot" w:pos="9350"/>
+                  </w:tabs>
+                  <w:rPr>
+                    <w:rFonts w:cstheme="minorBidi"/>
+                    <w:noProof/>
+                    <w:lang w:val="en-GB" w:eastAsia="en-GB"/>
+                  </w:rPr>
+                </w:pPr>
+                <w:hyperlink w:anchor="_Toc127138746" w:history="1">
                   <w:r>
                     <w:rPr>
                       <w:rStyle w:val="Hyperlink"/>
@@ -1206,7 +1380,7 @@
                       <w:noProof/>
                       <w:webHidden/>
                     </w:rPr>
-                    <w:instrText xml:space="preserve"> PAGEREF _Toc127126654 \h </w:instrText>
+                    <w:instrText xml:space="preserve"> PAGEREF _Toc127138746 \h </w:instrText>
                   </w:r>
                   <w:r>
                     <w:rPr>
@@ -1226,7 +1400,95 @@
                       <w:noProof/>
                       <w:webHidden/>
                     </w:rPr>
-                    <w:t>10</w:t>
+                    <w:t>11</w:t>
+                  </w:r>
+                  <w:r>
+                    <w:rPr>
+                      <w:noProof/>
+                      <w:webHidden/>
+                    </w:rPr>
+                    <w:fldChar w:fldCharType="end"/>
+                  </w:r>
+                </w:hyperlink>
+              </w:p>
+              <w:p>
+                <w:pPr>
+                  <w:pStyle w:val="TOC1"/>
+                  <w:tabs>
+                    <w:tab w:val="right" w:leader="dot" w:pos="9350"/>
+                  </w:tabs>
+                  <w:rPr>
+                    <w:rFonts w:cstheme="minorBidi"/>
+                    <w:noProof/>
+                    <w:lang w:val="en-GB" w:eastAsia="en-GB"/>
+                  </w:rPr>
+                </w:pPr>
+                <w:hyperlink w:anchor="_Toc127138747" w:history="1">
+                  <w:r>
+                    <w:rPr>
+                      <w:rStyle w:val="Hyperlink"/>
+                      <w:b/>
+                      <w:noProof/>
+                    </w:rPr>
+                    <w:t>Use Case analysis diagram, complete – 12</w:t>
+                  </w:r>
+                  <w:r>
+                    <w:rPr>
+                      <w:rStyle w:val="Hyperlink"/>
+                      <w:b/>
+                      <w:noProof/>
+                      <w:vertAlign w:val="superscript"/>
+                    </w:rPr>
+                    <w:t>th</w:t>
+                  </w:r>
+                  <w:r>
+                    <w:rPr>
+                      <w:rStyle w:val="Hyperlink"/>
+                      <w:b/>
+                      <w:noProof/>
+                    </w:rPr>
+                    <w:t xml:space="preserve"> February 2023; 23:40</w:t>
+                  </w:r>
+                  <w:r>
+                    <w:rPr>
+                      <w:noProof/>
+                      <w:webHidden/>
+                    </w:rPr>
+                    <w:tab/>
+                  </w:r>
+                  <w:r>
+                    <w:rPr>
+                      <w:noProof/>
+                      <w:webHidden/>
+                    </w:rPr>
+                    <w:fldChar w:fldCharType="begin"/>
+                  </w:r>
+                  <w:r>
+                    <w:rPr>
+                      <w:noProof/>
+                      <w:webHidden/>
+                    </w:rPr>
+                    <w:instrText xml:space="preserve"> PAGEREF _Toc127138747 \h </w:instrText>
+                  </w:r>
+                  <w:r>
+                    <w:rPr>
+                      <w:noProof/>
+                      <w:webHidden/>
+                    </w:rPr>
+                  </w:r>
+                  <w:r>
+                    <w:rPr>
+                      <w:noProof/>
+                      <w:webHidden/>
+                    </w:rPr>
+                    <w:fldChar w:fldCharType="separate"/>
+                  </w:r>
+                  <w:r>
+                    <w:rPr>
+                      <w:noProof/>
+                      <w:webHidden/>
+                    </w:rPr>
+                    <w:t>11</w:t>
                   </w:r>
                   <w:r>
                     <w:rPr>
@@ -1259,7 +1521,7 @@
           <w:b/>
         </w:rPr>
       </w:pPr>
-      <w:bookmarkStart w:id="2" w:name="_Toc127126645"/>
+      <w:bookmarkStart w:id="1" w:name="_Toc127138735"/>
       <w:r>
         <w:rPr>
           <w:b/>
@@ -1279,7 +1541,7 @@
         </w:rPr>
         <w:t xml:space="preserve"> January 2023; 09:35</w:t>
       </w:r>
-      <w:bookmarkEnd w:id="2"/>
+      <w:bookmarkEnd w:id="1"/>
     </w:p>
     <w:p>
       <w:r>
@@ -1294,7 +1556,6 @@
         <w:t xml:space="preserve"> creates the WhatsApp group chat for communication.</w:t>
       </w:r>
     </w:p>
-    <w:p/>
     <w:p/>
     <w:p>
       <w:pPr>
@@ -1303,7 +1564,7 @@
           <w:b/>
         </w:rPr>
       </w:pPr>
-      <w:bookmarkStart w:id="3" w:name="_Toc127126646"/>
+      <w:bookmarkStart w:id="2" w:name="_Toc127138736"/>
       <w:proofErr w:type="spellStart"/>
       <w:r>
         <w:rPr>
@@ -1344,7 +1605,7 @@
         </w:rPr>
         <w:t xml:space="preserve"> 14:30 – 14:55</w:t>
       </w:r>
-      <w:bookmarkEnd w:id="3"/>
+      <w:bookmarkEnd w:id="2"/>
     </w:p>
     <w:p>
       <w:pPr>
@@ -3557,16 +3818,7 @@
                           <w:sz w:val="16"/>
                           <w:szCs w:val="16"/>
                         </w:rPr>
-                        <w:t xml:space="preserve">Alfred: </w:t>
-                      </w:r>
-                      <w:r>
-                        <w:rPr>
-                          <w:rStyle w:val="normaltextrun"/>
-                          <w:rFonts w:ascii="Calibri" w:hAnsi="Calibri" w:cs="Calibri"/>
-                          <w:sz w:val="16"/>
-                          <w:szCs w:val="16"/>
-                        </w:rPr>
-                        <w:t>So we know the blanks which have flight coupons are these having special data attached to them</w:t>
+                        <w:t>Alfred: So we know the blanks which have flight coupons are these having special data attached to them</w:t>
                       </w:r>
                       <w:r>
                         <w:rPr>
@@ -5095,16 +5347,7 @@
                           <w:sz w:val="16"/>
                           <w:szCs w:val="16"/>
                         </w:rPr>
-                        <w:t xml:space="preserve">Alfred: </w:t>
-                      </w:r>
-                      <w:r>
-                        <w:rPr>
-                          <w:rStyle w:val="normaltextrun"/>
-                          <w:rFonts w:ascii="Calibri" w:hAnsi="Calibri" w:cs="Calibri"/>
-                          <w:sz w:val="16"/>
-                          <w:szCs w:val="16"/>
-                        </w:rPr>
-                        <w:t>So the administrators manage the blank allocation, office manager handles blank allocation, travel advisors handle the payment system? Do customers interact with the system?</w:t>
+                        <w:t>Alfred: So the administrators manage the blank allocation, office manager handles blank allocation, travel advisors handle the payment system? Do customers interact with the system?</w:t>
                       </w:r>
                       <w:r>
                         <w:rPr>
@@ -8829,7 +9072,7 @@
           <w:b/>
         </w:rPr>
       </w:pPr>
-      <w:bookmarkStart w:id="4" w:name="_Toc127126647"/>
+      <w:bookmarkStart w:id="3" w:name="_Toc127138737"/>
       <w:r>
         <w:rPr>
           <w:b/>
@@ -8850,7 +9093,7 @@
         </w:rPr>
         <w:t xml:space="preserve"> February 2023; 15:15 – 15:45</w:t>
       </w:r>
-      <w:bookmarkEnd w:id="4"/>
+      <w:bookmarkEnd w:id="3"/>
     </w:p>
     <w:p>
       <w:pPr>
@@ -9047,6 +9290,62 @@
           <w:sz w:val="20"/>
         </w:rPr>
       </w:pPr>
+      <w:r>
+        <w:rPr>
+          <w:noProof/>
+        </w:rPr>
+        <w:drawing>
+          <wp:inline distT="0" distB="0" distL="0" distR="0" wp14:anchorId="7682F60A" wp14:editId="43F8531E">
+            <wp:extent cx="3006861" cy="3455593"/>
+            <wp:effectExtent l="0" t="0" r="3175" b="0"/>
+            <wp:docPr id="12" name="Picture 12"/>
+            <wp:cNvGraphicFramePr>
+              <a:graphicFrameLocks xmlns:a="http://schemas.openxmlformats.org/drawingml/2006/main" noChangeAspect="1"/>
+            </wp:cNvGraphicFramePr>
+            <a:graphic xmlns:a="http://schemas.openxmlformats.org/drawingml/2006/main">
+              <a:graphicData uri="http://schemas.openxmlformats.org/drawingml/2006/picture">
+                <pic:pic xmlns:pic="http://schemas.openxmlformats.org/drawingml/2006/picture">
+                  <pic:nvPicPr>
+                    <pic:cNvPr id="0" name="Picture 1"/>
+                    <pic:cNvPicPr>
+                      <a:picLocks noChangeAspect="1" noChangeArrowheads="1"/>
+                    </pic:cNvPicPr>
+                  </pic:nvPicPr>
+                  <pic:blipFill rotWithShape="1">
+                    <a:blip r:embed="rId9" cstate="print">
+                      <a:extLst>
+                        <a:ext uri="{28A0092B-C50C-407E-A947-70E740481C1C}">
+                          <a14:useLocalDpi xmlns:a14="http://schemas.microsoft.com/office/drawing/2010/main" val="0"/>
+                        </a:ext>
+                      </a:extLst>
+                    </a:blip>
+                    <a:srcRect l="7177" t="5594" r="14941" b="27271"/>
+                    <a:stretch/>
+                  </pic:blipFill>
+                  <pic:spPr bwMode="auto">
+                    <a:xfrm>
+                      <a:off x="0" y="0"/>
+                      <a:ext cx="3012822" cy="3462443"/>
+                    </a:xfrm>
+                    <a:prstGeom prst="rect">
+                      <a:avLst/>
+                    </a:prstGeom>
+                    <a:noFill/>
+                    <a:ln>
+                      <a:noFill/>
+                    </a:ln>
+                    <a:extLst>
+                      <a:ext uri="{53640926-AAD7-44D8-BBD7-CCE9431645EC}">
+                        <a14:shadowObscured xmlns:a14="http://schemas.microsoft.com/office/drawing/2010/main"/>
+                      </a:ext>
+                    </a:extLst>
+                  </pic:spPr>
+                </pic:pic>
+              </a:graphicData>
+            </a:graphic>
+          </wp:inline>
+        </w:drawing>
+      </w:r>
     </w:p>
     <w:p>
       <w:pPr>
@@ -9055,7 +9354,7 @@
           <w:b/>
         </w:rPr>
       </w:pPr>
-      <w:bookmarkStart w:id="5" w:name="_Toc127126648"/>
+      <w:bookmarkStart w:id="4" w:name="_Toc127138738"/>
       <w:r>
         <w:rPr>
           <w:b/>
@@ -9087,7 +9386,7 @@
         </w:rPr>
         <w:t>11:45 – 12:15</w:t>
       </w:r>
-      <w:bookmarkEnd w:id="5"/>
+      <w:bookmarkEnd w:id="4"/>
     </w:p>
     <w:p>
       <w:pPr>
@@ -9188,6 +9487,7 @@
         <w:rPr>
           <w:b/>
         </w:rPr>
+        <w:lastRenderedPageBreak/>
         <w:t>Meeting Results</w:t>
       </w:r>
     </w:p>
@@ -9212,7 +9512,12 @@
         </w:numPr>
       </w:pPr>
       <w:r>
-        <w:t>A discord server will be created later this week.</w:t>
+        <w:t xml:space="preserve">A discord server will be created later this </w:t>
+      </w:r>
+      <w:bookmarkStart w:id="5" w:name="_GoBack"/>
+      <w:bookmarkEnd w:id="5"/>
+      <w:r>
+        <w:t>week.</w:t>
       </w:r>
     </w:p>
     <w:p>
@@ -9293,12 +9598,12 @@
           <w:b/>
         </w:rPr>
       </w:pPr>
-      <w:bookmarkStart w:id="6" w:name="_Toc127126649"/>
+      <w:bookmarkStart w:id="6" w:name="_Toc127138739"/>
       <w:r>
         <w:rPr>
           <w:b/>
         </w:rPr>
-        <w:t>GitHub Repo – 8</w:t>
+        <w:t>Initial Current System Description – 7</w:t>
       </w:r>
       <w:r>
         <w:rPr>
@@ -9311,21 +9616,125 @@
         <w:rPr>
           <w:b/>
         </w:rPr>
-        <w:t xml:space="preserve"> February 2023; 14:53</w:t>
+        <w:t xml:space="preserve"> February 2023; 18:54</w:t>
       </w:r>
       <w:bookmarkEnd w:id="6"/>
     </w:p>
     <w:p>
       <w:r>
-        <w:t xml:space="preserve">Karan </w:t>
-      </w:r>
-      <w:proofErr w:type="spellStart"/>
-      <w:r>
-        <w:t>Sambee</w:t>
-      </w:r>
-      <w:proofErr w:type="spellEnd"/>
-      <w:r>
-        <w:t xml:space="preserve"> creates the GitHub repo and invites all of the group as contributors.</w:t>
+        <w:t>Author: Syed Hussain</w:t>
+      </w:r>
+    </w:p>
+    <w:p>
+      <w:r>
+        <w:rPr>
+          <w:noProof/>
+        </w:rPr>
+        <mc:AlternateContent>
+          <mc:Choice Requires="wps">
+            <w:drawing>
+              <wp:inline distT="0" distB="0" distL="0" distR="0" wp14:anchorId="27B8E625" wp14:editId="1416F17E">
+                <wp:extent cx="5778110" cy="1178062"/>
+                <wp:effectExtent l="0" t="0" r="13335" b="22225"/>
+                <wp:docPr id="13" name="Text Box 2"/>
+                <wp:cNvGraphicFramePr>
+                  <a:graphicFrameLocks xmlns:a="http://schemas.openxmlformats.org/drawingml/2006/main"/>
+                </wp:cNvGraphicFramePr>
+                <a:graphic xmlns:a="http://schemas.openxmlformats.org/drawingml/2006/main">
+                  <a:graphicData uri="http://schemas.microsoft.com/office/word/2010/wordprocessingShape">
+                    <wps:wsp>
+                      <wps:cNvSpPr txBox="1">
+                        <a:spLocks noChangeArrowheads="1"/>
+                      </wps:cNvSpPr>
+                      <wps:spPr bwMode="auto">
+                        <a:xfrm>
+                          <a:off x="0" y="0"/>
+                          <a:ext cx="5778110" cy="1178062"/>
+                        </a:xfrm>
+                        <a:prstGeom prst="rect">
+                          <a:avLst/>
+                        </a:prstGeom>
+                        <a:solidFill>
+                          <a:srgbClr val="FFFFFF"/>
+                        </a:solidFill>
+                        <a:ln w="9525">
+                          <a:solidFill>
+                            <a:srgbClr val="000000"/>
+                          </a:solidFill>
+                          <a:miter lim="800000"/>
+                          <a:headEnd/>
+                          <a:tailEnd/>
+                        </a:ln>
+                      </wps:spPr>
+                      <wps:txbx>
+                        <w:txbxContent>
+                          <w:p>
+                            <w:pPr>
+                              <w:rPr>
+                                <w:sz w:val="16"/>
+                                <w:szCs w:val="16"/>
+                              </w:rPr>
+                            </w:pPr>
+                            <w:r>
+                              <w:rPr>
+                                <w:sz w:val="16"/>
+                                <w:szCs w:val="16"/>
+                              </w:rPr>
+                              <w:t>The existing software system used by the airline is responsible for generating important reports such as ticket stock turnover, interline sales, and domestic sales reports. Despite its crucial role, the system has a dated design and lacks a graphical user interface, making it appear more like a terminal. Unfortunately, the system also lacks proper security measures to regulate access by different actors or users. A limitation in the software requires manual coding of the currency exchange rate each time a sale is made in a different currency, which can lead to errors if the information is incorrect. If this occurs, the entire sale must be deleted and recreated, causing inconvenience. Furthermore, commission rates for tickets sold by travel agents are also hard-coded, adding to the limitations of the system. The system also struggles with concurrency control issues with the database, causing further complications in the smooth functioning of the system</w:t>
+                            </w:r>
+                            <w:r>
+                              <w:rPr>
+                                <w:sz w:val="16"/>
+                                <w:szCs w:val="16"/>
+                              </w:rPr>
+                              <w:t>.</w:t>
+                            </w:r>
+                          </w:p>
+                        </w:txbxContent>
+                      </wps:txbx>
+                      <wps:bodyPr rot="0" vert="horz" wrap="square" lIns="91440" tIns="45720" rIns="91440" bIns="45720" anchor="t" anchorCtr="0">
+                        <a:noAutofit/>
+                      </wps:bodyPr>
+                    </wps:wsp>
+                  </a:graphicData>
+                </a:graphic>
+              </wp:inline>
+            </w:drawing>
+          </mc:Choice>
+          <mc:Fallback>
+            <w:pict>
+              <v:shape w14:anchorId="27B8E625" id="_x0000_s1031" type="#_x0000_t202" style="width:454.95pt;height:92.75pt;visibility:visible;mso-wrap-style:square;mso-left-percent:-10001;mso-top-percent:-10001;mso-position-horizontal:absolute;mso-position-horizontal-relative:char;mso-position-vertical:absolute;mso-position-vertical-relative:line;mso-left-percent:-10001;mso-top-percent:-10001;v-text-anchor:top" o:gfxdata="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">
+                <v:textbox>
+                  <w:txbxContent>
+                    <w:p>
+                      <w:pPr>
+                        <w:rPr>
+                          <w:sz w:val="16"/>
+                          <w:szCs w:val="16"/>
+                        </w:rPr>
+                      </w:pPr>
+                      <w:r>
+                        <w:rPr>
+                          <w:sz w:val="16"/>
+                          <w:szCs w:val="16"/>
+                        </w:rPr>
+                        <w:t>The existing software system used by the airline is responsible for generating important reports such as ticket stock turnover, interline sales, and domestic sales reports. Despite its crucial role, the system has a dated design and lacks a graphical user interface, making it appear more like a terminal. Unfortunately, the system also lacks proper security measures to regulate access by different actors or users. A limitation in the software requires manual coding of the currency exchange rate each time a sale is made in a different currency, which can lead to errors if the information is incorrect. If this occurs, the entire sale must be deleted and recreated, causing inconvenience. Furthermore, commission rates for tickets sold by travel agents are also hard-coded, adding to the limitations of the system. The system also struggles with concurrency control issues with the database, causing further complications in the smooth functioning of the system</w:t>
+                      </w:r>
+                      <w:r>
+                        <w:rPr>
+                          <w:sz w:val="16"/>
+                          <w:szCs w:val="16"/>
+                        </w:rPr>
+                        <w:t>.</w:t>
+                      </w:r>
+                    </w:p>
+                  </w:txbxContent>
+                </v:textbox>
+                <w10:anchorlock/>
+              </v:shape>
+            </w:pict>
+          </mc:Fallback>
+        </mc:AlternateContent>
       </w:r>
     </w:p>
     <w:p>
@@ -9335,12 +9744,12 @@
           <w:b/>
         </w:rPr>
       </w:pPr>
-      <w:bookmarkStart w:id="7" w:name="_Toc127126650"/>
+      <w:bookmarkStart w:id="7" w:name="_Toc127138740"/>
       <w:r>
         <w:rPr>
           <w:b/>
         </w:rPr>
-        <w:t>Group Meeting – 8</w:t>
+        <w:t>GitHub Repo – 8</w:t>
       </w:r>
       <w:r>
         <w:rPr>
@@ -9353,9 +9762,51 @@
         <w:rPr>
           <w:b/>
         </w:rPr>
+        <w:t xml:space="preserve"> February 2023; 14:53</w:t>
+      </w:r>
+      <w:bookmarkEnd w:id="7"/>
+    </w:p>
+    <w:p>
+      <w:r>
+        <w:t xml:space="preserve">Karan </w:t>
+      </w:r>
+      <w:proofErr w:type="spellStart"/>
+      <w:r>
+        <w:t>Sambee</w:t>
+      </w:r>
+      <w:proofErr w:type="spellEnd"/>
+      <w:r>
+        <w:t xml:space="preserve"> creates the GitHub repo and invites all of the group as contributors.</w:t>
+      </w:r>
+    </w:p>
+    <w:p>
+      <w:pPr>
+        <w:pStyle w:val="Heading1"/>
+        <w:rPr>
+          <w:b/>
+        </w:rPr>
+      </w:pPr>
+      <w:bookmarkStart w:id="8" w:name="_Toc127138741"/>
+      <w:r>
+        <w:rPr>
+          <w:b/>
+        </w:rPr>
+        <w:t>Group Meeting – 8</w:t>
+      </w:r>
+      <w:r>
+        <w:rPr>
+          <w:b/>
+          <w:vertAlign w:val="superscript"/>
+        </w:rPr>
+        <w:t>th</w:t>
+      </w:r>
+      <w:r>
+        <w:rPr>
+          <w:b/>
+        </w:rPr>
         <w:t xml:space="preserve"> February 2023; 15:00 – 16:00</w:t>
       </w:r>
-      <w:bookmarkEnd w:id="7"/>
+      <w:bookmarkEnd w:id="8"/>
     </w:p>
     <w:p>
       <w:pPr>
@@ -9391,7 +9842,6 @@
         </w:numPr>
       </w:pPr>
       <w:r>
-        <w:lastRenderedPageBreak/>
         <w:t>Get started on the use case analysis diagram by decoding the use cases and actors as a group.</w:t>
       </w:r>
     </w:p>
@@ -9427,6 +9877,18 @@
     </w:p>
     <w:p>
       <w:pPr>
+        <w:pStyle w:val="ListParagraph"/>
+        <w:numPr>
+          <w:ilvl w:val="0"/>
+          <w:numId w:val="11"/>
+        </w:numPr>
+      </w:pPr>
+      <w:r>
+        <w:t>Discuss the current system and what we still need to know.</w:t>
+      </w:r>
+    </w:p>
+    <w:p>
+      <w:pPr>
         <w:rPr>
           <w:b/>
         </w:rPr>
@@ -9477,6 +9939,7 @@
     <w:p>
       <w:pPr>
         <w:rPr>
+          <w:b/>
           <w:sz w:val="20"/>
         </w:rPr>
       </w:pPr>
@@ -9491,15 +9954,37 @@
     <w:p>
       <w:pPr>
         <w:rPr>
-          <w:b/>
           <w:sz w:val="20"/>
         </w:rPr>
       </w:pPr>
-      <w:r>
+    </w:p>
+    <w:p>
+      <w:pPr>
+        <w:rPr>
+          <w:sz w:val="20"/>
+        </w:rPr>
+      </w:pPr>
+    </w:p>
+    <w:p>
+      <w:pPr>
+        <w:rPr>
+          <w:sz w:val="20"/>
+        </w:rPr>
+      </w:pPr>
+    </w:p>
+    <w:p>
+      <w:pPr>
         <w:rPr>
           <w:b/>
           <w:sz w:val="20"/>
         </w:rPr>
+      </w:pPr>
+      <w:r>
+        <w:rPr>
+          <w:b/>
+          <w:sz w:val="20"/>
+        </w:rPr>
+        <w:lastRenderedPageBreak/>
         <w:t>Template Document:</w:t>
       </w:r>
     </w:p>
@@ -9530,7 +10015,7 @@
                     <pic:cNvPicPr/>
                   </pic:nvPicPr>
                   <pic:blipFill>
-                    <a:blip r:embed="rId9"/>
+                    <a:blip r:embed="rId10"/>
                     <a:stretch>
                       <a:fillRect/>
                     </a:stretch>
@@ -9611,7 +10096,7 @@
                     </pic:cNvPicPr>
                   </pic:nvPicPr>
                   <pic:blipFill>
-                    <a:blip r:embed="rId10" cstate="print">
+                    <a:blip r:embed="rId11" cstate="print">
                       <a:extLst>
                         <a:ext uri="{28A0092B-C50C-407E-A947-70E740481C1C}">
                           <a14:useLocalDpi xmlns:a14="http://schemas.microsoft.com/office/drawing/2010/main" val="0"/>
@@ -9650,12 +10135,11 @@
           <w:b/>
         </w:rPr>
       </w:pPr>
-      <w:bookmarkStart w:id="8" w:name="_Toc127126651"/>
+      <w:bookmarkStart w:id="9" w:name="_Toc127138742"/>
       <w:r>
         <w:rPr>
           <w:b/>
         </w:rPr>
-        <w:lastRenderedPageBreak/>
         <w:t>Consultant Meeting – 8</w:t>
       </w:r>
       <w:r>
@@ -9671,7 +10155,7 @@
         </w:rPr>
         <w:t xml:space="preserve"> February 2023; 16:00 – 16:30</w:t>
       </w:r>
-      <w:bookmarkEnd w:id="8"/>
+      <w:bookmarkEnd w:id="9"/>
     </w:p>
     <w:p>
       <w:pPr>
@@ -9750,6 +10234,7 @@
         </w:numPr>
       </w:pPr>
       <w:r>
+        <w:lastRenderedPageBreak/>
         <w:t>Encouraged</w:t>
       </w:r>
       <w:r>
@@ -10256,7 +10741,7 @@
           <w:b/>
         </w:rPr>
       </w:pPr>
-      <w:bookmarkStart w:id="9" w:name="_Toc127126652"/>
+      <w:bookmarkStart w:id="10" w:name="_Toc127138743"/>
       <w:r>
         <w:rPr>
           <w:b/>
@@ -10276,7 +10761,7 @@
         </w:rPr>
         <w:t xml:space="preserve"> February 2023; 19:43</w:t>
       </w:r>
-      <w:bookmarkEnd w:id="9"/>
+      <w:bookmarkEnd w:id="10"/>
     </w:p>
     <w:p>
       <w:r>
@@ -10291,28 +10776,15 @@
         <w:t xml:space="preserve"> creates the discord server.</w:t>
       </w:r>
     </w:p>
-    <w:p/>
-    <w:p/>
-    <w:p/>
-    <w:p/>
-    <w:p/>
-    <w:p/>
-    <w:p/>
-    <w:p/>
-    <w:p/>
-    <w:p/>
-    <w:p/>
-    <w:p/>
     <w:p>
       <w:pPr>
         <w:pStyle w:val="Heading1"/>
       </w:pPr>
-      <w:bookmarkStart w:id="10" w:name="_Toc127126653"/>
+      <w:bookmarkStart w:id="11" w:name="_Toc127138744"/>
       <w:r>
         <w:rPr>
           <w:b/>
         </w:rPr>
-        <w:lastRenderedPageBreak/>
         <w:t>Initial Use Case analysis diagram – 10</w:t>
       </w:r>
       <w:r>
@@ -10328,7 +10800,7 @@
         </w:rPr>
         <w:t xml:space="preserve"> February 2023; 21:40</w:t>
       </w:r>
-      <w:bookmarkEnd w:id="10"/>
+      <w:bookmarkEnd w:id="11"/>
     </w:p>
     <w:p>
       <w:r>
@@ -10349,9 +10821,9 @@
           <w:noProof/>
         </w:rPr>
         <w:drawing>
-          <wp:inline distT="0" distB="0" distL="0" distR="0" wp14:anchorId="6BC40AA8" wp14:editId="7625BDCA">
-            <wp:extent cx="5731510" cy="4882007"/>
-            <wp:effectExtent l="0" t="0" r="2540" b="0"/>
+          <wp:inline distT="0" distB="0" distL="0" distR="0" wp14:anchorId="6BC40AA8" wp14:editId="17A31023">
+            <wp:extent cx="5730553" cy="4622489"/>
+            <wp:effectExtent l="0" t="0" r="3810" b="6985"/>
             <wp:docPr id="7" name="Picture 7"/>
             <wp:cNvGraphicFramePr>
               <a:graphicFrameLocks xmlns:a="http://schemas.openxmlformats.org/drawingml/2006/main" noChangeAspect="1"/>
@@ -10366,7 +10838,7 @@
                     </pic:cNvPicPr>
                   </pic:nvPicPr>
                   <pic:blipFill>
-                    <a:blip r:embed="rId11" cstate="print">
+                    <a:blip r:embed="rId12" cstate="print">
                       <a:extLst>
                         <a:ext uri="{28A0092B-C50C-407E-A947-70E740481C1C}">
                           <a14:useLocalDpi xmlns:a14="http://schemas.microsoft.com/office/drawing/2010/main" val="0"/>
@@ -10381,7 +10853,7 @@
                   <pic:spPr bwMode="auto">
                     <a:xfrm>
                       <a:off x="0" y="0"/>
-                      <a:ext cx="5731510" cy="4882007"/>
+                      <a:ext cx="5747522" cy="4636177"/>
                     </a:xfrm>
                     <a:prstGeom prst="rect">
                       <a:avLst/>
@@ -10398,14 +10870,6 @@
         </w:drawing>
       </w:r>
     </w:p>
-    <w:p/>
-    <w:p/>
-    <w:p/>
-    <w:p/>
-    <w:p/>
-    <w:p/>
-    <w:p/>
-    <w:p/>
     <w:p>
       <w:pPr>
         <w:pStyle w:val="Heading1"/>
@@ -10413,7 +10877,2476 @@
           <w:b/>
         </w:rPr>
       </w:pPr>
-      <w:bookmarkStart w:id="11" w:name="_Toc127126654"/>
+      <w:bookmarkStart w:id="12" w:name="_Toc127138745"/>
+      <w:r>
+        <w:rPr>
+          <w:b/>
+        </w:rPr>
+        <w:lastRenderedPageBreak/>
+        <w:t>Use Case analysis decode – 12</w:t>
+      </w:r>
+      <w:r>
+        <w:rPr>
+          <w:b/>
+          <w:vertAlign w:val="superscript"/>
+        </w:rPr>
+        <w:t>th</w:t>
+      </w:r>
+      <w:r>
+        <w:rPr>
+          <w:b/>
+        </w:rPr>
+        <w:t xml:space="preserve"> February 2023; 19:10</w:t>
+      </w:r>
+      <w:bookmarkEnd w:id="12"/>
+    </w:p>
+    <w:p>
+      <w:r>
+        <w:t>Authors: Alfred Manville</w:t>
+      </w:r>
+    </w:p>
+    <w:p>
+      <w:r>
+        <w:rPr>
+          <w:noProof/>
+        </w:rPr>
+        <mc:AlternateContent>
+          <mc:Choice Requires="wps">
+            <w:drawing>
+              <wp:inline distT="0" distB="0" distL="0" distR="0" wp14:anchorId="60EFEEC1" wp14:editId="6E52C59F">
+                <wp:extent cx="5886450" cy="7061200"/>
+                <wp:effectExtent l="0" t="0" r="19050" b="25400"/>
+                <wp:docPr id="11" name="Text Box 2"/>
+                <wp:cNvGraphicFramePr>
+                  <a:graphicFrameLocks xmlns:a="http://schemas.openxmlformats.org/drawingml/2006/main"/>
+                </wp:cNvGraphicFramePr>
+                <a:graphic xmlns:a="http://schemas.openxmlformats.org/drawingml/2006/main">
+                  <a:graphicData uri="http://schemas.microsoft.com/office/word/2010/wordprocessingShape">
+                    <wps:wsp>
+                      <wps:cNvSpPr txBox="1">
+                        <a:spLocks noChangeArrowheads="1"/>
+                      </wps:cNvSpPr>
+                      <wps:spPr bwMode="auto">
+                        <a:xfrm>
+                          <a:off x="0" y="0"/>
+                          <a:ext cx="5886450" cy="7061200"/>
+                        </a:xfrm>
+                        <a:prstGeom prst="rect">
+                          <a:avLst/>
+                        </a:prstGeom>
+                        <a:solidFill>
+                          <a:srgbClr val="FFFFFF"/>
+                        </a:solidFill>
+                        <a:ln w="9525">
+                          <a:solidFill>
+                            <a:srgbClr val="000000"/>
+                          </a:solidFill>
+                          <a:miter lim="800000"/>
+                          <a:headEnd/>
+                          <a:tailEnd/>
+                        </a:ln>
+                      </wps:spPr>
+                      <wps:txbx>
+                        <w:txbxContent>
+                          <w:p>
+                            <w:pPr>
+                              <w:pStyle w:val="NoSpacing"/>
+                              <w:rPr>
+                                <w:sz w:val="16"/>
+                                <w:szCs w:val="16"/>
+                              </w:rPr>
+                            </w:pPr>
+                            <w:r>
+                              <w:rPr>
+                                <w:sz w:val="16"/>
+                                <w:szCs w:val="16"/>
+                              </w:rPr>
+                              <w:t>Key:</w:t>
+                            </w:r>
+                          </w:p>
+                          <w:p>
+                            <w:pPr>
+                              <w:pStyle w:val="NoSpacing"/>
+                              <w:rPr>
+                                <w:sz w:val="16"/>
+                                <w:szCs w:val="16"/>
+                              </w:rPr>
+                            </w:pPr>
+                            <w:r>
+                              <w:rPr>
+                                <w:sz w:val="16"/>
+                                <w:szCs w:val="16"/>
+                              </w:rPr>
+                              <w:t>0^ - Inherit / Include 0</w:t>
+                            </w:r>
+                          </w:p>
+                          <w:p>
+                            <w:pPr>
+                              <w:pStyle w:val="NoSpacing"/>
+                              <w:rPr>
+                                <w:sz w:val="16"/>
+                                <w:szCs w:val="16"/>
+                              </w:rPr>
+                            </w:pPr>
+                            <w:r>
+                              <w:rPr>
+                                <w:sz w:val="16"/>
+                                <w:szCs w:val="16"/>
+                              </w:rPr>
+                              <w:t>^0 - Base 0</w:t>
+                            </w:r>
+                          </w:p>
+                          <w:p>
+                            <w:pPr>
+                              <w:pStyle w:val="NoSpacing"/>
+                              <w:rPr>
+                                <w:sz w:val="16"/>
+                                <w:szCs w:val="16"/>
+                              </w:rPr>
+                            </w:pPr>
+                            <w:r>
+                              <w:rPr>
+                                <w:sz w:val="16"/>
+                                <w:szCs w:val="16"/>
+                              </w:rPr>
+                              <w:t>[0]x - x Extends 0</w:t>
+                            </w:r>
+                          </w:p>
+                          <w:p>
+                            <w:pPr>
+                              <w:pStyle w:val="NoSpacing"/>
+                              <w:rPr>
+                                <w:sz w:val="16"/>
+                                <w:szCs w:val="16"/>
+                              </w:rPr>
+                            </w:pPr>
+                            <w:proofErr w:type="gramStart"/>
+                            <w:r>
+                              <w:rPr>
+                                <w:sz w:val="16"/>
+                                <w:szCs w:val="16"/>
+                              </w:rPr>
+                              <w:t>x[</w:t>
+                            </w:r>
+                            <w:proofErr w:type="gramEnd"/>
+                            <w:r>
+                              <w:rPr>
+                                <w:sz w:val="16"/>
+                                <w:szCs w:val="16"/>
+                              </w:rPr>
+                              <w:t>0] - x Provides 0</w:t>
+                            </w:r>
+                          </w:p>
+                          <w:p>
+                            <w:pPr>
+                              <w:pStyle w:val="NoSpacing"/>
+                              <w:rPr>
+                                <w:sz w:val="16"/>
+                                <w:szCs w:val="16"/>
+                              </w:rPr>
+                            </w:pPr>
+                            <w:r>
+                              <w:rPr>
+                                <w:sz w:val="16"/>
+                                <w:szCs w:val="16"/>
+                              </w:rPr>
+                              <w:t>= - Done</w:t>
+                            </w:r>
+                          </w:p>
+                          <w:p>
+                            <w:pPr>
+                              <w:pStyle w:val="NoSpacing"/>
+                              <w:rPr>
+                                <w:sz w:val="16"/>
+                                <w:szCs w:val="16"/>
+                              </w:rPr>
+                            </w:pPr>
+                            <w:r>
+                              <w:rPr>
+                                <w:sz w:val="16"/>
+                                <w:szCs w:val="16"/>
+                              </w:rPr>
+                              <w:t>Actors:</w:t>
+                            </w:r>
+                          </w:p>
+                          <w:p>
+                            <w:pPr>
+                              <w:pStyle w:val="NoSpacing"/>
+                              <w:rPr>
+                                <w:sz w:val="16"/>
+                                <w:szCs w:val="16"/>
+                              </w:rPr>
+                            </w:pPr>
+                            <w:r>
+                              <w:rPr>
+                                <w:sz w:val="16"/>
+                                <w:szCs w:val="16"/>
+                              </w:rPr>
+                              <w:t>User^0</w:t>
+                            </w:r>
+                          </w:p>
+                          <w:p>
+                            <w:pPr>
+                              <w:pStyle w:val="NoSpacing"/>
+                              <w:rPr>
+                                <w:sz w:val="16"/>
+                                <w:szCs w:val="16"/>
+                              </w:rPr>
+                            </w:pPr>
+                            <w:r>
+                              <w:rPr>
+                                <w:sz w:val="16"/>
+                                <w:szCs w:val="16"/>
+                              </w:rPr>
+                              <w:t>0^Advisor</w:t>
+                            </w:r>
+                          </w:p>
+                          <w:p>
+                            <w:pPr>
+                              <w:pStyle w:val="NoSpacing"/>
+                              <w:rPr>
+                                <w:sz w:val="16"/>
+                                <w:szCs w:val="16"/>
+                              </w:rPr>
+                            </w:pPr>
+                            <w:r>
+                              <w:rPr>
+                                <w:sz w:val="16"/>
+                                <w:szCs w:val="16"/>
+                              </w:rPr>
+                              <w:t>0^Office Manager</w:t>
+                            </w:r>
+                          </w:p>
+                          <w:p>
+                            <w:pPr>
+                              <w:pStyle w:val="NoSpacing"/>
+                              <w:rPr>
+                                <w:sz w:val="16"/>
+                                <w:szCs w:val="16"/>
+                              </w:rPr>
+                            </w:pPr>
+                            <w:r>
+                              <w:rPr>
+                                <w:sz w:val="16"/>
+                                <w:szCs w:val="16"/>
+                              </w:rPr>
+                              <w:t>0^System Administrator</w:t>
+                            </w:r>
+                          </w:p>
+                          <w:p>
+                            <w:pPr>
+                              <w:pStyle w:val="NoSpacing"/>
+                              <w:rPr>
+                                <w:sz w:val="16"/>
+                                <w:szCs w:val="16"/>
+                              </w:rPr>
+                            </w:pPr>
+                            <w:r>
+                              <w:rPr>
+                                <w:sz w:val="16"/>
+                                <w:szCs w:val="16"/>
+                              </w:rPr>
+                              <w:t>Time</w:t>
+                            </w:r>
+                          </w:p>
+                          <w:p>
+                            <w:pPr>
+                              <w:pStyle w:val="NoSpacing"/>
+                              <w:rPr>
+                                <w:sz w:val="16"/>
+                                <w:szCs w:val="16"/>
+                              </w:rPr>
+                            </w:pPr>
+                            <w:r>
+                              <w:rPr>
+                                <w:sz w:val="16"/>
+                                <w:szCs w:val="16"/>
+                              </w:rPr>
+                              <w:t>Database</w:t>
+                            </w:r>
+                          </w:p>
+                          <w:p>
+                            <w:pPr>
+                              <w:pStyle w:val="NoSpacing"/>
+                              <w:rPr>
+                                <w:sz w:val="16"/>
+                                <w:szCs w:val="16"/>
+                              </w:rPr>
+                            </w:pPr>
+                            <w:r>
+                              <w:rPr>
+                                <w:sz w:val="16"/>
+                                <w:szCs w:val="16"/>
+                              </w:rPr>
+                              <w:t>Logbook</w:t>
+                            </w:r>
+                          </w:p>
+                          <w:p>
+                            <w:pPr>
+                              <w:pStyle w:val="NoSpacing"/>
+                              <w:rPr>
+                                <w:sz w:val="16"/>
+                                <w:szCs w:val="16"/>
+                              </w:rPr>
+                            </w:pPr>
+                            <w:r>
+                              <w:rPr>
+                                <w:sz w:val="16"/>
+                                <w:szCs w:val="16"/>
+                              </w:rPr>
+                              <w:t>Use Cases:</w:t>
+                            </w:r>
+                          </w:p>
+                          <w:p>
+                            <w:pPr>
+                              <w:pStyle w:val="NoSpacing"/>
+                              <w:rPr>
+                                <w:sz w:val="16"/>
+                                <w:szCs w:val="16"/>
+                              </w:rPr>
+                            </w:pPr>
+                            <w:r>
+                              <w:rPr>
+                                <w:sz w:val="16"/>
+                                <w:szCs w:val="16"/>
+                              </w:rPr>
+                              <w:t>=</w:t>
+                            </w:r>
+                            <w:proofErr w:type="spellStart"/>
+                            <w:r>
+                              <w:rPr>
+                                <w:sz w:val="16"/>
+                                <w:szCs w:val="16"/>
+                              </w:rPr>
+                              <w:t>SignIn</w:t>
+                            </w:r>
+                            <w:proofErr w:type="spellEnd"/>
+                          </w:p>
+                          <w:p>
+                            <w:pPr>
+                              <w:pStyle w:val="NoSpacing"/>
+                              <w:rPr>
+                                <w:sz w:val="16"/>
+                                <w:szCs w:val="16"/>
+                              </w:rPr>
+                            </w:pPr>
+                            <w:r>
+                              <w:rPr>
+                                <w:sz w:val="16"/>
+                                <w:szCs w:val="16"/>
+                              </w:rPr>
+                              <w:t>=</w:t>
+                            </w:r>
+                            <w:proofErr w:type="spellStart"/>
+                            <w:r>
+                              <w:rPr>
+                                <w:sz w:val="16"/>
+                                <w:szCs w:val="16"/>
+                              </w:rPr>
+                              <w:t>SignOut</w:t>
+                            </w:r>
+                            <w:proofErr w:type="spellEnd"/>
+                          </w:p>
+                          <w:p>
+                            <w:pPr>
+                              <w:pStyle w:val="NoSpacing"/>
+                              <w:rPr>
+                                <w:sz w:val="16"/>
+                                <w:szCs w:val="16"/>
+                              </w:rPr>
+                            </w:pPr>
+                            <w:r>
+                              <w:rPr>
+                                <w:sz w:val="16"/>
+                                <w:szCs w:val="16"/>
+                              </w:rPr>
+                              <w:t>=1^</w:t>
+                            </w:r>
+                            <w:proofErr w:type="gramStart"/>
+                            <w:r>
+                              <w:rPr>
+                                <w:sz w:val="16"/>
+                                <w:szCs w:val="16"/>
+                              </w:rPr>
+                              <w:t>ApplyDiscount[</w:t>
+                            </w:r>
+                            <w:proofErr w:type="gramEnd"/>
+                            <w:r>
+                              <w:rPr>
+                                <w:sz w:val="16"/>
+                                <w:szCs w:val="16"/>
+                              </w:rPr>
+                              <w:t>0]</w:t>
+                            </w:r>
+                          </w:p>
+                          <w:p>
+                            <w:pPr>
+                              <w:pStyle w:val="NoSpacing"/>
+                              <w:rPr>
+                                <w:sz w:val="16"/>
+                                <w:szCs w:val="16"/>
+                              </w:rPr>
+                            </w:pPr>
+                            <w:proofErr w:type="gramStart"/>
+                            <w:r>
+                              <w:rPr>
+                                <w:sz w:val="16"/>
+                                <w:szCs w:val="16"/>
+                              </w:rPr>
+                              <w:t>=[</w:t>
+                            </w:r>
+                            <w:proofErr w:type="gramEnd"/>
+                            <w:r>
+                              <w:rPr>
+                                <w:sz w:val="16"/>
+                                <w:szCs w:val="16"/>
+                              </w:rPr>
+                              <w:t>0]</w:t>
+                            </w:r>
+                            <w:proofErr w:type="spellStart"/>
+                            <w:r>
+                              <w:rPr>
+                                <w:sz w:val="16"/>
+                                <w:szCs w:val="16"/>
+                              </w:rPr>
+                              <w:t>FixedDiscount</w:t>
+                            </w:r>
+                            <w:proofErr w:type="spellEnd"/>
+                          </w:p>
+                          <w:p>
+                            <w:pPr>
+                              <w:pStyle w:val="NoSpacing"/>
+                              <w:rPr>
+                                <w:sz w:val="16"/>
+                                <w:szCs w:val="16"/>
+                              </w:rPr>
+                            </w:pPr>
+                            <w:proofErr w:type="gramStart"/>
+                            <w:r>
+                              <w:rPr>
+                                <w:sz w:val="16"/>
+                                <w:szCs w:val="16"/>
+                              </w:rPr>
+                              <w:t>=[</w:t>
+                            </w:r>
+                            <w:proofErr w:type="gramEnd"/>
+                            <w:r>
+                              <w:rPr>
+                                <w:sz w:val="16"/>
+                                <w:szCs w:val="16"/>
+                              </w:rPr>
+                              <w:t>0]</w:t>
+                            </w:r>
+                            <w:proofErr w:type="spellStart"/>
+                            <w:r>
+                              <w:rPr>
+                                <w:sz w:val="16"/>
+                                <w:szCs w:val="16"/>
+                              </w:rPr>
+                              <w:t>FlexibleDiscount</w:t>
+                            </w:r>
+                            <w:proofErr w:type="spellEnd"/>
+                          </w:p>
+                          <w:p>
+                            <w:pPr>
+                              <w:pStyle w:val="NoSpacing"/>
+                              <w:rPr>
+                                <w:sz w:val="16"/>
+                                <w:szCs w:val="16"/>
+                              </w:rPr>
+                            </w:pPr>
+                            <w:r>
+                              <w:rPr>
+                                <w:sz w:val="16"/>
+                                <w:szCs w:val="16"/>
+                              </w:rPr>
+                              <w:t>=</w:t>
+                            </w:r>
+                            <w:proofErr w:type="spellStart"/>
+                            <w:r>
+                              <w:rPr>
+                                <w:sz w:val="16"/>
+                                <w:szCs w:val="16"/>
+                              </w:rPr>
+                              <w:t>BackupData</w:t>
+                            </w:r>
+                            <w:proofErr w:type="spellEnd"/>
+                          </w:p>
+                          <w:p>
+                            <w:pPr>
+                              <w:pStyle w:val="NoSpacing"/>
+                              <w:rPr>
+                                <w:sz w:val="16"/>
+                                <w:szCs w:val="16"/>
+                              </w:rPr>
+                            </w:pPr>
+                            <w:r>
+                              <w:rPr>
+                                <w:sz w:val="16"/>
+                                <w:szCs w:val="16"/>
+                              </w:rPr>
+                              <w:t>=</w:t>
+                            </w:r>
+                            <w:proofErr w:type="spellStart"/>
+                            <w:r>
+                              <w:rPr>
+                                <w:sz w:val="16"/>
+                                <w:szCs w:val="16"/>
+                              </w:rPr>
+                              <w:t>RestoreData</w:t>
+                            </w:r>
+                            <w:proofErr w:type="spellEnd"/>
+                          </w:p>
+                          <w:p>
+                            <w:pPr>
+                              <w:pStyle w:val="NoSpacing"/>
+                              <w:rPr>
+                                <w:sz w:val="16"/>
+                                <w:szCs w:val="16"/>
+                              </w:rPr>
+                            </w:pPr>
+                            <w:r>
+                              <w:rPr>
+                                <w:sz w:val="16"/>
+                                <w:szCs w:val="16"/>
+                              </w:rPr>
+                              <w:t>=</w:t>
+                            </w:r>
+                            <w:proofErr w:type="spellStart"/>
+                            <w:r>
+                              <w:rPr>
+                                <w:sz w:val="16"/>
+                                <w:szCs w:val="16"/>
+                              </w:rPr>
+                              <w:t>GenerateTicketStockReport</w:t>
+                            </w:r>
+                            <w:proofErr w:type="spellEnd"/>
+                          </w:p>
+                          <w:p>
+                            <w:pPr>
+                              <w:pStyle w:val="NoSpacing"/>
+                              <w:rPr>
+                                <w:sz w:val="16"/>
+                                <w:szCs w:val="16"/>
+                              </w:rPr>
+                            </w:pPr>
+                            <w:r>
+                              <w:rPr>
+                                <w:sz w:val="16"/>
+                                <w:szCs w:val="16"/>
+                              </w:rPr>
+                              <w:t>=GenerateInterlineSalesReport^5</w:t>
+                            </w:r>
+                          </w:p>
+                          <w:p>
+                            <w:pPr>
+                              <w:pStyle w:val="NoSpacing"/>
+                              <w:rPr>
+                                <w:sz w:val="16"/>
+                                <w:szCs w:val="16"/>
+                              </w:rPr>
+                            </w:pPr>
+                            <w:r>
+                              <w:rPr>
+                                <w:sz w:val="16"/>
+                                <w:szCs w:val="16"/>
+                              </w:rPr>
+                              <w:t>=5^2^GenerateInterlineIndividualSalesReport</w:t>
+                            </w:r>
+                          </w:p>
+                          <w:p>
+                            <w:pPr>
+                              <w:pStyle w:val="NoSpacing"/>
+                              <w:rPr>
+                                <w:sz w:val="16"/>
+                                <w:szCs w:val="16"/>
+                              </w:rPr>
+                            </w:pPr>
+                            <w:r>
+                              <w:rPr>
+                                <w:sz w:val="16"/>
+                                <w:szCs w:val="16"/>
+                              </w:rPr>
+                              <w:t>=5^GenerateInterlineFullSalesReport</w:t>
+                            </w:r>
+                          </w:p>
+                          <w:p>
+                            <w:pPr>
+                              <w:pStyle w:val="NoSpacing"/>
+                              <w:rPr>
+                                <w:sz w:val="16"/>
+                                <w:szCs w:val="16"/>
+                              </w:rPr>
+                            </w:pPr>
+                            <w:r>
+                              <w:rPr>
+                                <w:sz w:val="16"/>
+                                <w:szCs w:val="16"/>
+                              </w:rPr>
+                              <w:t>=GenerateLocalSalesReport^6</w:t>
+                            </w:r>
+                          </w:p>
+                          <w:p>
+                            <w:pPr>
+                              <w:pStyle w:val="NoSpacing"/>
+                              <w:rPr>
+                                <w:sz w:val="16"/>
+                                <w:szCs w:val="16"/>
+                              </w:rPr>
+                            </w:pPr>
+                            <w:r>
+                              <w:rPr>
+                                <w:sz w:val="16"/>
+                                <w:szCs w:val="16"/>
+                              </w:rPr>
+                              <w:t>=6^2^GenerateLocalIndividualSalesReport</w:t>
+                            </w:r>
+                          </w:p>
+                          <w:p>
+                            <w:pPr>
+                              <w:pStyle w:val="NoSpacing"/>
+                              <w:rPr>
+                                <w:sz w:val="16"/>
+                                <w:szCs w:val="16"/>
+                              </w:rPr>
+                            </w:pPr>
+                            <w:r>
+                              <w:rPr>
+                                <w:sz w:val="16"/>
+                                <w:szCs w:val="16"/>
+                              </w:rPr>
+                              <w:t>=6^GenerateLocalFullSalesReport</w:t>
+                            </w:r>
+                          </w:p>
+                          <w:p>
+                            <w:pPr>
+                              <w:pStyle w:val="NoSpacing"/>
+                              <w:rPr>
+                                <w:sz w:val="16"/>
+                                <w:szCs w:val="16"/>
+                              </w:rPr>
+                            </w:pPr>
+                            <w:r>
+                              <w:rPr>
+                                <w:sz w:val="16"/>
+                                <w:szCs w:val="16"/>
+                              </w:rPr>
+                              <w:t>=</w:t>
+                            </w:r>
+                            <w:proofErr w:type="spellStart"/>
+                            <w:proofErr w:type="gramStart"/>
+                            <w:r>
+                              <w:rPr>
+                                <w:sz w:val="16"/>
+                                <w:szCs w:val="16"/>
+                              </w:rPr>
+                              <w:t>RecordPayment</w:t>
+                            </w:r>
+                            <w:proofErr w:type="spellEnd"/>
+                            <w:r>
+                              <w:rPr>
+                                <w:sz w:val="16"/>
+                                <w:szCs w:val="16"/>
+                              </w:rPr>
+                              <w:t>[</w:t>
+                            </w:r>
+                            <w:proofErr w:type="gramEnd"/>
+                            <w:r>
+                              <w:rPr>
+                                <w:sz w:val="16"/>
+                                <w:szCs w:val="16"/>
+                              </w:rPr>
+                              <w:t>1]^0</w:t>
+                            </w:r>
+                          </w:p>
+                          <w:p>
+                            <w:pPr>
+                              <w:pStyle w:val="NoSpacing"/>
+                              <w:rPr>
+                                <w:sz w:val="16"/>
+                                <w:szCs w:val="16"/>
+                              </w:rPr>
+                            </w:pPr>
+                            <w:r>
+                              <w:rPr>
+                                <w:sz w:val="16"/>
+                                <w:szCs w:val="16"/>
+                              </w:rPr>
+                              <w:t>=0^RecordCardPayment</w:t>
+                            </w:r>
+                          </w:p>
+                          <w:p>
+                            <w:pPr>
+                              <w:pStyle w:val="NoSpacing"/>
+                              <w:rPr>
+                                <w:sz w:val="16"/>
+                                <w:szCs w:val="16"/>
+                              </w:rPr>
+                            </w:pPr>
+                            <w:r>
+                              <w:rPr>
+                                <w:sz w:val="16"/>
+                                <w:szCs w:val="16"/>
+                              </w:rPr>
+                              <w:t>=0^RecordCashPayment</w:t>
+                            </w:r>
+                          </w:p>
+                          <w:p>
+                            <w:pPr>
+                              <w:pStyle w:val="NoSpacing"/>
+                              <w:rPr>
+                                <w:sz w:val="16"/>
+                                <w:szCs w:val="16"/>
+                              </w:rPr>
+                            </w:pPr>
+                            <w:proofErr w:type="gramStart"/>
+                            <w:r>
+                              <w:rPr>
+                                <w:sz w:val="16"/>
+                                <w:szCs w:val="16"/>
+                              </w:rPr>
+                              <w:t>=[</w:t>
+                            </w:r>
+                            <w:proofErr w:type="gramEnd"/>
+                            <w:r>
+                              <w:rPr>
+                                <w:sz w:val="16"/>
+                                <w:szCs w:val="16"/>
+                              </w:rPr>
+                              <w:t>1]</w:t>
+                            </w:r>
+                            <w:proofErr w:type="spellStart"/>
+                            <w:r>
+                              <w:rPr>
+                                <w:sz w:val="16"/>
+                                <w:szCs w:val="16"/>
+                              </w:rPr>
+                              <w:t>RecordUSDConvertedPayment</w:t>
+                            </w:r>
+                            <w:proofErr w:type="spellEnd"/>
+                          </w:p>
+                          <w:p>
+                            <w:pPr>
+                              <w:pStyle w:val="NoSpacing"/>
+                              <w:rPr>
+                                <w:sz w:val="16"/>
+                                <w:szCs w:val="16"/>
+                              </w:rPr>
+                            </w:pPr>
+                            <w:r>
+                              <w:rPr>
+                                <w:sz w:val="16"/>
+                                <w:szCs w:val="16"/>
+                              </w:rPr>
+                              <w:t>=1</w:t>
+                            </w:r>
+                            <w:proofErr w:type="gramStart"/>
+                            <w:r>
+                              <w:rPr>
+                                <w:sz w:val="16"/>
+                                <w:szCs w:val="16"/>
+                              </w:rPr>
+                              <w:t>^[</w:t>
+                            </w:r>
+                            <w:proofErr w:type="gramEnd"/>
+                            <w:r>
+                              <w:rPr>
+                                <w:sz w:val="16"/>
+                                <w:szCs w:val="16"/>
+                              </w:rPr>
+                              <w:t>1]</w:t>
+                            </w:r>
+                            <w:proofErr w:type="spellStart"/>
+                            <w:r>
+                              <w:rPr>
+                                <w:sz w:val="16"/>
+                                <w:szCs w:val="16"/>
+                              </w:rPr>
+                              <w:t>RecordLatePayment</w:t>
+                            </w:r>
+                            <w:proofErr w:type="spellEnd"/>
+                          </w:p>
+                          <w:p>
+                            <w:pPr>
+                              <w:pStyle w:val="NoSpacing"/>
+                              <w:rPr>
+                                <w:sz w:val="16"/>
+                                <w:szCs w:val="16"/>
+                              </w:rPr>
+                            </w:pPr>
+                            <w:r>
+                              <w:rPr>
+                                <w:sz w:val="16"/>
+                                <w:szCs w:val="16"/>
+                              </w:rPr>
+                              <w:t>=RetrievePaymentRecord^3</w:t>
+                            </w:r>
+                          </w:p>
+                          <w:p>
+                            <w:pPr>
+                              <w:pStyle w:val="NoSpacing"/>
+                              <w:rPr>
+                                <w:sz w:val="16"/>
+                                <w:szCs w:val="16"/>
+                              </w:rPr>
+                            </w:pPr>
+                            <w:r>
+                              <w:rPr>
+                                <w:sz w:val="16"/>
+                                <w:szCs w:val="16"/>
+                              </w:rPr>
+                              <w:t>=3^ModifyPaymentRecord</w:t>
+                            </w:r>
+                          </w:p>
+                          <w:p>
+                            <w:pPr>
+                              <w:pStyle w:val="NoSpacing"/>
+                              <w:rPr>
+                                <w:sz w:val="16"/>
+                                <w:szCs w:val="16"/>
+                              </w:rPr>
+                            </w:pPr>
+                            <w:r>
+                              <w:rPr>
+                                <w:sz w:val="16"/>
+                                <w:szCs w:val="16"/>
+                              </w:rPr>
+                              <w:t>=3^RecordRefund</w:t>
+                            </w:r>
+                          </w:p>
+                          <w:p>
+                            <w:pPr>
+                              <w:pStyle w:val="NoSpacing"/>
+                              <w:rPr>
+                                <w:sz w:val="16"/>
+                                <w:szCs w:val="16"/>
+                              </w:rPr>
+                            </w:pPr>
+                            <w:r>
+                              <w:rPr>
+                                <w:sz w:val="16"/>
+                                <w:szCs w:val="16"/>
+                              </w:rPr>
+                              <w:t>=</w:t>
+                            </w:r>
+                            <w:proofErr w:type="spellStart"/>
+                            <w:r>
+                              <w:rPr>
+                                <w:sz w:val="16"/>
+                                <w:szCs w:val="16"/>
+                              </w:rPr>
+                              <w:t>CreateCustomerAccount</w:t>
+                            </w:r>
+                            <w:proofErr w:type="spellEnd"/>
+                          </w:p>
+                          <w:p>
+                            <w:pPr>
+                              <w:pStyle w:val="NoSpacing"/>
+                              <w:rPr>
+                                <w:sz w:val="16"/>
+                                <w:szCs w:val="16"/>
+                              </w:rPr>
+                            </w:pPr>
+                            <w:r>
+                              <w:rPr>
+                                <w:sz w:val="16"/>
+                                <w:szCs w:val="16"/>
+                              </w:rPr>
+                              <w:t>=1^ModifyCustomerAccount</w:t>
+                            </w:r>
+                          </w:p>
+                          <w:p>
+                            <w:pPr>
+                              <w:pStyle w:val="NoSpacing"/>
+                              <w:rPr>
+                                <w:sz w:val="16"/>
+                                <w:szCs w:val="16"/>
+                              </w:rPr>
+                            </w:pPr>
+                            <w:r>
+                              <w:rPr>
+                                <w:sz w:val="16"/>
+                                <w:szCs w:val="16"/>
+                              </w:rPr>
+                              <w:t>=1^DeleteCustomerAccount</w:t>
+                            </w:r>
+                          </w:p>
+                          <w:p>
+                            <w:pPr>
+                              <w:pStyle w:val="NoSpacing"/>
+                              <w:rPr>
+                                <w:sz w:val="16"/>
+                                <w:szCs w:val="16"/>
+                              </w:rPr>
+                            </w:pPr>
+                            <w:r>
+                              <w:rPr>
+                                <w:sz w:val="16"/>
+                                <w:szCs w:val="16"/>
+                              </w:rPr>
+                              <w:t>=RetrieveCustomerAccount^1</w:t>
+                            </w:r>
+                          </w:p>
+                          <w:p>
+                            <w:pPr>
+                              <w:pStyle w:val="NoSpacing"/>
+                              <w:rPr>
+                                <w:sz w:val="16"/>
+                                <w:szCs w:val="16"/>
+                              </w:rPr>
+                            </w:pPr>
+                            <w:r>
+                              <w:rPr>
+                                <w:sz w:val="16"/>
+                                <w:szCs w:val="16"/>
+                              </w:rPr>
+                              <w:t>=</w:t>
+                            </w:r>
+                            <w:proofErr w:type="spellStart"/>
+                            <w:r>
+                              <w:rPr>
+                                <w:sz w:val="16"/>
+                                <w:szCs w:val="16"/>
+                              </w:rPr>
+                              <w:t>CreateBlankStock</w:t>
+                            </w:r>
+                            <w:proofErr w:type="spellEnd"/>
+                          </w:p>
+                          <w:p>
+                            <w:pPr>
+                              <w:pStyle w:val="NoSpacing"/>
+                              <w:rPr>
+                                <w:sz w:val="16"/>
+                                <w:szCs w:val="16"/>
+                              </w:rPr>
+                            </w:pPr>
+                            <w:r>
+                              <w:rPr>
+                                <w:sz w:val="16"/>
+                                <w:szCs w:val="16"/>
+                              </w:rPr>
+                              <w:t>=AccessBlankStock^4</w:t>
+                            </w:r>
+                          </w:p>
+                          <w:p>
+                            <w:pPr>
+                              <w:pStyle w:val="NoSpacing"/>
+                              <w:rPr>
+                                <w:sz w:val="16"/>
+                                <w:szCs w:val="16"/>
+                              </w:rPr>
+                            </w:pPr>
+                            <w:r>
+                              <w:rPr>
+                                <w:sz w:val="16"/>
+                                <w:szCs w:val="16"/>
+                              </w:rPr>
+                              <w:t>=4^RecordRevokeBlank</w:t>
+                            </w:r>
+                          </w:p>
+                          <w:p>
+                            <w:pPr>
+                              <w:pStyle w:val="NoSpacing"/>
+                              <w:rPr>
+                                <w:sz w:val="16"/>
+                                <w:szCs w:val="16"/>
+                              </w:rPr>
+                            </w:pPr>
+                            <w:r>
+                              <w:rPr>
+                                <w:sz w:val="16"/>
+                                <w:szCs w:val="16"/>
+                              </w:rPr>
+                              <w:t>=4^</w:t>
+                            </w:r>
+                            <w:proofErr w:type="gramStart"/>
+                            <w:r>
+                              <w:rPr>
+                                <w:sz w:val="16"/>
+                                <w:szCs w:val="16"/>
+                              </w:rPr>
+                              <w:t>AssignBlank[</w:t>
+                            </w:r>
+                            <w:proofErr w:type="gramEnd"/>
+                            <w:r>
+                              <w:rPr>
+                                <w:sz w:val="16"/>
+                                <w:szCs w:val="16"/>
+                              </w:rPr>
+                              <w:t>3]</w:t>
+                            </w:r>
+                          </w:p>
+                          <w:p>
+                            <w:pPr>
+                              <w:pStyle w:val="NoSpacing"/>
+                              <w:rPr>
+                                <w:sz w:val="16"/>
+                                <w:szCs w:val="16"/>
+                              </w:rPr>
+                            </w:pPr>
+                            <w:r>
+                              <w:rPr>
+                                <w:sz w:val="16"/>
+                                <w:szCs w:val="16"/>
+                              </w:rPr>
+                              <w:t>=4^ReturnUnusedBlankStock</w:t>
+                            </w:r>
+                          </w:p>
+                          <w:p>
+                            <w:pPr>
+                              <w:pStyle w:val="NoSpacing"/>
+                              <w:rPr>
+                                <w:sz w:val="16"/>
+                                <w:szCs w:val="16"/>
+                              </w:rPr>
+                            </w:pPr>
+                            <w:proofErr w:type="gramStart"/>
+                            <w:r>
+                              <w:rPr>
+                                <w:sz w:val="16"/>
+                                <w:szCs w:val="16"/>
+                              </w:rPr>
+                              <w:t>=[</w:t>
+                            </w:r>
+                            <w:proofErr w:type="gramEnd"/>
+                            <w:r>
+                              <w:rPr>
+                                <w:sz w:val="16"/>
+                                <w:szCs w:val="16"/>
+                              </w:rPr>
+                              <w:t>3]</w:t>
+                            </w:r>
+                            <w:proofErr w:type="spellStart"/>
+                            <w:r>
+                              <w:rPr>
+                                <w:sz w:val="16"/>
+                                <w:szCs w:val="16"/>
+                              </w:rPr>
+                              <w:t>ReassignBlank</w:t>
+                            </w:r>
+                            <w:proofErr w:type="spellEnd"/>
+                          </w:p>
+                          <w:p>
+                            <w:pPr>
+                              <w:pStyle w:val="NoSpacing"/>
+                              <w:rPr>
+                                <w:sz w:val="16"/>
+                                <w:szCs w:val="16"/>
+                              </w:rPr>
+                            </w:pPr>
+                            <w:r>
+                              <w:rPr>
+                                <w:sz w:val="16"/>
+                                <w:szCs w:val="16"/>
+                              </w:rPr>
+                              <w:t>=2^</w:t>
+                            </w:r>
+                            <w:proofErr w:type="gramStart"/>
+                            <w:r>
+                              <w:rPr>
+                                <w:sz w:val="16"/>
+                                <w:szCs w:val="16"/>
+                              </w:rPr>
+                              <w:t>SetCommissionRate[</w:t>
+                            </w:r>
+                            <w:proofErr w:type="gramEnd"/>
+                            <w:r>
+                              <w:rPr>
+                                <w:sz w:val="16"/>
+                                <w:szCs w:val="16"/>
+                              </w:rPr>
+                              <w:t>2]</w:t>
+                            </w:r>
+                          </w:p>
+                          <w:p>
+                            <w:pPr>
+                              <w:pStyle w:val="NoSpacing"/>
+                              <w:rPr>
+                                <w:sz w:val="16"/>
+                                <w:szCs w:val="16"/>
+                              </w:rPr>
+                            </w:pPr>
+                            <w:proofErr w:type="gramStart"/>
+                            <w:r>
+                              <w:rPr>
+                                <w:sz w:val="16"/>
+                                <w:szCs w:val="16"/>
+                              </w:rPr>
+                              <w:t>=[</w:t>
+                            </w:r>
+                            <w:proofErr w:type="gramEnd"/>
+                            <w:r>
+                              <w:rPr>
+                                <w:sz w:val="16"/>
+                                <w:szCs w:val="16"/>
+                              </w:rPr>
+                              <w:t>2]</w:t>
+                            </w:r>
+                            <w:proofErr w:type="spellStart"/>
+                            <w:r>
+                              <w:rPr>
+                                <w:sz w:val="16"/>
+                                <w:szCs w:val="16"/>
+                              </w:rPr>
+                              <w:t>SetAdvisorCommissionRate</w:t>
+                            </w:r>
+                            <w:proofErr w:type="spellEnd"/>
+                          </w:p>
+                          <w:p>
+                            <w:pPr>
+                              <w:pStyle w:val="NoSpacing"/>
+                              <w:rPr>
+                                <w:sz w:val="16"/>
+                                <w:szCs w:val="16"/>
+                              </w:rPr>
+                            </w:pPr>
+                            <w:r>
+                              <w:rPr>
+                                <w:sz w:val="16"/>
+                                <w:szCs w:val="16"/>
+                              </w:rPr>
+                              <w:t>=</w:t>
+                            </w:r>
+                            <w:proofErr w:type="spellStart"/>
+                            <w:r>
+                              <w:rPr>
+                                <w:sz w:val="16"/>
+                                <w:szCs w:val="16"/>
+                              </w:rPr>
+                              <w:t>SetExchangeRates</w:t>
+                            </w:r>
+                            <w:proofErr w:type="spellEnd"/>
+                          </w:p>
+                          <w:p>
+                            <w:pPr>
+                              <w:pStyle w:val="NoSpacing"/>
+                              <w:rPr>
+                                <w:sz w:val="16"/>
+                                <w:szCs w:val="16"/>
+                              </w:rPr>
+                            </w:pPr>
+                            <w:r>
+                              <w:rPr>
+                                <w:sz w:val="16"/>
+                                <w:szCs w:val="16"/>
+                              </w:rPr>
+                              <w:t>=</w:t>
+                            </w:r>
+                            <w:proofErr w:type="spellStart"/>
+                            <w:r>
+                              <w:rPr>
+                                <w:sz w:val="16"/>
+                                <w:szCs w:val="16"/>
+                              </w:rPr>
+                              <w:t>SetTaxRates</w:t>
+                            </w:r>
+                            <w:proofErr w:type="spellEnd"/>
+                          </w:p>
+                          <w:p>
+                            <w:pPr>
+                              <w:pStyle w:val="NoSpacing"/>
+                              <w:rPr>
+                                <w:sz w:val="16"/>
+                                <w:szCs w:val="16"/>
+                              </w:rPr>
+                            </w:pPr>
+                            <w:r>
+                              <w:rPr>
+                                <w:sz w:val="16"/>
+                                <w:szCs w:val="16"/>
+                              </w:rPr>
+                              <w:t>=</w:t>
+                            </w:r>
+                            <w:proofErr w:type="spellStart"/>
+                            <w:r>
+                              <w:rPr>
+                                <w:sz w:val="16"/>
+                                <w:szCs w:val="16"/>
+                              </w:rPr>
+                              <w:t>CreateAccount</w:t>
+                            </w:r>
+                            <w:proofErr w:type="spellEnd"/>
+                          </w:p>
+                          <w:p>
+                            <w:pPr>
+                              <w:pStyle w:val="NoSpacing"/>
+                              <w:rPr>
+                                <w:sz w:val="16"/>
+                                <w:szCs w:val="16"/>
+                              </w:rPr>
+                            </w:pPr>
+                            <w:r>
+                              <w:rPr>
+                                <w:sz w:val="16"/>
+                                <w:szCs w:val="16"/>
+                              </w:rPr>
+                              <w:t>=2^ModifyAccount</w:t>
+                            </w:r>
+                          </w:p>
+                          <w:p>
+                            <w:pPr>
+                              <w:pStyle w:val="NoSpacing"/>
+                              <w:rPr>
+                                <w:sz w:val="16"/>
+                                <w:szCs w:val="16"/>
+                              </w:rPr>
+                            </w:pPr>
+                            <w:r>
+                              <w:rPr>
+                                <w:sz w:val="16"/>
+                                <w:szCs w:val="16"/>
+                              </w:rPr>
+                              <w:t>=2^DeleteAccount</w:t>
+                            </w:r>
+                          </w:p>
+                          <w:p>
+                            <w:pPr>
+                              <w:pStyle w:val="NoSpacing"/>
+                              <w:rPr>
+                                <w:sz w:val="16"/>
+                                <w:szCs w:val="16"/>
+                              </w:rPr>
+                            </w:pPr>
+                            <w:r>
+                              <w:rPr>
+                                <w:sz w:val="16"/>
+                                <w:szCs w:val="16"/>
+                              </w:rPr>
+                              <w:t>=RetrieveAccount^2</w:t>
+                            </w:r>
+                          </w:p>
+                          <w:p>
+                            <w:pPr>
+                              <w:pStyle w:val="NoSpacing"/>
+                              <w:rPr>
+                                <w:sz w:val="16"/>
+                                <w:szCs w:val="16"/>
+                              </w:rPr>
+                            </w:pPr>
+                            <w:r>
+                              <w:rPr>
+                                <w:sz w:val="16"/>
+                                <w:szCs w:val="16"/>
+                              </w:rPr>
+                              <w:t>=1^3^PaymentTooLateAlert</w:t>
+                            </w:r>
+                          </w:p>
+                        </w:txbxContent>
+                      </wps:txbx>
+                      <wps:bodyPr rot="0" vert="horz" wrap="square" lIns="91440" tIns="45720" rIns="91440" bIns="45720" anchor="t" anchorCtr="0">
+                        <a:noAutofit/>
+                      </wps:bodyPr>
+                    </wps:wsp>
+                  </a:graphicData>
+                </a:graphic>
+              </wp:inline>
+            </w:drawing>
+          </mc:Choice>
+          <mc:Fallback>
+            <w:pict>
+              <v:shape w14:anchorId="60EFEEC1" id="_x0000_s1032" type="#_x0000_t202" style="width:463.5pt;height:556pt;visibility:visible;mso-wrap-style:square;mso-left-percent:-10001;mso-top-percent:-10001;mso-position-horizontal:absolute;mso-position-horizontal-relative:char;mso-position-vertical:absolute;mso-position-vertical-relative:line;mso-left-percent:-10001;mso-top-percent:-10001;v-text-anchor:top" o:gfxdata="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">
+                <v:textbox>
+                  <w:txbxContent>
+                    <w:p>
+                      <w:pPr>
+                        <w:pStyle w:val="NoSpacing"/>
+                        <w:rPr>
+                          <w:sz w:val="16"/>
+                          <w:szCs w:val="16"/>
+                        </w:rPr>
+                      </w:pPr>
+                      <w:r>
+                        <w:rPr>
+                          <w:sz w:val="16"/>
+                          <w:szCs w:val="16"/>
+                        </w:rPr>
+                        <w:t>Key:</w:t>
+                      </w:r>
+                    </w:p>
+                    <w:p>
+                      <w:pPr>
+                        <w:pStyle w:val="NoSpacing"/>
+                        <w:rPr>
+                          <w:sz w:val="16"/>
+                          <w:szCs w:val="16"/>
+                        </w:rPr>
+                      </w:pPr>
+                      <w:r>
+                        <w:rPr>
+                          <w:sz w:val="16"/>
+                          <w:szCs w:val="16"/>
+                        </w:rPr>
+                        <w:t>0^ - Inherit / Include 0</w:t>
+                      </w:r>
+                    </w:p>
+                    <w:p>
+                      <w:pPr>
+                        <w:pStyle w:val="NoSpacing"/>
+                        <w:rPr>
+                          <w:sz w:val="16"/>
+                          <w:szCs w:val="16"/>
+                        </w:rPr>
+                      </w:pPr>
+                      <w:r>
+                        <w:rPr>
+                          <w:sz w:val="16"/>
+                          <w:szCs w:val="16"/>
+                        </w:rPr>
+                        <w:t>^0 - Base 0</w:t>
+                      </w:r>
+                    </w:p>
+                    <w:p>
+                      <w:pPr>
+                        <w:pStyle w:val="NoSpacing"/>
+                        <w:rPr>
+                          <w:sz w:val="16"/>
+                          <w:szCs w:val="16"/>
+                        </w:rPr>
+                      </w:pPr>
+                      <w:r>
+                        <w:rPr>
+                          <w:sz w:val="16"/>
+                          <w:szCs w:val="16"/>
+                        </w:rPr>
+                        <w:t>[0]x - x Extends 0</w:t>
+                      </w:r>
+                    </w:p>
+                    <w:p>
+                      <w:pPr>
+                        <w:pStyle w:val="NoSpacing"/>
+                        <w:rPr>
+                          <w:sz w:val="16"/>
+                          <w:szCs w:val="16"/>
+                        </w:rPr>
+                      </w:pPr>
+                      <w:proofErr w:type="gramStart"/>
+                      <w:r>
+                        <w:rPr>
+                          <w:sz w:val="16"/>
+                          <w:szCs w:val="16"/>
+                        </w:rPr>
+                        <w:t>x[</w:t>
+                      </w:r>
+                      <w:proofErr w:type="gramEnd"/>
+                      <w:r>
+                        <w:rPr>
+                          <w:sz w:val="16"/>
+                          <w:szCs w:val="16"/>
+                        </w:rPr>
+                        <w:t>0] - x Provides 0</w:t>
+                      </w:r>
+                    </w:p>
+                    <w:p>
+                      <w:pPr>
+                        <w:pStyle w:val="NoSpacing"/>
+                        <w:rPr>
+                          <w:sz w:val="16"/>
+                          <w:szCs w:val="16"/>
+                        </w:rPr>
+                      </w:pPr>
+                      <w:r>
+                        <w:rPr>
+                          <w:sz w:val="16"/>
+                          <w:szCs w:val="16"/>
+                        </w:rPr>
+                        <w:t>= - Done</w:t>
+                      </w:r>
+                    </w:p>
+                    <w:p>
+                      <w:pPr>
+                        <w:pStyle w:val="NoSpacing"/>
+                        <w:rPr>
+                          <w:sz w:val="16"/>
+                          <w:szCs w:val="16"/>
+                        </w:rPr>
+                      </w:pPr>
+                      <w:r>
+                        <w:rPr>
+                          <w:sz w:val="16"/>
+                          <w:szCs w:val="16"/>
+                        </w:rPr>
+                        <w:t>Actors:</w:t>
+                      </w:r>
+                    </w:p>
+                    <w:p>
+                      <w:pPr>
+                        <w:pStyle w:val="NoSpacing"/>
+                        <w:rPr>
+                          <w:sz w:val="16"/>
+                          <w:szCs w:val="16"/>
+                        </w:rPr>
+                      </w:pPr>
+                      <w:r>
+                        <w:rPr>
+                          <w:sz w:val="16"/>
+                          <w:szCs w:val="16"/>
+                        </w:rPr>
+                        <w:t>User^0</w:t>
+                      </w:r>
+                    </w:p>
+                    <w:p>
+                      <w:pPr>
+                        <w:pStyle w:val="NoSpacing"/>
+                        <w:rPr>
+                          <w:sz w:val="16"/>
+                          <w:szCs w:val="16"/>
+                        </w:rPr>
+                      </w:pPr>
+                      <w:r>
+                        <w:rPr>
+                          <w:sz w:val="16"/>
+                          <w:szCs w:val="16"/>
+                        </w:rPr>
+                        <w:t>0^Advisor</w:t>
+                      </w:r>
+                    </w:p>
+                    <w:p>
+                      <w:pPr>
+                        <w:pStyle w:val="NoSpacing"/>
+                        <w:rPr>
+                          <w:sz w:val="16"/>
+                          <w:szCs w:val="16"/>
+                        </w:rPr>
+                      </w:pPr>
+                      <w:r>
+                        <w:rPr>
+                          <w:sz w:val="16"/>
+                          <w:szCs w:val="16"/>
+                        </w:rPr>
+                        <w:t>0^Office Manager</w:t>
+                      </w:r>
+                    </w:p>
+                    <w:p>
+                      <w:pPr>
+                        <w:pStyle w:val="NoSpacing"/>
+                        <w:rPr>
+                          <w:sz w:val="16"/>
+                          <w:szCs w:val="16"/>
+                        </w:rPr>
+                      </w:pPr>
+                      <w:r>
+                        <w:rPr>
+                          <w:sz w:val="16"/>
+                          <w:szCs w:val="16"/>
+                        </w:rPr>
+                        <w:t>0^System Administrator</w:t>
+                      </w:r>
+                    </w:p>
+                    <w:p>
+                      <w:pPr>
+                        <w:pStyle w:val="NoSpacing"/>
+                        <w:rPr>
+                          <w:sz w:val="16"/>
+                          <w:szCs w:val="16"/>
+                        </w:rPr>
+                      </w:pPr>
+                      <w:r>
+                        <w:rPr>
+                          <w:sz w:val="16"/>
+                          <w:szCs w:val="16"/>
+                        </w:rPr>
+                        <w:t>Time</w:t>
+                      </w:r>
+                    </w:p>
+                    <w:p>
+                      <w:pPr>
+                        <w:pStyle w:val="NoSpacing"/>
+                        <w:rPr>
+                          <w:sz w:val="16"/>
+                          <w:szCs w:val="16"/>
+                        </w:rPr>
+                      </w:pPr>
+                      <w:r>
+                        <w:rPr>
+                          <w:sz w:val="16"/>
+                          <w:szCs w:val="16"/>
+                        </w:rPr>
+                        <w:t>Database</w:t>
+                      </w:r>
+                    </w:p>
+                    <w:p>
+                      <w:pPr>
+                        <w:pStyle w:val="NoSpacing"/>
+                        <w:rPr>
+                          <w:sz w:val="16"/>
+                          <w:szCs w:val="16"/>
+                        </w:rPr>
+                      </w:pPr>
+                      <w:r>
+                        <w:rPr>
+                          <w:sz w:val="16"/>
+                          <w:szCs w:val="16"/>
+                        </w:rPr>
+                        <w:t>Logbook</w:t>
+                      </w:r>
+                    </w:p>
+                    <w:p>
+                      <w:pPr>
+                        <w:pStyle w:val="NoSpacing"/>
+                        <w:rPr>
+                          <w:sz w:val="16"/>
+                          <w:szCs w:val="16"/>
+                        </w:rPr>
+                      </w:pPr>
+                      <w:r>
+                        <w:rPr>
+                          <w:sz w:val="16"/>
+                          <w:szCs w:val="16"/>
+                        </w:rPr>
+                        <w:t>Use Cases:</w:t>
+                      </w:r>
+                    </w:p>
+                    <w:p>
+                      <w:pPr>
+                        <w:pStyle w:val="NoSpacing"/>
+                        <w:rPr>
+                          <w:sz w:val="16"/>
+                          <w:szCs w:val="16"/>
+                        </w:rPr>
+                      </w:pPr>
+                      <w:r>
+                        <w:rPr>
+                          <w:sz w:val="16"/>
+                          <w:szCs w:val="16"/>
+                        </w:rPr>
+                        <w:t>=</w:t>
+                      </w:r>
+                      <w:proofErr w:type="spellStart"/>
+                      <w:r>
+                        <w:rPr>
+                          <w:sz w:val="16"/>
+                          <w:szCs w:val="16"/>
+                        </w:rPr>
+                        <w:t>SignIn</w:t>
+                      </w:r>
+                      <w:proofErr w:type="spellEnd"/>
+                    </w:p>
+                    <w:p>
+                      <w:pPr>
+                        <w:pStyle w:val="NoSpacing"/>
+                        <w:rPr>
+                          <w:sz w:val="16"/>
+                          <w:szCs w:val="16"/>
+                        </w:rPr>
+                      </w:pPr>
+                      <w:r>
+                        <w:rPr>
+                          <w:sz w:val="16"/>
+                          <w:szCs w:val="16"/>
+                        </w:rPr>
+                        <w:t>=</w:t>
+                      </w:r>
+                      <w:proofErr w:type="spellStart"/>
+                      <w:r>
+                        <w:rPr>
+                          <w:sz w:val="16"/>
+                          <w:szCs w:val="16"/>
+                        </w:rPr>
+                        <w:t>SignOut</w:t>
+                      </w:r>
+                      <w:proofErr w:type="spellEnd"/>
+                    </w:p>
+                    <w:p>
+                      <w:pPr>
+                        <w:pStyle w:val="NoSpacing"/>
+                        <w:rPr>
+                          <w:sz w:val="16"/>
+                          <w:szCs w:val="16"/>
+                        </w:rPr>
+                      </w:pPr>
+                      <w:r>
+                        <w:rPr>
+                          <w:sz w:val="16"/>
+                          <w:szCs w:val="16"/>
+                        </w:rPr>
+                        <w:t>=1^</w:t>
+                      </w:r>
+                      <w:proofErr w:type="gramStart"/>
+                      <w:r>
+                        <w:rPr>
+                          <w:sz w:val="16"/>
+                          <w:szCs w:val="16"/>
+                        </w:rPr>
+                        <w:t>ApplyDiscount[</w:t>
+                      </w:r>
+                      <w:proofErr w:type="gramEnd"/>
+                      <w:r>
+                        <w:rPr>
+                          <w:sz w:val="16"/>
+                          <w:szCs w:val="16"/>
+                        </w:rPr>
+                        <w:t>0]</w:t>
+                      </w:r>
+                    </w:p>
+                    <w:p>
+                      <w:pPr>
+                        <w:pStyle w:val="NoSpacing"/>
+                        <w:rPr>
+                          <w:sz w:val="16"/>
+                          <w:szCs w:val="16"/>
+                        </w:rPr>
+                      </w:pPr>
+                      <w:proofErr w:type="gramStart"/>
+                      <w:r>
+                        <w:rPr>
+                          <w:sz w:val="16"/>
+                          <w:szCs w:val="16"/>
+                        </w:rPr>
+                        <w:t>=[</w:t>
+                      </w:r>
+                      <w:proofErr w:type="gramEnd"/>
+                      <w:r>
+                        <w:rPr>
+                          <w:sz w:val="16"/>
+                          <w:szCs w:val="16"/>
+                        </w:rPr>
+                        <w:t>0]</w:t>
+                      </w:r>
+                      <w:proofErr w:type="spellStart"/>
+                      <w:r>
+                        <w:rPr>
+                          <w:sz w:val="16"/>
+                          <w:szCs w:val="16"/>
+                        </w:rPr>
+                        <w:t>FixedDiscount</w:t>
+                      </w:r>
+                      <w:proofErr w:type="spellEnd"/>
+                    </w:p>
+                    <w:p>
+                      <w:pPr>
+                        <w:pStyle w:val="NoSpacing"/>
+                        <w:rPr>
+                          <w:sz w:val="16"/>
+                          <w:szCs w:val="16"/>
+                        </w:rPr>
+                      </w:pPr>
+                      <w:proofErr w:type="gramStart"/>
+                      <w:r>
+                        <w:rPr>
+                          <w:sz w:val="16"/>
+                          <w:szCs w:val="16"/>
+                        </w:rPr>
+                        <w:t>=[</w:t>
+                      </w:r>
+                      <w:proofErr w:type="gramEnd"/>
+                      <w:r>
+                        <w:rPr>
+                          <w:sz w:val="16"/>
+                          <w:szCs w:val="16"/>
+                        </w:rPr>
+                        <w:t>0]</w:t>
+                      </w:r>
+                      <w:proofErr w:type="spellStart"/>
+                      <w:r>
+                        <w:rPr>
+                          <w:sz w:val="16"/>
+                          <w:szCs w:val="16"/>
+                        </w:rPr>
+                        <w:t>FlexibleDiscount</w:t>
+                      </w:r>
+                      <w:proofErr w:type="spellEnd"/>
+                    </w:p>
+                    <w:p>
+                      <w:pPr>
+                        <w:pStyle w:val="NoSpacing"/>
+                        <w:rPr>
+                          <w:sz w:val="16"/>
+                          <w:szCs w:val="16"/>
+                        </w:rPr>
+                      </w:pPr>
+                      <w:r>
+                        <w:rPr>
+                          <w:sz w:val="16"/>
+                          <w:szCs w:val="16"/>
+                        </w:rPr>
+                        <w:t>=</w:t>
+                      </w:r>
+                      <w:proofErr w:type="spellStart"/>
+                      <w:r>
+                        <w:rPr>
+                          <w:sz w:val="16"/>
+                          <w:szCs w:val="16"/>
+                        </w:rPr>
+                        <w:t>BackupData</w:t>
+                      </w:r>
+                      <w:proofErr w:type="spellEnd"/>
+                    </w:p>
+                    <w:p>
+                      <w:pPr>
+                        <w:pStyle w:val="NoSpacing"/>
+                        <w:rPr>
+                          <w:sz w:val="16"/>
+                          <w:szCs w:val="16"/>
+                        </w:rPr>
+                      </w:pPr>
+                      <w:r>
+                        <w:rPr>
+                          <w:sz w:val="16"/>
+                          <w:szCs w:val="16"/>
+                        </w:rPr>
+                        <w:t>=</w:t>
+                      </w:r>
+                      <w:proofErr w:type="spellStart"/>
+                      <w:r>
+                        <w:rPr>
+                          <w:sz w:val="16"/>
+                          <w:szCs w:val="16"/>
+                        </w:rPr>
+                        <w:t>RestoreData</w:t>
+                      </w:r>
+                      <w:proofErr w:type="spellEnd"/>
+                    </w:p>
+                    <w:p>
+                      <w:pPr>
+                        <w:pStyle w:val="NoSpacing"/>
+                        <w:rPr>
+                          <w:sz w:val="16"/>
+                          <w:szCs w:val="16"/>
+                        </w:rPr>
+                      </w:pPr>
+                      <w:r>
+                        <w:rPr>
+                          <w:sz w:val="16"/>
+                          <w:szCs w:val="16"/>
+                        </w:rPr>
+                        <w:t>=</w:t>
+                      </w:r>
+                      <w:proofErr w:type="spellStart"/>
+                      <w:r>
+                        <w:rPr>
+                          <w:sz w:val="16"/>
+                          <w:szCs w:val="16"/>
+                        </w:rPr>
+                        <w:t>GenerateTicketStockReport</w:t>
+                      </w:r>
+                      <w:proofErr w:type="spellEnd"/>
+                    </w:p>
+                    <w:p>
+                      <w:pPr>
+                        <w:pStyle w:val="NoSpacing"/>
+                        <w:rPr>
+                          <w:sz w:val="16"/>
+                          <w:szCs w:val="16"/>
+                        </w:rPr>
+                      </w:pPr>
+                      <w:r>
+                        <w:rPr>
+                          <w:sz w:val="16"/>
+                          <w:szCs w:val="16"/>
+                        </w:rPr>
+                        <w:t>=GenerateInterlineSalesReport^5</w:t>
+                      </w:r>
+                    </w:p>
+                    <w:p>
+                      <w:pPr>
+                        <w:pStyle w:val="NoSpacing"/>
+                        <w:rPr>
+                          <w:sz w:val="16"/>
+                          <w:szCs w:val="16"/>
+                        </w:rPr>
+                      </w:pPr>
+                      <w:r>
+                        <w:rPr>
+                          <w:sz w:val="16"/>
+                          <w:szCs w:val="16"/>
+                        </w:rPr>
+                        <w:t>=5^2^GenerateInterlineIndividualSalesReport</w:t>
+                      </w:r>
+                    </w:p>
+                    <w:p>
+                      <w:pPr>
+                        <w:pStyle w:val="NoSpacing"/>
+                        <w:rPr>
+                          <w:sz w:val="16"/>
+                          <w:szCs w:val="16"/>
+                        </w:rPr>
+                      </w:pPr>
+                      <w:r>
+                        <w:rPr>
+                          <w:sz w:val="16"/>
+                          <w:szCs w:val="16"/>
+                        </w:rPr>
+                        <w:t>=5^GenerateInterlineFullSalesReport</w:t>
+                      </w:r>
+                    </w:p>
+                    <w:p>
+                      <w:pPr>
+                        <w:pStyle w:val="NoSpacing"/>
+                        <w:rPr>
+                          <w:sz w:val="16"/>
+                          <w:szCs w:val="16"/>
+                        </w:rPr>
+                      </w:pPr>
+                      <w:r>
+                        <w:rPr>
+                          <w:sz w:val="16"/>
+                          <w:szCs w:val="16"/>
+                        </w:rPr>
+                        <w:t>=GenerateLocalSalesReport^6</w:t>
+                      </w:r>
+                    </w:p>
+                    <w:p>
+                      <w:pPr>
+                        <w:pStyle w:val="NoSpacing"/>
+                        <w:rPr>
+                          <w:sz w:val="16"/>
+                          <w:szCs w:val="16"/>
+                        </w:rPr>
+                      </w:pPr>
+                      <w:r>
+                        <w:rPr>
+                          <w:sz w:val="16"/>
+                          <w:szCs w:val="16"/>
+                        </w:rPr>
+                        <w:t>=6^2^GenerateLocalIndividualSalesReport</w:t>
+                      </w:r>
+                    </w:p>
+                    <w:p>
+                      <w:pPr>
+                        <w:pStyle w:val="NoSpacing"/>
+                        <w:rPr>
+                          <w:sz w:val="16"/>
+                          <w:szCs w:val="16"/>
+                        </w:rPr>
+                      </w:pPr>
+                      <w:r>
+                        <w:rPr>
+                          <w:sz w:val="16"/>
+                          <w:szCs w:val="16"/>
+                        </w:rPr>
+                        <w:t>=6^GenerateLocalFullSalesReport</w:t>
+                      </w:r>
+                    </w:p>
+                    <w:p>
+                      <w:pPr>
+                        <w:pStyle w:val="NoSpacing"/>
+                        <w:rPr>
+                          <w:sz w:val="16"/>
+                          <w:szCs w:val="16"/>
+                        </w:rPr>
+                      </w:pPr>
+                      <w:r>
+                        <w:rPr>
+                          <w:sz w:val="16"/>
+                          <w:szCs w:val="16"/>
+                        </w:rPr>
+                        <w:t>=</w:t>
+                      </w:r>
+                      <w:proofErr w:type="spellStart"/>
+                      <w:proofErr w:type="gramStart"/>
+                      <w:r>
+                        <w:rPr>
+                          <w:sz w:val="16"/>
+                          <w:szCs w:val="16"/>
+                        </w:rPr>
+                        <w:t>RecordPayment</w:t>
+                      </w:r>
+                      <w:proofErr w:type="spellEnd"/>
+                      <w:r>
+                        <w:rPr>
+                          <w:sz w:val="16"/>
+                          <w:szCs w:val="16"/>
+                        </w:rPr>
+                        <w:t>[</w:t>
+                      </w:r>
+                      <w:proofErr w:type="gramEnd"/>
+                      <w:r>
+                        <w:rPr>
+                          <w:sz w:val="16"/>
+                          <w:szCs w:val="16"/>
+                        </w:rPr>
+                        <w:t>1]^0</w:t>
+                      </w:r>
+                    </w:p>
+                    <w:p>
+                      <w:pPr>
+                        <w:pStyle w:val="NoSpacing"/>
+                        <w:rPr>
+                          <w:sz w:val="16"/>
+                          <w:szCs w:val="16"/>
+                        </w:rPr>
+                      </w:pPr>
+                      <w:r>
+                        <w:rPr>
+                          <w:sz w:val="16"/>
+                          <w:szCs w:val="16"/>
+                        </w:rPr>
+                        <w:t>=0^RecordCardPayment</w:t>
+                      </w:r>
+                    </w:p>
+                    <w:p>
+                      <w:pPr>
+                        <w:pStyle w:val="NoSpacing"/>
+                        <w:rPr>
+                          <w:sz w:val="16"/>
+                          <w:szCs w:val="16"/>
+                        </w:rPr>
+                      </w:pPr>
+                      <w:r>
+                        <w:rPr>
+                          <w:sz w:val="16"/>
+                          <w:szCs w:val="16"/>
+                        </w:rPr>
+                        <w:t>=0^RecordCashPayment</w:t>
+                      </w:r>
+                    </w:p>
+                    <w:p>
+                      <w:pPr>
+                        <w:pStyle w:val="NoSpacing"/>
+                        <w:rPr>
+                          <w:sz w:val="16"/>
+                          <w:szCs w:val="16"/>
+                        </w:rPr>
+                      </w:pPr>
+                      <w:proofErr w:type="gramStart"/>
+                      <w:r>
+                        <w:rPr>
+                          <w:sz w:val="16"/>
+                          <w:szCs w:val="16"/>
+                        </w:rPr>
+                        <w:t>=[</w:t>
+                      </w:r>
+                      <w:proofErr w:type="gramEnd"/>
+                      <w:r>
+                        <w:rPr>
+                          <w:sz w:val="16"/>
+                          <w:szCs w:val="16"/>
+                        </w:rPr>
+                        <w:t>1]</w:t>
+                      </w:r>
+                      <w:proofErr w:type="spellStart"/>
+                      <w:r>
+                        <w:rPr>
+                          <w:sz w:val="16"/>
+                          <w:szCs w:val="16"/>
+                        </w:rPr>
+                        <w:t>RecordUSDConvertedPayment</w:t>
+                      </w:r>
+                      <w:proofErr w:type="spellEnd"/>
+                    </w:p>
+                    <w:p>
+                      <w:pPr>
+                        <w:pStyle w:val="NoSpacing"/>
+                        <w:rPr>
+                          <w:sz w:val="16"/>
+                          <w:szCs w:val="16"/>
+                        </w:rPr>
+                      </w:pPr>
+                      <w:r>
+                        <w:rPr>
+                          <w:sz w:val="16"/>
+                          <w:szCs w:val="16"/>
+                        </w:rPr>
+                        <w:t>=1</w:t>
+                      </w:r>
+                      <w:proofErr w:type="gramStart"/>
+                      <w:r>
+                        <w:rPr>
+                          <w:sz w:val="16"/>
+                          <w:szCs w:val="16"/>
+                        </w:rPr>
+                        <w:t>^[</w:t>
+                      </w:r>
+                      <w:proofErr w:type="gramEnd"/>
+                      <w:r>
+                        <w:rPr>
+                          <w:sz w:val="16"/>
+                          <w:szCs w:val="16"/>
+                        </w:rPr>
+                        <w:t>1]</w:t>
+                      </w:r>
+                      <w:proofErr w:type="spellStart"/>
+                      <w:r>
+                        <w:rPr>
+                          <w:sz w:val="16"/>
+                          <w:szCs w:val="16"/>
+                        </w:rPr>
+                        <w:t>RecordLatePayment</w:t>
+                      </w:r>
+                      <w:proofErr w:type="spellEnd"/>
+                    </w:p>
+                    <w:p>
+                      <w:pPr>
+                        <w:pStyle w:val="NoSpacing"/>
+                        <w:rPr>
+                          <w:sz w:val="16"/>
+                          <w:szCs w:val="16"/>
+                        </w:rPr>
+                      </w:pPr>
+                      <w:r>
+                        <w:rPr>
+                          <w:sz w:val="16"/>
+                          <w:szCs w:val="16"/>
+                        </w:rPr>
+                        <w:t>=RetrievePaymentRecord^3</w:t>
+                      </w:r>
+                    </w:p>
+                    <w:p>
+                      <w:pPr>
+                        <w:pStyle w:val="NoSpacing"/>
+                        <w:rPr>
+                          <w:sz w:val="16"/>
+                          <w:szCs w:val="16"/>
+                        </w:rPr>
+                      </w:pPr>
+                      <w:r>
+                        <w:rPr>
+                          <w:sz w:val="16"/>
+                          <w:szCs w:val="16"/>
+                        </w:rPr>
+                        <w:t>=3^ModifyPaymentRecord</w:t>
+                      </w:r>
+                    </w:p>
+                    <w:p>
+                      <w:pPr>
+                        <w:pStyle w:val="NoSpacing"/>
+                        <w:rPr>
+                          <w:sz w:val="16"/>
+                          <w:szCs w:val="16"/>
+                        </w:rPr>
+                      </w:pPr>
+                      <w:r>
+                        <w:rPr>
+                          <w:sz w:val="16"/>
+                          <w:szCs w:val="16"/>
+                        </w:rPr>
+                        <w:t>=3^RecordRefund</w:t>
+                      </w:r>
+                    </w:p>
+                    <w:p>
+                      <w:pPr>
+                        <w:pStyle w:val="NoSpacing"/>
+                        <w:rPr>
+                          <w:sz w:val="16"/>
+                          <w:szCs w:val="16"/>
+                        </w:rPr>
+                      </w:pPr>
+                      <w:r>
+                        <w:rPr>
+                          <w:sz w:val="16"/>
+                          <w:szCs w:val="16"/>
+                        </w:rPr>
+                        <w:t>=</w:t>
+                      </w:r>
+                      <w:proofErr w:type="spellStart"/>
+                      <w:r>
+                        <w:rPr>
+                          <w:sz w:val="16"/>
+                          <w:szCs w:val="16"/>
+                        </w:rPr>
+                        <w:t>CreateCustomerAccount</w:t>
+                      </w:r>
+                      <w:proofErr w:type="spellEnd"/>
+                    </w:p>
+                    <w:p>
+                      <w:pPr>
+                        <w:pStyle w:val="NoSpacing"/>
+                        <w:rPr>
+                          <w:sz w:val="16"/>
+                          <w:szCs w:val="16"/>
+                        </w:rPr>
+                      </w:pPr>
+                      <w:r>
+                        <w:rPr>
+                          <w:sz w:val="16"/>
+                          <w:szCs w:val="16"/>
+                        </w:rPr>
+                        <w:t>=1^ModifyCustomerAccount</w:t>
+                      </w:r>
+                    </w:p>
+                    <w:p>
+                      <w:pPr>
+                        <w:pStyle w:val="NoSpacing"/>
+                        <w:rPr>
+                          <w:sz w:val="16"/>
+                          <w:szCs w:val="16"/>
+                        </w:rPr>
+                      </w:pPr>
+                      <w:r>
+                        <w:rPr>
+                          <w:sz w:val="16"/>
+                          <w:szCs w:val="16"/>
+                        </w:rPr>
+                        <w:t>=1^DeleteCustomerAccount</w:t>
+                      </w:r>
+                    </w:p>
+                    <w:p>
+                      <w:pPr>
+                        <w:pStyle w:val="NoSpacing"/>
+                        <w:rPr>
+                          <w:sz w:val="16"/>
+                          <w:szCs w:val="16"/>
+                        </w:rPr>
+                      </w:pPr>
+                      <w:r>
+                        <w:rPr>
+                          <w:sz w:val="16"/>
+                          <w:szCs w:val="16"/>
+                        </w:rPr>
+                        <w:t>=RetrieveCustomerAccount^1</w:t>
+                      </w:r>
+                    </w:p>
+                    <w:p>
+                      <w:pPr>
+                        <w:pStyle w:val="NoSpacing"/>
+                        <w:rPr>
+                          <w:sz w:val="16"/>
+                          <w:szCs w:val="16"/>
+                        </w:rPr>
+                      </w:pPr>
+                      <w:r>
+                        <w:rPr>
+                          <w:sz w:val="16"/>
+                          <w:szCs w:val="16"/>
+                        </w:rPr>
+                        <w:t>=</w:t>
+                      </w:r>
+                      <w:proofErr w:type="spellStart"/>
+                      <w:r>
+                        <w:rPr>
+                          <w:sz w:val="16"/>
+                          <w:szCs w:val="16"/>
+                        </w:rPr>
+                        <w:t>CreateBlankStock</w:t>
+                      </w:r>
+                      <w:proofErr w:type="spellEnd"/>
+                    </w:p>
+                    <w:p>
+                      <w:pPr>
+                        <w:pStyle w:val="NoSpacing"/>
+                        <w:rPr>
+                          <w:sz w:val="16"/>
+                          <w:szCs w:val="16"/>
+                        </w:rPr>
+                      </w:pPr>
+                      <w:r>
+                        <w:rPr>
+                          <w:sz w:val="16"/>
+                          <w:szCs w:val="16"/>
+                        </w:rPr>
+                        <w:t>=AccessBlankStock^4</w:t>
+                      </w:r>
+                    </w:p>
+                    <w:p>
+                      <w:pPr>
+                        <w:pStyle w:val="NoSpacing"/>
+                        <w:rPr>
+                          <w:sz w:val="16"/>
+                          <w:szCs w:val="16"/>
+                        </w:rPr>
+                      </w:pPr>
+                      <w:r>
+                        <w:rPr>
+                          <w:sz w:val="16"/>
+                          <w:szCs w:val="16"/>
+                        </w:rPr>
+                        <w:t>=4^RecordRevokeBlank</w:t>
+                      </w:r>
+                    </w:p>
+                    <w:p>
+                      <w:pPr>
+                        <w:pStyle w:val="NoSpacing"/>
+                        <w:rPr>
+                          <w:sz w:val="16"/>
+                          <w:szCs w:val="16"/>
+                        </w:rPr>
+                      </w:pPr>
+                      <w:r>
+                        <w:rPr>
+                          <w:sz w:val="16"/>
+                          <w:szCs w:val="16"/>
+                        </w:rPr>
+                        <w:t>=4^</w:t>
+                      </w:r>
+                      <w:proofErr w:type="gramStart"/>
+                      <w:r>
+                        <w:rPr>
+                          <w:sz w:val="16"/>
+                          <w:szCs w:val="16"/>
+                        </w:rPr>
+                        <w:t>AssignBlank[</w:t>
+                      </w:r>
+                      <w:proofErr w:type="gramEnd"/>
+                      <w:r>
+                        <w:rPr>
+                          <w:sz w:val="16"/>
+                          <w:szCs w:val="16"/>
+                        </w:rPr>
+                        <w:t>3]</w:t>
+                      </w:r>
+                    </w:p>
+                    <w:p>
+                      <w:pPr>
+                        <w:pStyle w:val="NoSpacing"/>
+                        <w:rPr>
+                          <w:sz w:val="16"/>
+                          <w:szCs w:val="16"/>
+                        </w:rPr>
+                      </w:pPr>
+                      <w:r>
+                        <w:rPr>
+                          <w:sz w:val="16"/>
+                          <w:szCs w:val="16"/>
+                        </w:rPr>
+                        <w:t>=4^ReturnUnusedBlankStock</w:t>
+                      </w:r>
+                    </w:p>
+                    <w:p>
+                      <w:pPr>
+                        <w:pStyle w:val="NoSpacing"/>
+                        <w:rPr>
+                          <w:sz w:val="16"/>
+                          <w:szCs w:val="16"/>
+                        </w:rPr>
+                      </w:pPr>
+                      <w:proofErr w:type="gramStart"/>
+                      <w:r>
+                        <w:rPr>
+                          <w:sz w:val="16"/>
+                          <w:szCs w:val="16"/>
+                        </w:rPr>
+                        <w:t>=[</w:t>
+                      </w:r>
+                      <w:proofErr w:type="gramEnd"/>
+                      <w:r>
+                        <w:rPr>
+                          <w:sz w:val="16"/>
+                          <w:szCs w:val="16"/>
+                        </w:rPr>
+                        <w:t>3]</w:t>
+                      </w:r>
+                      <w:proofErr w:type="spellStart"/>
+                      <w:r>
+                        <w:rPr>
+                          <w:sz w:val="16"/>
+                          <w:szCs w:val="16"/>
+                        </w:rPr>
+                        <w:t>ReassignBlank</w:t>
+                      </w:r>
+                      <w:proofErr w:type="spellEnd"/>
+                    </w:p>
+                    <w:p>
+                      <w:pPr>
+                        <w:pStyle w:val="NoSpacing"/>
+                        <w:rPr>
+                          <w:sz w:val="16"/>
+                          <w:szCs w:val="16"/>
+                        </w:rPr>
+                      </w:pPr>
+                      <w:r>
+                        <w:rPr>
+                          <w:sz w:val="16"/>
+                          <w:szCs w:val="16"/>
+                        </w:rPr>
+                        <w:t>=2^</w:t>
+                      </w:r>
+                      <w:proofErr w:type="gramStart"/>
+                      <w:r>
+                        <w:rPr>
+                          <w:sz w:val="16"/>
+                          <w:szCs w:val="16"/>
+                        </w:rPr>
+                        <w:t>SetCommissionRate[</w:t>
+                      </w:r>
+                      <w:proofErr w:type="gramEnd"/>
+                      <w:r>
+                        <w:rPr>
+                          <w:sz w:val="16"/>
+                          <w:szCs w:val="16"/>
+                        </w:rPr>
+                        <w:t>2]</w:t>
+                      </w:r>
+                    </w:p>
+                    <w:p>
+                      <w:pPr>
+                        <w:pStyle w:val="NoSpacing"/>
+                        <w:rPr>
+                          <w:sz w:val="16"/>
+                          <w:szCs w:val="16"/>
+                        </w:rPr>
+                      </w:pPr>
+                      <w:proofErr w:type="gramStart"/>
+                      <w:r>
+                        <w:rPr>
+                          <w:sz w:val="16"/>
+                          <w:szCs w:val="16"/>
+                        </w:rPr>
+                        <w:t>=[</w:t>
+                      </w:r>
+                      <w:proofErr w:type="gramEnd"/>
+                      <w:r>
+                        <w:rPr>
+                          <w:sz w:val="16"/>
+                          <w:szCs w:val="16"/>
+                        </w:rPr>
+                        <w:t>2]</w:t>
+                      </w:r>
+                      <w:proofErr w:type="spellStart"/>
+                      <w:r>
+                        <w:rPr>
+                          <w:sz w:val="16"/>
+                          <w:szCs w:val="16"/>
+                        </w:rPr>
+                        <w:t>SetAdvisorCommissionRate</w:t>
+                      </w:r>
+                      <w:proofErr w:type="spellEnd"/>
+                    </w:p>
+                    <w:p>
+                      <w:pPr>
+                        <w:pStyle w:val="NoSpacing"/>
+                        <w:rPr>
+                          <w:sz w:val="16"/>
+                          <w:szCs w:val="16"/>
+                        </w:rPr>
+                      </w:pPr>
+                      <w:r>
+                        <w:rPr>
+                          <w:sz w:val="16"/>
+                          <w:szCs w:val="16"/>
+                        </w:rPr>
+                        <w:t>=</w:t>
+                      </w:r>
+                      <w:proofErr w:type="spellStart"/>
+                      <w:r>
+                        <w:rPr>
+                          <w:sz w:val="16"/>
+                          <w:szCs w:val="16"/>
+                        </w:rPr>
+                        <w:t>SetExchangeRates</w:t>
+                      </w:r>
+                      <w:proofErr w:type="spellEnd"/>
+                    </w:p>
+                    <w:p>
+                      <w:pPr>
+                        <w:pStyle w:val="NoSpacing"/>
+                        <w:rPr>
+                          <w:sz w:val="16"/>
+                          <w:szCs w:val="16"/>
+                        </w:rPr>
+                      </w:pPr>
+                      <w:r>
+                        <w:rPr>
+                          <w:sz w:val="16"/>
+                          <w:szCs w:val="16"/>
+                        </w:rPr>
+                        <w:t>=</w:t>
+                      </w:r>
+                      <w:proofErr w:type="spellStart"/>
+                      <w:r>
+                        <w:rPr>
+                          <w:sz w:val="16"/>
+                          <w:szCs w:val="16"/>
+                        </w:rPr>
+                        <w:t>SetTaxRates</w:t>
+                      </w:r>
+                      <w:proofErr w:type="spellEnd"/>
+                    </w:p>
+                    <w:p>
+                      <w:pPr>
+                        <w:pStyle w:val="NoSpacing"/>
+                        <w:rPr>
+                          <w:sz w:val="16"/>
+                          <w:szCs w:val="16"/>
+                        </w:rPr>
+                      </w:pPr>
+                      <w:r>
+                        <w:rPr>
+                          <w:sz w:val="16"/>
+                          <w:szCs w:val="16"/>
+                        </w:rPr>
+                        <w:t>=</w:t>
+                      </w:r>
+                      <w:proofErr w:type="spellStart"/>
+                      <w:r>
+                        <w:rPr>
+                          <w:sz w:val="16"/>
+                          <w:szCs w:val="16"/>
+                        </w:rPr>
+                        <w:t>CreateAccount</w:t>
+                      </w:r>
+                      <w:proofErr w:type="spellEnd"/>
+                    </w:p>
+                    <w:p>
+                      <w:pPr>
+                        <w:pStyle w:val="NoSpacing"/>
+                        <w:rPr>
+                          <w:sz w:val="16"/>
+                          <w:szCs w:val="16"/>
+                        </w:rPr>
+                      </w:pPr>
+                      <w:r>
+                        <w:rPr>
+                          <w:sz w:val="16"/>
+                          <w:szCs w:val="16"/>
+                        </w:rPr>
+                        <w:t>=2^ModifyAccount</w:t>
+                      </w:r>
+                    </w:p>
+                    <w:p>
+                      <w:pPr>
+                        <w:pStyle w:val="NoSpacing"/>
+                        <w:rPr>
+                          <w:sz w:val="16"/>
+                          <w:szCs w:val="16"/>
+                        </w:rPr>
+                      </w:pPr>
+                      <w:r>
+                        <w:rPr>
+                          <w:sz w:val="16"/>
+                          <w:szCs w:val="16"/>
+                        </w:rPr>
+                        <w:t>=2^DeleteAccount</w:t>
+                      </w:r>
+                    </w:p>
+                    <w:p>
+                      <w:pPr>
+                        <w:pStyle w:val="NoSpacing"/>
+                        <w:rPr>
+                          <w:sz w:val="16"/>
+                          <w:szCs w:val="16"/>
+                        </w:rPr>
+                      </w:pPr>
+                      <w:r>
+                        <w:rPr>
+                          <w:sz w:val="16"/>
+                          <w:szCs w:val="16"/>
+                        </w:rPr>
+                        <w:t>=RetrieveAccount^2</w:t>
+                      </w:r>
+                    </w:p>
+                    <w:p>
+                      <w:pPr>
+                        <w:pStyle w:val="NoSpacing"/>
+                        <w:rPr>
+                          <w:sz w:val="16"/>
+                          <w:szCs w:val="16"/>
+                        </w:rPr>
+                      </w:pPr>
+                      <w:r>
+                        <w:rPr>
+                          <w:sz w:val="16"/>
+                          <w:szCs w:val="16"/>
+                        </w:rPr>
+                        <w:t>=1^3^PaymentTooLateAlert</w:t>
+                      </w:r>
+                    </w:p>
+                  </w:txbxContent>
+                </v:textbox>
+                <w10:anchorlock/>
+              </v:shape>
+            </w:pict>
+          </mc:Fallback>
+        </mc:AlternateContent>
+      </w:r>
+    </w:p>
+    <w:p>
+      <w:pPr>
+        <w:pStyle w:val="Heading1"/>
+        <w:rPr>
+          <w:b/>
+        </w:rPr>
+      </w:pPr>
+      <w:bookmarkStart w:id="13" w:name="_Toc127138746"/>
       <w:r>
         <w:rPr>
           <w:b/>
@@ -10434,11 +13367,23 @@
         </w:rPr>
         <w:t xml:space="preserve"> February 2023; 20:30</w:t>
       </w:r>
-      <w:bookmarkEnd w:id="11"/>
+      <w:bookmarkEnd w:id="13"/>
     </w:p>
     <w:p>
       <w:r>
-        <w:t xml:space="preserve">Authors: Alfred Manville, Samina </w:t>
+        <w:t>Authors: Alfred Manville</w:t>
+      </w:r>
+      <w:r>
+        <w:t xml:space="preserve">; Based </w:t>
+      </w:r>
+      <w:r>
+        <w:t>on</w:t>
+      </w:r>
+      <w:r>
+        <w:t xml:space="preserve"> Authors:</w:t>
+      </w:r>
+      <w:r>
+        <w:t xml:space="preserve"> Samina </w:t>
       </w:r>
       <w:proofErr w:type="spellStart"/>
       <w:r>
@@ -10455,8 +13400,8 @@
           <w:noProof/>
         </w:rPr>
         <w:drawing>
-          <wp:inline distT="0" distB="0" distL="0" distR="0" wp14:anchorId="240EF781" wp14:editId="222B2029">
-            <wp:extent cx="5943600" cy="3738880"/>
+          <wp:inline distT="0" distB="0" distL="0" distR="0" wp14:anchorId="240EF781" wp14:editId="05337A70">
+            <wp:extent cx="5943600" cy="3492500"/>
             <wp:effectExtent l="0" t="0" r="0" b="0"/>
             <wp:docPr id="9" name="Picture 9"/>
             <wp:cNvGraphicFramePr>
@@ -10470,7 +13415,7 @@
                     <pic:cNvPicPr/>
                   </pic:nvPicPr>
                   <pic:blipFill>
-                    <a:blip r:embed="rId12">
+                    <a:blip r:embed="rId13">
                       <a:extLst>
                         <a:ext uri="{28A0092B-C50C-407E-A947-70E740481C1C}">
                           <a14:useLocalDpi xmlns:a14="http://schemas.microsoft.com/office/drawing/2010/main" val="0"/>
@@ -10484,7 +13429,7 @@
                   <pic:spPr>
                     <a:xfrm>
                       <a:off x="0" y="0"/>
-                      <a:ext cx="5943600" cy="3738880"/>
+                      <a:ext cx="5943600" cy="3492500"/>
                     </a:xfrm>
                     <a:prstGeom prst="rect">
                       <a:avLst/>
@@ -10500,9 +13445,99 @@
         <w:t xml:space="preserve"> </w:t>
       </w:r>
     </w:p>
+    <w:p>
+      <w:pPr>
+        <w:pStyle w:val="Heading1"/>
+        <w:rPr>
+          <w:b/>
+        </w:rPr>
+      </w:pPr>
+      <w:bookmarkStart w:id="14" w:name="_Toc127138747"/>
+      <w:r>
+        <w:rPr>
+          <w:b/>
+        </w:rPr>
+        <w:t>Use Case analysis diagram, complete – 12</w:t>
+      </w:r>
+      <w:r>
+        <w:rPr>
+          <w:b/>
+          <w:vertAlign w:val="superscript"/>
+        </w:rPr>
+        <w:t>th</w:t>
+      </w:r>
+      <w:r>
+        <w:rPr>
+          <w:b/>
+        </w:rPr>
+        <w:t xml:space="preserve"> February 2023; 23:40</w:t>
+      </w:r>
+      <w:bookmarkEnd w:id="14"/>
+    </w:p>
+    <w:p>
+      <w:r>
+        <w:t xml:space="preserve">Authors: Alfred Manville; Based on Authors: Samina </w:t>
+      </w:r>
+      <w:proofErr w:type="spellStart"/>
+      <w:r>
+        <w:t>Matin</w:t>
+      </w:r>
+      <w:proofErr w:type="spellEnd"/>
+      <w:r>
+        <w:t>, Syed Hussain</w:t>
+      </w:r>
+    </w:p>
+    <w:p>
+      <w:r>
+        <w:rPr>
+          <w:noProof/>
+        </w:rPr>
+        <w:drawing>
+          <wp:inline distT="0" distB="0" distL="0" distR="0" wp14:anchorId="1C5CF220" wp14:editId="454FB017">
+            <wp:extent cx="5943600" cy="3429000"/>
+            <wp:effectExtent l="0" t="0" r="0" b="0"/>
+            <wp:docPr id="10" name="Picture 10"/>
+            <wp:cNvGraphicFramePr>
+              <a:graphicFrameLocks xmlns:a="http://schemas.openxmlformats.org/drawingml/2006/main" noChangeAspect="1"/>
+            </wp:cNvGraphicFramePr>
+            <a:graphic xmlns:a="http://schemas.openxmlformats.org/drawingml/2006/main">
+              <a:graphicData uri="http://schemas.openxmlformats.org/drawingml/2006/picture">
+                <pic:pic xmlns:pic="http://schemas.openxmlformats.org/drawingml/2006/picture">
+                  <pic:nvPicPr>
+                    <pic:cNvPr id="10" name="Use Case Diagra.jpg"/>
+                    <pic:cNvPicPr/>
+                  </pic:nvPicPr>
+                  <pic:blipFill>
+                    <a:blip r:embed="rId14">
+                      <a:extLst>
+                        <a:ext uri="{28A0092B-C50C-407E-A947-70E740481C1C}">
+                          <a14:useLocalDpi xmlns:a14="http://schemas.microsoft.com/office/drawing/2010/main" val="0"/>
+                        </a:ext>
+                      </a:extLst>
+                    </a:blip>
+                    <a:stretch>
+                      <a:fillRect/>
+                    </a:stretch>
+                  </pic:blipFill>
+                  <pic:spPr>
+                    <a:xfrm>
+                      <a:off x="0" y="0"/>
+                      <a:ext cx="5943600" cy="3429000"/>
+                    </a:xfrm>
+                    <a:prstGeom prst="rect">
+                      <a:avLst/>
+                    </a:prstGeom>
+                  </pic:spPr>
+                </pic:pic>
+              </a:graphicData>
+            </a:graphic>
+          </wp:inline>
+        </w:drawing>
+      </w:r>
+    </w:p>
     <w:sectPr>
-      <w:headerReference w:type="default" r:id="rId13"/>
-      <w:footerReference w:type="default" r:id="rId14"/>
+      <w:headerReference w:type="default" r:id="rId15"/>
+      <w:footerReference w:type="default" r:id="rId16"/>
       <w:pgSz w:w="12240" w:h="15840"/>
       <w:pgMar w:top="1440" w:right="1440" w:bottom="1440" w:left="1440" w:header="720" w:footer="720" w:gutter="0"/>
       <w:cols w:space="720"/>
@@ -13183,7 +16218,7 @@
 </file>
 
 <file path=customXml/itemProps1.xml><?xml version="1.0" encoding="utf-8"?>
-<ds:datastoreItem xmlns:ds="http://schemas.openxmlformats.org/officeDocument/2006/customXml" ds:itemID="{DE6F2161-9A16-4252-BB20-45F4783135BB}">
+<ds:datastoreItem xmlns:ds="http://schemas.openxmlformats.org/officeDocument/2006/customXml" ds:itemID="{822CD465-AE7E-4CDE-9291-794DF377380A}">
   <ds:schemaRefs>
     <ds:schemaRef ds:uri="http://schemas.openxmlformats.org/officeDocument/2006/bibliography"/>
   </ds:schemaRefs>

</xml_diff>

<commit_message>
Binder Update 13/02/2023 12:35 .
</commit_message>
<xml_diff>
--- a/Binder.docx
+++ b/Binder.docx
@@ -201,7 +201,15 @@
           </w:tcPr>
           <w:p>
             <w:r>
-              <w:t>10/02/2023</w:t>
+              <w:t>1</w:t>
+            </w:r>
+            <w:r>
+              <w:t>2</w:t>
+            </w:r>
+            <w:bookmarkStart w:id="1" w:name="_GoBack"/>
+            <w:bookmarkEnd w:id="1"/>
+            <w:r>
+              <w:t>/02/2023</w:t>
             </w:r>
           </w:p>
         </w:tc>
@@ -1512,8 +1520,6 @@
             </w:sdtContent>
           </w:sdt>
         </w:tc>
-        <w:bookmarkStart w:id="1" w:name="_GoBack"/>
-        <w:bookmarkEnd w:id="1"/>
       </w:tr>
     </w:tbl>
     <w:p>
@@ -6403,7 +6409,11 @@
           </mc:Choice>
           <mc:Fallback>
             <w:pict>
-              <v:shape w14:anchorId="44997231" id="_x0000_s1027" type="#_x0000_t202" style="width:457.6pt;height:622.8pt;visibility:visible;mso-wrap-style:square;mso-left-percent:-10001;mso-top-percent:-10001;mso-position-horizontal:absolute;mso-position-horizontal-relative:char;mso-position-vertical:absolute;mso-position-vertical-relative:line;mso-left-percent:-10001;mso-top-percent:-10001;v-text-anchor:top" o:gfxdata="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">
+              <v:shapetype w14:anchorId="44997231" id="_x0000_t202" coordsize="21600,21600" o:spt="202" path="m,l,21600r21600,l21600,xe">
+                <v:stroke joinstyle="miter"/>
+                <v:path gradientshapeok="t" o:connecttype="rect"/>
+              </v:shapetype>
+              <v:shape id="_x0000_s1027" type="#_x0000_t202" style="width:457.6pt;height:622.8pt;visibility:visible;mso-wrap-style:square;mso-left-percent:-10001;mso-top-percent:-10001;mso-position-horizontal:absolute;mso-position-horizontal-relative:char;mso-position-vertical:absolute;mso-position-vertical-relative:line;mso-left-percent:-10001;mso-top-percent:-10001;v-text-anchor:top" o:gfxdata="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">
                 <v:textbox style="mso-next-textbox:#_x0000_s1028">
                   <w:txbxContent>
                     <w:p>
@@ -11137,76 +11147,60 @@
           <w:sz w:val="20"/>
         </w:rPr>
       </w:pPr>
-    </w:p>
-    <w:p>
-      <w:pPr>
+      <w:r>
         <w:rPr>
+          <w:noProof/>
           <w:sz w:val="20"/>
         </w:rPr>
-      </w:pPr>
-    </w:p>
-    <w:p>
-      <w:pPr>
-        <w:rPr>
-          <w:sz w:val="20"/>
-        </w:rPr>
-      </w:pPr>
-    </w:p>
-    <w:p>
-      <w:pPr>
-        <w:rPr>
-          <w:sz w:val="20"/>
-        </w:rPr>
-      </w:pPr>
-    </w:p>
-    <w:p>
-      <w:pPr>
-        <w:rPr>
-          <w:sz w:val="20"/>
-        </w:rPr>
-      </w:pPr>
-    </w:p>
-    <w:p>
-      <w:pPr>
-        <w:rPr>
-          <w:sz w:val="20"/>
-        </w:rPr>
-      </w:pPr>
-    </w:p>
-    <w:p>
-      <w:pPr>
-        <w:rPr>
-          <w:sz w:val="20"/>
-        </w:rPr>
-      </w:pPr>
-    </w:p>
-    <w:p>
-      <w:pPr>
-        <w:rPr>
-          <w:sz w:val="20"/>
-        </w:rPr>
-      </w:pPr>
-    </w:p>
-    <w:p>
-      <w:pPr>
-        <w:rPr>
-          <w:sz w:val="20"/>
-        </w:rPr>
-      </w:pPr>
-    </w:p>
-    <w:p>
-      <w:pPr>
-        <w:rPr>
-          <w:sz w:val="20"/>
-        </w:rPr>
-      </w:pPr>
-    </w:p>
-    <w:p>
-      <w:pPr>
-        <w:rPr>
-          <w:sz w:val="20"/>
-        </w:rPr>
-      </w:pPr>
+        <w:drawing>
+          <wp:inline distT="0" distB="0" distL="0" distR="0" wp14:anchorId="60C85F1B" wp14:editId="7D5805C0">
+            <wp:extent cx="2318686" cy="2821737"/>
+            <wp:effectExtent l="0" t="0" r="5715" b="0"/>
+            <wp:docPr id="4" name="Picture 4"/>
+            <wp:cNvGraphicFramePr>
+              <a:graphicFrameLocks xmlns:a="http://schemas.openxmlformats.org/drawingml/2006/main" noChangeAspect="1"/>
+            </wp:cNvGraphicFramePr>
+            <a:graphic xmlns:a="http://schemas.openxmlformats.org/drawingml/2006/main">
+              <a:graphicData uri="http://schemas.openxmlformats.org/drawingml/2006/picture">
+                <pic:pic xmlns:pic="http://schemas.openxmlformats.org/drawingml/2006/picture">
+                  <pic:nvPicPr>
+                    <pic:cNvPr id="4" name="WhatsApp Image 2023-02-13 at 11.35.52.jpg"/>
+                    <pic:cNvPicPr/>
+                  </pic:nvPicPr>
+                  <pic:blipFill rotWithShape="1">
+                    <a:blip r:embed="rId10" cstate="print">
+                      <a:extLst>
+                        <a:ext uri="{28A0092B-C50C-407E-A947-70E740481C1C}">
+                          <a14:useLocalDpi xmlns:a14="http://schemas.microsoft.com/office/drawing/2010/main" val="0"/>
+                        </a:ext>
+                      </a:extLst>
+                    </a:blip>
+                    <a:srcRect t="5562" r="34798" b="3815"/>
+                    <a:stretch/>
+                  </pic:blipFill>
+                  <pic:spPr bwMode="auto">
+                    <a:xfrm>
+                      <a:off x="0" y="0"/>
+                      <a:ext cx="2349326" cy="2859025"/>
+                    </a:xfrm>
+                    <a:prstGeom prst="rect">
+                      <a:avLst/>
+                    </a:prstGeom>
+                    <a:ln>
+                      <a:noFill/>
+                    </a:ln>
+                    <a:extLst>
+                      <a:ext uri="{53640926-AAD7-44D8-BBD7-CCE9431645EC}">
+                        <a14:shadowObscured xmlns:a14="http://schemas.microsoft.com/office/drawing/2010/main"/>
+                      </a:ext>
+                    </a:extLst>
+                  </pic:spPr>
+                </pic:pic>
+              </a:graphicData>
+            </a:graphic>
+          </wp:inline>
+        </w:drawing>
+      </w:r>
     </w:p>
     <w:p>
       <w:pPr>
@@ -11251,7 +11245,7 @@
                     <pic:cNvPicPr/>
                   </pic:nvPicPr>
                   <pic:blipFill>
-                    <a:blip r:embed="rId10"/>
+                    <a:blip r:embed="rId11"/>
                     <a:stretch>
                       <a:fillRect/>
                     </a:stretch>
@@ -11332,7 +11326,7 @@
                     </pic:cNvPicPr>
                   </pic:nvPicPr>
                   <pic:blipFill>
-                    <a:blip r:embed="rId11" cstate="print">
+                    <a:blip r:embed="rId12" cstate="print">
                       <a:extLst>
                         <a:ext uri="{28A0092B-C50C-407E-A947-70E740481C1C}">
                           <a14:useLocalDpi xmlns:a14="http://schemas.microsoft.com/office/drawing/2010/main" val="0"/>
@@ -12074,7 +12068,7 @@
                     </pic:cNvPicPr>
                   </pic:nvPicPr>
                   <pic:blipFill>
-                    <a:blip r:embed="rId12" cstate="print">
+                    <a:blip r:embed="rId13" cstate="print">
                       <a:extLst>
                         <a:ext uri="{28A0092B-C50C-407E-A947-70E740481C1C}">
                           <a14:useLocalDpi xmlns:a14="http://schemas.microsoft.com/office/drawing/2010/main" val="0"/>
@@ -14651,7 +14645,7 @@
                     <pic:cNvPicPr/>
                   </pic:nvPicPr>
                   <pic:blipFill>
-                    <a:blip r:embed="rId13">
+                    <a:blip r:embed="rId14">
                       <a:extLst>
                         <a:ext uri="{28A0092B-C50C-407E-A947-70E740481C1C}">
                           <a14:useLocalDpi xmlns:a14="http://schemas.microsoft.com/office/drawing/2010/main" val="0"/>
@@ -14744,7 +14738,7 @@
                     <pic:cNvPicPr/>
                   </pic:nvPicPr>
                   <pic:blipFill>
-                    <a:blip r:embed="rId14">
+                    <a:blip r:embed="rId15">
                       <a:extLst>
                         <a:ext uri="{28A0092B-C50C-407E-A947-70E740481C1C}">
                           <a14:useLocalDpi xmlns:a14="http://schemas.microsoft.com/office/drawing/2010/main" val="0"/>
@@ -14772,8 +14766,8 @@
       </w:r>
     </w:p>
     <w:sectPr>
-      <w:headerReference w:type="default" r:id="rId15"/>
-      <w:footerReference w:type="default" r:id="rId16"/>
+      <w:headerReference w:type="default" r:id="rId16"/>
+      <w:footerReference w:type="default" r:id="rId17"/>
       <w:pgSz w:w="12240" w:h="15840"/>
       <w:pgMar w:top="1440" w:right="1440" w:bottom="1440" w:left="1440" w:header="720" w:footer="720" w:gutter="0"/>
       <w:cols w:space="720"/>
@@ -17454,7 +17448,7 @@
 </file>
 
 <file path=customXml/itemProps1.xml><?xml version="1.0" encoding="utf-8"?>
-<ds:datastoreItem xmlns:ds="http://schemas.openxmlformats.org/officeDocument/2006/customXml" ds:itemID="{82432CC3-6B98-4FE9-A633-14C1AB642D3D}">
+<ds:datastoreItem xmlns:ds="http://schemas.openxmlformats.org/officeDocument/2006/customXml" ds:itemID="{31F566CD-828B-49C7-8790-9CB3F0F4405F}">
   <ds:schemaRefs>
     <ds:schemaRef ds:uri="http://schemas.openxmlformats.org/officeDocument/2006/bibliography"/>
   </ds:schemaRefs>

</xml_diff>

<commit_message>
Binder Update 13/02/2023 13:07 .
</commit_message>
<xml_diff>
--- a/Binder.docx
+++ b/Binder.docx
@@ -206,8 +206,6 @@
             <w:r>
               <w:t>2</w:t>
             </w:r>
-            <w:bookmarkStart w:id="1" w:name="_GoBack"/>
-            <w:bookmarkEnd w:id="1"/>
             <w:r>
               <w:t>/02/2023</w:t>
             </w:r>
@@ -1529,7 +1527,7 @@
           <w:b/>
         </w:rPr>
       </w:pPr>
-      <w:bookmarkStart w:id="2" w:name="_Toc127140305"/>
+      <w:bookmarkStart w:id="1" w:name="_Toc127140305"/>
       <w:r>
         <w:rPr>
           <w:b/>
@@ -1549,7 +1547,7 @@
         </w:rPr>
         <w:t xml:space="preserve"> January 2023; 09:35</w:t>
       </w:r>
-      <w:bookmarkEnd w:id="2"/>
+      <w:bookmarkEnd w:id="1"/>
     </w:p>
     <w:p>
       <w:r>
@@ -1572,7 +1570,7 @@
           <w:b/>
         </w:rPr>
       </w:pPr>
-      <w:bookmarkStart w:id="3" w:name="_Toc127140306"/>
+      <w:bookmarkStart w:id="2" w:name="_Toc127140306"/>
       <w:proofErr w:type="spellStart"/>
       <w:r>
         <w:rPr>
@@ -1613,7 +1611,7 @@
         </w:rPr>
         <w:t xml:space="preserve"> 14:30 – 14:55</w:t>
       </w:r>
-      <w:bookmarkEnd w:id="3"/>
+      <w:bookmarkEnd w:id="2"/>
     </w:p>
     <w:p>
       <w:pPr>
@@ -10251,7 +10249,7 @@
           <w:b/>
         </w:rPr>
       </w:pPr>
-      <w:bookmarkStart w:id="4" w:name="_Toc127140307"/>
+      <w:bookmarkStart w:id="3" w:name="_Toc127140307"/>
       <w:r>
         <w:rPr>
           <w:b/>
@@ -10271,7 +10269,7 @@
         </w:rPr>
         <w:t xml:space="preserve"> February 2023; 15:15 – 15:45</w:t>
       </w:r>
-      <w:bookmarkEnd w:id="4"/>
+      <w:bookmarkEnd w:id="3"/>
     </w:p>
     <w:p>
       <w:pPr>
@@ -10445,7 +10443,33 @@
         <w:rPr>
           <w:sz w:val="20"/>
         </w:rPr>
-        <w:t>Consultant meeting should take place on a Monday or Tuesday.</w:t>
+        <w:t>The other interim team name was “KHAAMSS solutions”</w:t>
+      </w:r>
+    </w:p>
+    <w:p>
+      <w:pPr>
+        <w:pStyle w:val="ListParagraph"/>
+        <w:numPr>
+          <w:ilvl w:val="0"/>
+          <w:numId w:val="8"/>
+        </w:numPr>
+        <w:rPr>
+          <w:sz w:val="20"/>
+        </w:rPr>
+      </w:pPr>
+      <w:r>
+        <w:rPr>
+          <w:sz w:val="20"/>
+        </w:rPr>
+        <w:t xml:space="preserve">Consultant meeting should take place on a Monday or </w:t>
+      </w:r>
+      <w:bookmarkStart w:id="4" w:name="_GoBack"/>
+      <w:bookmarkEnd w:id="4"/>
+      <w:r>
+        <w:rPr>
+          <w:sz w:val="20"/>
+        </w:rPr>
+        <w:t>Tuesday.</w:t>
       </w:r>
     </w:p>
     <w:p>
@@ -17448,7 +17472,7 @@
 </file>
 
 <file path=customXml/itemProps1.xml><?xml version="1.0" encoding="utf-8"?>
-<ds:datastoreItem xmlns:ds="http://schemas.openxmlformats.org/officeDocument/2006/customXml" ds:itemID="{31F566CD-828B-49C7-8790-9CB3F0F4405F}">
+<ds:datastoreItem xmlns:ds="http://schemas.openxmlformats.org/officeDocument/2006/customXml" ds:itemID="{8FA9B783-AFCB-46CB-A62E-69F2AF42DA5D}">
   <ds:schemaRefs>
     <ds:schemaRef ds:uri="http://schemas.openxmlformats.org/officeDocument/2006/bibliography"/>
   </ds:schemaRefs>

</xml_diff>